<commit_message>
More work on the manuscript
</commit_message>
<xml_diff>
--- a/manuscript/manuscript.docx
+++ b/manuscript/manuscript.docx
@@ -143,7 +143,7 @@
         <w:pStyle w:val="Date"/>
       </w:pPr>
       <w:r>
-        <w:t xml:space="preserve">2022-11-26</w:t>
+        <w:t xml:space="preserve">2022-11-28</w:t>
       </w:r>
     </w:p>
     <w:p>
@@ -268,7 +268,15 @@
         <w:t xml:space="preserve">(Amundrud et al., 2018; Boulangeat et al., 2012)</w:t>
       </w:r>
       <w:r>
-        <w:t xml:space="preserve">. Aggregations can form when suitable conditions and resources are not evenly distributed, leading to higher-quality patches</w:t>
+        <w:t xml:space="preserve">.</w:t>
+      </w:r>
+    </w:p>
+    <w:p>
+      <w:pPr>
+        <w:pStyle w:val="BodyText"/>
+      </w:pPr>
+      <w:r>
+        <w:t xml:space="preserve">Aggregations can form when suitable conditions and resources are not evenly distributed, leading to higher-quality patches</w:t>
       </w:r>
       <w:r>
         <w:t xml:space="preserve"> </w:t>
@@ -437,7 +445,15 @@
         <w:t xml:space="preserve">(Morabito et al., 2021)</w:t>
       </w:r>
       <w:r>
-        <w:t xml:space="preserve">. Disturbance from human presence can lead to air, water, and light pollution</w:t>
+        <w:t xml:space="preserve">.</w:t>
+      </w:r>
+    </w:p>
+    <w:p>
+      <w:pPr>
+        <w:pStyle w:val="BodyText"/>
+      </w:pPr>
+      <w:r>
+        <w:t xml:space="preserve">Disturbance from human presence can also lead to air, water, and light pollution</w:t>
       </w:r>
       <w:r>
         <w:t xml:space="preserve"> </w:t>
@@ -482,7 +498,7 @@
         <w:t xml:space="preserve"> </w:t>
       </w:r>
       <w:r>
-        <w:t xml:space="preserve">(Johnson &amp; Munshi-South, 2017)</w:t>
+        <w:t xml:space="preserve">(M. T. J. Johnson &amp; Munshi-South, 2017)</w:t>
       </w:r>
       <w:r>
         <w:t xml:space="preserve">. Urban ecosystems are extremely heterogeneous with unique and diverse habitats nested within</w:t>
@@ -604,7 +620,15 @@
         <w:t xml:space="preserve">(Wagner, 2020)</w:t>
       </w:r>
       <w:r>
-        <w:t xml:space="preserve">. Thus, it is important to determine how urban factors may be contributing to variation in arthropod abundance and spatial patterns for the conservation of arthropods and their essential services. Specifically, spiders play an important role in pest control and are predicted to collectively consume up to 800 million tons of arthropods each year</w:t>
+        <w:t xml:space="preserve">. Thus, it is important to determine how urban factors may be contributing to variation in arthropod abundance and spatial patterns for the conservation of arthropods and their essential services.</w:t>
+      </w:r>
+    </w:p>
+    <w:p>
+      <w:pPr>
+        <w:pStyle w:val="BodyText"/>
+      </w:pPr>
+      <w:r>
+        <w:t xml:space="preserve">Specifically, spiders play an important role in pest control and are predicted to collectively consume up to 800 million tons of arthropods each year</w:t>
       </w:r>
       <w:r>
         <w:t xml:space="preserve"> </w:t>
@@ -693,6 +717,16 @@
         <w:pStyle w:val="BodyText"/>
       </w:pPr>
       <w:r>
+        <w:rPr>
+          <w:bCs/>
+          <w:b/>
+        </w:rPr>
+        <w:t xml:space="preserve">This paragraph needs citations, but it will be easier after finishing the aggregation table</w:t>
+      </w:r>
+      <w:r>
+        <w:t xml:space="preserve"> </w:t>
+      </w:r>
+      <w:r>
         <w:t xml:space="preserve">The mechanisms behind solitary spider aggregations are unclear despite reports of aggregations of spiders in urban habitats, such as web-builders</w:t>
       </w:r>
       <w:r>
@@ -722,7 +756,31 @@
         <w:t xml:space="preserve">Brigittea civica</w:t>
       </w:r>
       <w:r>
-        <w:t xml:space="preserve">. This gap in knowledge is concerning as urban spider aggregations can have medical and aesthetic consequences, and implications for urban pest control services. Prey abundance seems to be an important driver because it has been shown to be directly and indirectly related to urban spider aggregations, the latter of which is shown through investigations as light sources at night as cues of prey aggregations. Random spacing in solitary spiders is typically maintained by territoriality and aggression over resources like prey and mates. Occassionally, conditions arise that allow solitary spiders to become more tolerant of neighbors, and understanding these contexts can help uncover the mechanisms of aggregative behavior. Aggregations have been shown to form as a result of dispersal limitations, predator release, lekking reproductive strategies, plant structure, and environmental stressors. The degree of aggregation in spiders can also change over time, often times more intense during juvenile stages when dispersal is limited, spreading over time as subadults and adults become more territorial []. Studies on mechanisms of aggregations in spiders are presented and discussed in Table 1.</w:t>
+        <w:t xml:space="preserve"> </w:t>
+      </w:r>
+      <w:r>
+        <w:t xml:space="preserve">(J. C. Johnson et al., 2012; Mammola et al., 2018)</w:t>
+      </w:r>
+      <w:r>
+        <w:t xml:space="preserve">. This gap in knowledge is concerning as urban spider aggregations can have medical and aesthetic consequences, and implications for urban pest control services. Prey abundance seems to be an important driver because it has been shown to be directly [] and indirectly [] related to urban spider aggregations, the latter of which is shown through investigations as light sources at night as cues of prey aggregations []. Random spacing in solitary spiders is typically maintained by territoriality and aggression over resources like prey and mates</w:t>
+      </w:r>
+      <w:r>
+        <w:t xml:space="preserve"> </w:t>
+      </w:r>
+      <w:r>
+        <w:t xml:space="preserve">(Riechert, 1974a)</w:t>
+      </w:r>
+      <w:r>
+        <w:t xml:space="preserve">. Occassionally, conditions arise that allow solitary spiders to become more tolerant of neighbors, and understanding these contexts can help uncover the mechanisms of aggregative behavior. Aggregations have been shown to form as a result of dispersal limitations [], predator release [], lekking reproductive strategies [], plant structure [], and environmental stressors []. The degree of aggregation in spiders can also change over time, often times more intense during juvenile stages when dispersal is limited, spreading over time as subadults and adults become more territorial</w:t>
+      </w:r>
+      <w:r>
+        <w:t xml:space="preserve"> </w:t>
+      </w:r>
+      <w:r>
+        <w:t xml:space="preserve">(Riechert, 1974a)</w:t>
+      </w:r>
+      <w:r>
+        <w:t xml:space="preserve">. Studies on mechanisms of aggregations in spiders are presented and discussed in Table 1.</w:t>
       </w:r>
     </w:p>
     <w:p>
@@ -755,7 +813,7 @@
         <w:t xml:space="preserve">(Riechert, 1976)</w:t>
       </w:r>
       <w:r>
-        <w:t xml:space="preserve">, and are thus likely impacted environmental conditions resulting from urbanization. Prey abundance, available web substrates, vegetation structure, and microclimate conditions have been shown to be indicators of a quality web site in a desert habitat for</w:t>
+        <w:t xml:space="preserve">, and are thus likely impacted by environmental conditions resulting from urbanization. Prey abundance, available web substrates, vegetation structure, and microclimate conditions have been shown to be indicators of a quality web site in a desert habitat for</w:t>
       </w:r>
       <w:r>
         <w:t xml:space="preserve"> </w:t>
@@ -772,15 +830,6 @@
       </w:r>
       <w:r>
         <w:t xml:space="preserve">(Riechert et al., 1973; Riechert, 1974b)</w:t>
-      </w:r>
-      <w:r>
-        <w:t xml:space="preserve">. In the same species, spatial patterns changed throughout life stages, although this may depend on environmental conditions and dispersal</w:t>
-      </w:r>
-      <w:r>
-        <w:t xml:space="preserve"> </w:t>
-      </w:r>
-      <w:r>
-        <w:t xml:space="preserve">(Riechert, 1974b)</w:t>
       </w:r>
       <w:r>
         <w:t xml:space="preserve">.</w:t>
@@ -977,7 +1026,7 @@
         <w:t xml:space="preserve">Agelenopsis pennsylvanica</w:t>
       </w:r>
       <w:r>
-        <w:t xml:space="preserve">) between two urban habitats: the University of Nebraska-Lincoln (UNL) City Campus (an urban center) and Wilderness Park (an urban forest) (Fig. 2, Fig. S1). These two habitats were selected due to their distinctive characteristics (described below), preliminary observations of potential differences in funnel weaver abundance and aggregation, and ease of access.</w:t>
+        <w:t xml:space="preserve">) between two urban habitats: the University of Nebraska-Lincoln (UNL) City Campus (an urban center) and Wilderness Park (an urban forest) (Fig. 2, Fig. S1). These two habitats were selected due to their distinctive characteristics (described below), preliminary observations of potential differences in funnel weaver abundance and aggregation (Fig. S2), and ease of access.</w:t>
       </w:r>
     </w:p>
     <w:p>
@@ -1032,7 +1081,7 @@
         <w:t xml:space="preserve"> </w:t>
       </w:r>
       <w:r>
-        <w:t xml:space="preserve">(500-meter resolution). We polygonized the tiff files and calculated the average value for each factor by habitat: UNL City Campus, Wilderness Park, and Lincoln City Limits (see Fig. 2, Fig. S2-S5). We included measurements for Lincoln city limits to show how the two study habitats compare to the city of Lincoln overall. We calculated the averages using the following equation:</w:t>
+        <w:t xml:space="preserve">(500-meter resolution). We polygonized the tiff files and calculated the average value for each factor by location: UNL City Campus, Wilderness Park, and Lincoln City Limits (see Fig. 2, Fig. S3-S6). We included measurements for Lincoln city limits to show how the two study locations compare to the city of Lincoln overall. We calculated the averages using the following equation:</w:t>
       </w:r>
     </w:p>
     <w:p>
@@ -1267,7 +1316,7 @@
         </m:sSup>
       </m:oMath>
       <w:r>
-        <w:t xml:space="preserve">). Impervious cover – in the form of buildings and pavement – dominates the land on UNL City Campus, considerably more than impervious cover across the city of Lincoln (Table 1, Fig. S2). Lawns are maintained by frequent mowing, and gardens and landscaping are regularly pruned. Tree cover on UNL City Campus and in Lincoln overall is low (&lt; 6%, Table 1, Fig. S3). There was heavy foot traffic from UNL’s 20,286 undergraduates enrolled in the 2020-2021 academic year, 37% of which lived in college-owned, -operated, or -affiliated housing</w:t>
+        <w:t xml:space="preserve">). Impervious cover – in the form of buildings and pavement – dominates the land on UNL City Campus, considerably more than impervious cover across the city of Lincoln (Table 1, Fig. S3). Lawns are maintained by frequent mowing, and gardens and landscaping are regularly pruned. Tree cover on UNL City Campus and in Lincoln overall is low (&lt; 6%, Table 1, Fig. S4). There was heavy foot traffic from UNL’s 20,286 undergraduates enrolled in the 2020-2021 academic year, 37% of which lived in college-owned, -operated, or -affiliated housing</w:t>
       </w:r>
       <w:r>
         <w:t xml:space="preserve"> </w:t>
@@ -1276,7 +1325,7 @@
         <w:t xml:space="preserve">(UNL Office of Institutional Effectiveness and Analytics, 2021)</w:t>
       </w:r>
       <w:r>
-        <w:t xml:space="preserve">. The entire area of UNL City Campus was categorized as urban with varying intensity (Table 1, Fig. 2). Over half of UNL City Campus was high intensity urban cover compared to only 13.16% for Lincoln overall. Further, UNL City Campus exhibits heighten spectral radiance (thermal conditions, Fig. S4) and artificial light at night radiance (Fig. S5), even above that of Lincoln as a whole (Table 1). Thus, we designated UNL City Campus as an</w:t>
+        <w:t xml:space="preserve">. The entire area of UNL City Campus was categorized as urban with varying intensity (Table 1, Fig. 2). Over half of UNL City Campus was high intensity urban cover compared to only 13.16% for Lincoln overall. Further, UNL City Campus exhibits heighten spectral radiance (thermal conditions, Fig. S5) and artificial light at night radiance (Fig. S6), even above that of Lincoln as a whole (Table 1). Thus, we designated UNL City Campus as an</w:t>
       </w:r>
       <w:r>
         <w:t xml:space="preserve"> </w:t>
@@ -1323,7 +1372,7 @@
         </m:sSup>
       </m:oMath>
       <w:r>
-        <w:t xml:space="preserve">, Fig. 2, Fig. S1) starting about 3.58 km southwest of UNL City Campus and downtown Lincoln, extending south and along Lincoln city limits. We found about two-fifths of Wilderness Park to be shrouded in trees (Table 1, Fig. S3), with less than 2% of its land imperviously covered (Table 1, Fig. S2). Over three quarters of Wilderness Park is categorized as forested land with only 5.44% labeled as urban (Table 1, Fig. 2). Wilderness Park has about 18 kilometers of dirt trails, dense deciduous tree growth, and variable undergrowth. The trails are open for recreational walking, running, biking, and horse riding. While we found no public records of the number of visitors to Wilderness Park, trail-goers were infrequent during data collection. Wilderness Park showed greatly reduced spectral radiance (Fig. S4) and artificial light at night radiance (Fig. S5) than the city of Lincoln (Table 1). Due to its proximity to Lincoln city limits, we designate Wilderness Park as an</w:t>
+        <w:t xml:space="preserve">, Fig. 2, Fig. S1) starting about 3.58 km southwest of UNL City Campus and downtown Lincoln, extending south and along Lincoln city limits. We found about two-fifths of Wilderness Park to be shrouded in trees (Table 1, Fig. S4), with less than 2% of its land imperviously covered (Table 1, Fig. S2). Over three quarters of Wilderness Park is categorized as forested land with only 5.44% labeled as urban (Table 1, Fig. 2). Wilderness Park has about 18 kilometers of dirt trails, dense deciduous tree growth, and variable undergrowth. The trails are open for recreational walking, running, biking, and horse riding. While we found no public records of the number of visitors to Wilderness Park, trail-goers were infrequent during data collection. Wilderness Park showed greatly reduced spectral radiance (Fig. S5) and artificial light at night radiance (Fig. S6) than the city of Lincoln (Table 1). Due to its proximity to Lincoln city limits, we designate Wilderness Park as an</w:t>
       </w:r>
       <w:r>
         <w:t xml:space="preserve"> </w:t>
@@ -1357,7 +1406,7 @@
         <w:pStyle w:val="FirstParagraph"/>
       </w:pPr>
       <w:r>
-        <w:t xml:space="preserve">Within the boundaries of the urban forest, we assigned numbers to intersections of three or more trails (Fig. S6). Similarly, we assigned numbers to each intersection of roads and sidewalks that meet from the four cardinal directions in the urban center (Fig. S6). We used a random number generator to randomly select 10 intersections in the urban forest and 12 intersections in the urban center as start sites (Table S1). We marked the GPS coordinates of these locations using a GPS receiver (Magellan SporTrak Map, Model 980616-01, Parsippany, New Jersey, USA).</w:t>
+        <w:t xml:space="preserve">Within the boundaries of the urban forest, we assigned numbers to intersections of three or more trails (Fig. S7). Similarly, we assigned numbers to each intersection of roads and sidewalks that meet from the four cardinal directions in the urban center (Fig. S7). We used a random number generator to randomly select 10 intersections in the urban forest and 12 intersections in the urban center as start sites (Table S1). We marked the GPS coordinates of these locations using a GPS receiver (Magellan SporTrak Map, Model 980616-01, Parsippany, New Jersey, USA).</w:t>
       </w:r>
     </w:p>
     <w:p>
@@ -1365,7 +1414,7 @@
         <w:pStyle w:val="BodyText"/>
       </w:pPr>
       <w:r>
-        <w:t xml:space="preserve">From each start site, we began walking along a path in a randomly selected direction (North, East, South, or West using a random number generator). We thoroughly searched the edges of the path for funnel webs as the GPS receiver tracked our movement (Fig. S7). We walked along pre-existing sidewalks, roads, and trails because paths were a common feature of both habitats along which we had previously found funnel weavers. We often find</w:t>
+        <w:t xml:space="preserve">From each start site, we began walking along a path in a randomly selected direction (North, East, South, or West using a random number generator). We thoroughly searched the edges of the path for funnel webs as the GPS receiver tracked our movement (Fig. S8). We walked along pre-existing sidewalks, roads, and trails because paths were a common feature of both habitats along which we had previously found funnel weavers. We often find</w:t>
       </w:r>
       <w:r>
         <w:t xml:space="preserve"> </w:t>
@@ -1460,7 +1509,7 @@
         <w:t xml:space="preserve">(Buckland et al., 2005)</w:t>
       </w:r>
       <w:r>
-        <w:t xml:space="preserve">, as spiders are likely less abundant in an area where we need to search further from the start site to the focal web. Thus, we use search distance as evidence for variation in abundance. To quantitatively determine the abundance of webs and spiders near each focal web, we measured a ten-meter radius around the focal web and counted the number of occupied and unoccupied webs determined in the same manner as the focal web. We also assessed nearest neighbor distances as a measure of aggregation behavior. Starting at the focal web and working outwards, we marked the locations of the two webs (occupied and unoccupied) nearest to the focal web within ten meters. We limited our measurements to the nearest two webs because we often found no more than three webs (including the focal web) per site in the urban forest. We measured the shortest distance from the retreat of the focal web to the retreat of the two nearest neighbor webs. To explore differences in web placement, we measured the web height from the ground to the web retreat. Differences in web height have been shown to vary by environmental factors associated with urbanization</w:t>
+        <w:t xml:space="preserve">, as spiders are likely less abundant in an area where we need to search further from the start site to the focal web. Thus, we use search distance as evidence for variation in abundance. To quantitatively determine the abundance of webs and spiders near each focal web, we measured a ten-meter radius around the focal web and counted the number of occupied and unoccupied webs determined in the same manner as the focal web. We also assessed nearest neighbor distances as a measure of aggregation behavior. Starting at the focal web and working outwards, we marked the locations of the two webs (including occupied and unoccupied) nearest to the focal web within ten meters. We limited our measurements to the nearest two webs because we often found no more than three webs (including the focal web) per site in the urban forest. We measured the shortest distance from the retreat of the focal web to the retreat of the two nearest neighbor webs. To explore differences in web placement, we measured the web height from the ground to the web retreat for every web with the ten-meter radius. Differences in web height have been shown to vary by environmental factors associated with urbanization</w:t>
       </w:r>
       <w:r>
         <w:t xml:space="preserve"> </w:t>
@@ -1499,7 +1548,7 @@
         <w:t xml:space="preserve">Guarisco (2014)</w:t>
       </w:r>
       <w:r>
-        <w:t xml:space="preserve">; unpublished data]. Of the 64 occupied webs, 61 were occupied by females indicating that males had likely abandoned their webs in search of females. The 67 unoccupied webs could be those once owned by males or those abandoned by females. While webs were found on many of the same plant types between sites in the urban forest and urban center in varying proportions, 15% of webs in urban center sites were built on non-plant substrates (Fig. S9).</w:t>
+        <w:t xml:space="preserve">; personal observation]. Of the 64 occupied webs, 61 were occupied by females indicating that males had likely abandoned their webs in search of females. The 67 unoccupied webs could be those once owned by males or those abandoned by females. While webs were found on many of the same plant types between sites in the urban forest and urban center in varying proportions, 15% of webs in urban center sites were built on non-plant substrates (Fig. S9).</w:t>
       </w:r>
     </w:p>
     <w:bookmarkEnd w:id="24"/>
@@ -1517,7 +1566,7 @@
         <w:pStyle w:val="FirstParagraph"/>
       </w:pPr>
       <w:r>
-        <w:t xml:space="preserve">To assess potential mechanisms behind variation in abundance, aggregation, and position, we looked for correlations between spider spatial patterns and environmental conditions – collected in the field (plant species richness) or using GIS for each site. In QGIS, we created 100 meter buffers around focal web sites and processed the GIS variables mentioned above (tree cover, impervious cover, spectral radiance, and artificial light at night radiance) in the same manner as before. To these we added patch area, potential disturbance from nearby roads and highways, and road length in the 100 meter buffer. We used a 100 meter buffer to accommodate the resolution of the GIS data. We refrained from including a larger buffer region as the dispersal range of this system is unknown and may be dependent on barriers present in the habitat.</w:t>
+        <w:t xml:space="preserve">To assess potential mechanisms behind variation in abundance, aggregation, and position, we looked for correlations between spider spatial patterns and environmental conditions – collected in the field (plant species richness) or using GIS for each site. In QGIS, we created 100 meter buffers around each focal web location and processed the GIS variables mentioned above (tree cover, impervious cover, spectral radiance, and artificial light at night radiance) in the same manner as before. To these we added patch area, potential disturbance from nearby roads and highways, and road length in the 100 meter buffer. We used a 100 meter buffer to accommodate the resolution of the GIS data. We refrained from including a larger buffer region as the dispersal range of this system is unknown and may be dependent on barriers present in the habitat.</w:t>
       </w:r>
     </w:p>
     <w:p>
@@ -1674,7 +1723,7 @@
         <w:t xml:space="preserve"> </w:t>
       </w:r>
       <w:r>
-        <w:t xml:space="preserve">with site as a random effect for the response variables: nearest neighbor distance and web height. For the model with nearest neighbor distance, we also included neighbor number (nearest and second nearest web) and its interaction with habitat. We used Poisson distributions because the response variables were not normally distributed according to Shapiro-Wilk Normality Tests, and all data were strictly positive with no upper limit.</w:t>
+        <w:t xml:space="preserve">with site as a random effect for the response variables: nearest neighbor distance and web height. For the model with nearest neighbor distance, we also included neighbor number (nearest and second nearest web) and its interaction with habitat We used Poisson distributions because the response variables were not normally distributed according to Shapiro-Wilk Normality Tests, and all data were strictly positive with no upper limit.</w:t>
       </w:r>
     </w:p>
     <w:bookmarkEnd w:id="26"/>
@@ -1692,7 +1741,7 @@
         <w:pStyle w:val="FirstParagraph"/>
       </w:pPr>
       <w:r>
-        <w:t xml:space="preserve">Since we found significant variation in distribution measures between habitats, we wanted to explore potential environmental mechanisms of such variation within habitats. We first tested whether the nine environmental predictors varied by habitat (Table 2). Each predictor was tested by habitat using Poisson generalized linear models as the predictors were positive and not normally distributed. Each environmental predictor significantly varied by habitat (Table 2), so we subset the data by habitat. Among the environmental predictors, we removed variables that were highly correlated (cutoff of 0.6) using the</w:t>
+        <w:t xml:space="preserve">Since we found significant variation in distribution measures between habitats, we wanted to explore potential environmental mechanisms of such variation within the test habitats. We first tested whether the nine environmental predictors varied by habitat (Table 2). Each predictor was tested by habitat using Poisson generalized linear models as the predictors were positive and not normally distributed. Each environmental predictor significantly varied by habitat (Table 2), so we subset the data by habitat. Among the environmental predictors, we removed variables that were highly correlated (cutoff of 0.6) using the</w:t>
       </w:r>
       <w:r>
         <w:t xml:space="preserve"> </w:t>
@@ -1735,7 +1784,7 @@
         <w:pStyle w:val="FirstParagraph"/>
       </w:pPr>
       <w:r>
-        <w:t xml:space="preserve">We used the habitat subsets and the selected environmental predictor variables to assess correlations between predictor variables and spatial pattern measures. In the global models, we included the predictors that remained after removal for collinearity (no interactions) with the response variables: web and spider abundance, nearest neighbor distance, and web height for the complete data and habitat subsets. We assessed nearest neighbor distance and excluded second nearest neighbor distance because both were significantly different between habitats. We excluded search distance as a response variable because the predictors were collected from the site of the focal web and may vary along the search path. Several predictors (plant species richness, patch area, and road and highway disturbance) were highly skewed toward zero, so we used a natural log-transformation prior to model selection. We used Poisson generalized linear models for number of webs and spiders and nearest neighbor distance and Poisson generalized linear mixed-effect models for web height with site as a random effect. From these global models, we performed Akaike Information Criterion (AIC) model selection with the</w:t>
+        <w:t xml:space="preserve">We used the habitat subsets and the selected environmental predictor variables to assess correlations between predictor variables and spatial pattern measures. In the global models, we included the predictors that remained after removal for collinearity (no interactions) with the response variables: web and spider abundance, nearest neighbor distance, and web height for the complete data and habitat subsets. We assessed nearest neighbor distance and excluded second nearest neighbor distance because both were significantly different between habitats. We excluded search distance as a response variable because the predictors were collected from the site of the focal web and may vary along the search path. Several predictors (plant species richness, patch area, and road and highway disturbance) were highly right-skewed, so we used a natural log-transformation prior to model selection. We used Poisson generalized linear models for number of webs and spiders and nearest neighbor distance and Poisson generalized linear mixed-effect models for web height with site as a random effect. From these global models, we performed Akaike Information Criterion (AIC) model selection with the</w:t>
       </w:r>
       <w:r>
         <w:t xml:space="preserve"> </w:t>
@@ -1760,23 +1809,7 @@
         <w:t xml:space="preserve">(Bartoń, 2020)</w:t>
       </w:r>
       <w:r>
-        <w:t xml:space="preserve">, which ranks models produced from every combination of the predictors in the global model. We report here the results of each top model, as well as a model average of models within 2 delta AICc points of the top model. Reported estimates and standard error are back-transformed for variables that were natural log-transformed using the</w:t>
-      </w:r>
-      <w:r>
-        <w:t xml:space="preserve"> </w:t>
-      </w:r>
-      <w:r>
-        <w:rPr>
-          <w:iCs/>
-          <w:i/>
-        </w:rPr>
-        <w:t xml:space="preserve">exp()</w:t>
-      </w:r>
-      <w:r>
-        <w:t xml:space="preserve"> </w:t>
-      </w:r>
-      <w:r>
-        <w:t xml:space="preserve">function. We checked that the Variance of Inflation (VIF) stayed below a score of two for predictors in each top model using the</w:t>
+        <w:t xml:space="preserve">, which ranks models produced from every combination of the predictors in the global model. We report here the results of each top model, as well as a model average of models within 2 delta AICc points of the top model. We reported the estimates and standard error from the models without back-transformations for the log-transformed variables. We checked that the Variance of Inflation (VIF) stayed at or below a score of two for predictors in each top model using the</w:t>
       </w:r>
       <w:r>
         <w:t xml:space="preserve"> </w:t>
@@ -1809,7 +1842,95 @@
         <w:pStyle w:val="BodyText"/>
       </w:pPr>
       <w:r>
-        <w:t xml:space="preserve">We also explore how land use may affect web abundance, aggregation, and position using the National Land Cover Database and QGIS to record the category of the land use type for the pixel that each site was located. We tested Poisson generalized linear models for each response variable with land cover as the only predictor. We include these results in supplemental material (Fig. S11, Table S3-7) as the sample sizes were small (deciduous forest = 7, woody wetlands = 3, urban high intensity = 4, urban medium intensity = 6, urban low intensity = 2).</w:t>
+        <w:t xml:space="preserve">We also explore how land use may affect web abundance, aggregation, and position using the National Land Cover Database and QGIS to record the category of the land use type for the pixel that each site was located. We tested Poisson generalized linear models for each response variable with land cover as the only predictor. We used the</w:t>
+      </w:r>
+      <w:r>
+        <w:t xml:space="preserve"> </w:t>
+      </w:r>
+      <w:r>
+        <w:rPr>
+          <w:iCs/>
+          <w:i/>
+        </w:rPr>
+        <w:t xml:space="preserve">Anova()</w:t>
+      </w:r>
+      <w:r>
+        <w:t xml:space="preserve"> </w:t>
+      </w:r>
+      <w:r>
+        <w:t xml:space="preserve">function in the</w:t>
+      </w:r>
+      <w:r>
+        <w:t xml:space="preserve"> </w:t>
+      </w:r>
+      <w:r>
+        <w:rPr>
+          <w:iCs/>
+          <w:i/>
+        </w:rPr>
+        <w:t xml:space="preserve">car</w:t>
+      </w:r>
+      <w:r>
+        <w:t xml:space="preserve"> </w:t>
+      </w:r>
+      <w:r>
+        <w:t xml:space="preserve">package</w:t>
+      </w:r>
+      <w:r>
+        <w:t xml:space="preserve"> </w:t>
+      </w:r>
+      <w:r>
+        <w:t xml:space="preserve">(Fox &amp; Weisberg, 2019)</w:t>
+      </w:r>
+      <w:r>
+        <w:t xml:space="preserve"> </w:t>
+      </w:r>
+      <w:r>
+        <w:t xml:space="preserve">to get the Likelihood Ratio Chi-Squared values, then used the</w:t>
+      </w:r>
+      <w:r>
+        <w:t xml:space="preserve"> </w:t>
+      </w:r>
+      <w:r>
+        <w:rPr>
+          <w:iCs/>
+          <w:i/>
+        </w:rPr>
+        <w:t xml:space="preserve">glht()</w:t>
+      </w:r>
+      <w:r>
+        <w:t xml:space="preserve"> </w:t>
+      </w:r>
+      <w:r>
+        <w:t xml:space="preserve">funtion in the</w:t>
+      </w:r>
+      <w:r>
+        <w:t xml:space="preserve"> </w:t>
+      </w:r>
+      <w:r>
+        <w:rPr>
+          <w:iCs/>
+          <w:i/>
+        </w:rPr>
+        <w:t xml:space="preserve">multcomp</w:t>
+      </w:r>
+      <w:r>
+        <w:t xml:space="preserve"> </w:t>
+      </w:r>
+      <w:r>
+        <w:t xml:space="preserve">package</w:t>
+      </w:r>
+      <w:r>
+        <w:t xml:space="preserve"> </w:t>
+      </w:r>
+      <w:r>
+        <w:t xml:space="preserve">(Hothorn et al., 2008)</w:t>
+      </w:r>
+      <w:r>
+        <w:t xml:space="preserve"> </w:t>
+      </w:r>
+      <w:r>
+        <w:t xml:space="preserve">to perform pairwise comparisons among categories. We include these results in supplemental material (Fig. S12, Table S3) as the sample sizes were small (deciduous forest = 7, woody wetlands = 3, urban high intensity = 4, urban medium intensity = 6, urban low intensity = 2).</w:t>
       </w:r>
     </w:p>
     <w:p>
@@ -1829,7 +1950,7 @@
         <w:t xml:space="preserve"> </w:t>
       </w:r>
       <w:r>
-        <w:t xml:space="preserve">and RStudio 2022.2.0.443</w:t>
+        <w:t xml:space="preserve">and RStudio 2022.07.2</w:t>
       </w:r>
       <w:r>
         <w:t xml:space="preserve"> </w:t>
@@ -1851,13 +1972,41 @@
         <w:t xml:space="preserve"> </w:t>
       </w:r>
       <w:r>
-        <w:t xml:space="preserve">package in R)</w:t>
+        <w:t xml:space="preserve">package</w:t>
+      </w:r>
+      <w:r>
+        <w:t xml:space="preserve"> </w:t>
       </w:r>
       <w:r>
         <w:t xml:space="preserve">(Robinson et al., 2021)</w:t>
       </w:r>
       <w:r>
-        <w:t xml:space="preserve">. We used the</w:t>
+        <w:t xml:space="preserve">;</w:t>
+      </w:r>
+      <w:r>
+        <w:t xml:space="preserve"> </w:t>
+      </w:r>
+      <w:r>
+        <w:rPr>
+          <w:iCs/>
+          <w:i/>
+        </w:rPr>
+        <w:t xml:space="preserve">emmeans</w:t>
+      </w:r>
+      <w:r>
+        <w:t xml:space="preserve"> </w:t>
+      </w:r>
+      <w:r>
+        <w:t xml:space="preserve">package</w:t>
+      </w:r>
+      <w:r>
+        <w:t xml:space="preserve"> </w:t>
+      </w:r>
+      <w:r>
+        <w:t xml:space="preserve">(Lenth, 2022)</w:t>
+      </w:r>
+      <w:r>
+        <w:t xml:space="preserve">). We used the</w:t>
       </w:r>
       <w:r>
         <w:t xml:space="preserve"> </w:t>
@@ -1905,19 +2054,57 @@
           <w:iCs/>
           <w:i/>
         </w:rPr>
-        <w:t xml:space="preserve">broomExtra</w:t>
-      </w:r>
-      <w:r>
-        <w:t xml:space="preserve"> </w:t>
-      </w:r>
-      <w:r>
-        <w:t xml:space="preserve">(Patil, 2021)</w:t>
-      </w:r>
-      <w:r>
-        <w:t xml:space="preserve"> </w:t>
-      </w:r>
-      <w:r>
-        <w:t xml:space="preserve">packages in R to produce and customize the graphs. For Poisson generalized linear mixed effect models, we determined the 95% confidence intervals of the model estimates by completing 1000 bootstrap iterations using the function</w:t>
+        <w:t xml:space="preserve">broom.mixed</w:t>
+      </w:r>
+      <w:r>
+        <w:t xml:space="preserve"> </w:t>
+      </w:r>
+      <w:r>
+        <w:t xml:space="preserve">(Bolker &amp; Robinson, 2022)</w:t>
+      </w:r>
+      <w:r>
+        <w:t xml:space="preserve"> </w:t>
+      </w:r>
+      <w:r>
+        <w:t xml:space="preserve">packages in R to produce and customize the graphs. The</w:t>
+      </w:r>
+      <w:r>
+        <w:t xml:space="preserve"> </w:t>
+      </w:r>
+      <w:r>
+        <w:rPr>
+          <w:iCs/>
+          <w:i/>
+        </w:rPr>
+        <w:t xml:space="preserve">flextable</w:t>
+      </w:r>
+      <w:r>
+        <w:t xml:space="preserve"> </w:t>
+      </w:r>
+      <w:r>
+        <w:t xml:space="preserve">package</w:t>
+      </w:r>
+      <w:r>
+        <w:t xml:space="preserve"> </w:t>
+      </w:r>
+      <w:r>
+        <w:t xml:space="preserve">(</w:t>
+      </w:r>
+      <w:r>
+        <w:rPr>
+          <w:bCs/>
+          <w:b/>
+        </w:rPr>
+        <w:t xml:space="preserve">flextable?</w:t>
+      </w:r>
+      <w:r>
+        <w:t xml:space="preserve">)</w:t>
+      </w:r>
+      <w:r>
+        <w:t xml:space="preserve"> </w:t>
+      </w:r>
+      <w:r>
+        <w:t xml:space="preserve">was used to produce the tables. For Poisson generalized linear mixed effect models, we determined the 95% confidence intervals of the model estimates by completing 1000 bootstrap iterations using the function</w:t>
       </w:r>
       <w:r>
         <w:t xml:space="preserve"> </w:t>
@@ -1946,29 +2133,13 @@
         <w:t xml:space="preserve">lme4</w:t>
       </w:r>
       <w:r>
-        <w:t xml:space="preserve">. We used the package</w:t>
-      </w:r>
-      <w:r>
-        <w:t xml:space="preserve"> </w:t>
-      </w:r>
-      <w:r>
-        <w:rPr>
-          <w:iCs/>
-          <w:i/>
-        </w:rPr>
-        <w:t xml:space="preserve">sjPlot</w:t>
-      </w:r>
-      <w:r>
-        <w:t xml:space="preserve"> </w:t>
-      </w:r>
-      <w:r>
-        <w:t xml:space="preserve">(Lüdecke, 2021)</w:t>
-      </w:r>
-      <w:r>
-        <w:t xml:space="preserve"> </w:t>
-      </w:r>
-      <w:r>
-        <w:t xml:space="preserve">in R to produce the land use tables in the supplemental material (Table S3-7). All R code and data are posted here:</w:t>
+        <w:t xml:space="preserve"> </w:t>
+      </w:r>
+      <w:r>
+        <w:t xml:space="preserve">(Bates et al., 2015)</w:t>
+      </w:r>
+      <w:r>
+        <w:t xml:space="preserve">. All R code and data are available in a GitHub repository at:</w:t>
       </w:r>
       <w:r>
         <w:t xml:space="preserve"> </w:t>
@@ -1978,7 +2149,7 @@
           <w:rPr>
             <w:rStyle w:val="Hyperlink"/>
           </w:rPr>
-          <w:t xml:space="preserve">https://github.com/brandipessman</w:t>
+          <w:t xml:space="preserve">https://github.com/brandipessman/Agelenopsis_aggregation</w:t>
         </w:r>
       </w:hyperlink>
       <w:r>
@@ -2055,7 +2226,7 @@
         <w:t xml:space="preserve"> </w:t>
       </w:r>
       <w:r>
-        <w:t xml:space="preserve">&lt; 0.001, Fig. 3a, Fig. S7). Within a 10-meter radius of the focal web, we counted significantly more webs (</w:t>
+        <w:t xml:space="preserve">&lt; 0.001, Fig. 3a, Fig. S8). Within a 10-meter radius of the focal web, we counted significantly more webs (</w:t>
       </w:r>
       <m:oMath>
         <m:sSub>
@@ -2183,7 +2354,7 @@
         <w:t xml:space="preserve"> </w:t>
       </w:r>
       <w:r>
-        <w:t xml:space="preserve">= 14.654,</w:t>
+        <w:t xml:space="preserve">= 14.65,</w:t>
       </w:r>
       <w:r>
         <w:t xml:space="preserve"> </w:t>
@@ -2199,7 +2370,7 @@
         <w:t xml:space="preserve"> </w:t>
       </w:r>
       <w:r>
-        <w:t xml:space="preserve">&lt; 0.001). There was a significant interaction between neighbor number and habitat – the increase in distance from the nearest to second nearest web was smaller in the urban center than the urban forest (</w:t>
+        <w:t xml:space="preserve">&lt; 0.001). There was a significant interaction between neighbor number and habitat – the second nearest neighbor was significantly further from the focal web than the first nearest neighbor in the urban center, but not the urban forest (</w:t>
       </w:r>
       <m:oMath>
         <m:sSub>
@@ -2714,7 +2885,7 @@
         <w:pStyle w:val="BodyText"/>
       </w:pPr>
       <w:r>
-        <w:t xml:space="preserve">The top models for the number of webs and the number of spiders yielded similar results (Table 3, Fig. 4). For both measures of abundance, the urban forest subset retained no predictors (Table 3) while the urban center showed a decrease in abundance with increasing plant species richness, patch area, highway disturbance, and road length (Table 3, Fig. 4). The model average for the number of webs subset by urban center suggested similar results (Table S2). Plant species richness and highway disturbance both had a negative relationship with abundance measures for the overall data set (Table 3, Fig. S10). Interestingly, the top model of web abundance retained road disturbance and suggested a positive relationship overall (Table 3, Fig. S10).</w:t>
+        <w:t xml:space="preserve">The top models for the number of webs and the number of spiders yielded similar results (Table 3, Fig. 4). For both measures of abundance, the urban forest subset retained no predictors (Table 3) while the urban center showed a decrease in abundance with increasing plant species richness, patch area, highway disturbance, and road length (Table 3, Fig. 4). The model average for the number of webs subset by urban center suggested similar results (Table S2). Plant species richness and highway disturbance both had a negative relationship with abundance measures for the overall data set (Table 3, Fig. S11). Interestingly, the top model of web abundance retained road disturbance and suggested a positive relationship overall (Table 3, Fig. S11).</w:t>
       </w:r>
     </w:p>
     <w:p>
@@ -2722,7 +2893,7 @@
         <w:pStyle w:val="BodyText"/>
       </w:pPr>
       <w:r>
-        <w:t xml:space="preserve">Overall, spiders are closer together when plant species richness is low and when road disturbance is high (Table 3, Fig. S10). On the other hand, less tree cover, lower road and highway disturbance, and greater plant species richness are associated with nearness in the urban forest (Table 3, Fig. 5), however, this model was a poor fit (</w:t>
+        <w:t xml:space="preserve">Overall, spiders are closer together when plant species richness is low and when road disturbance is high (Table 3, Fig. S11). On the other hand, less tree cover, lower road and highway disturbance, and greater plant species richness are associated with nearness in the urban forest (Table 3, Fig. 5), however, this model was a poor fit (</w:t>
       </w:r>
       <m:oMath>
         <m:sSup>
@@ -2750,7 +2921,7 @@
         <w:pStyle w:val="BodyText"/>
       </w:pPr>
       <w:r>
-        <w:t xml:space="preserve">Further, webs are built higher overall when the number of plant species is higher (Table 3, Fig. S10). A trend also suggests that lower webs are associated with higher road disturbance, although this result is not significant (Table 3, Fig. S10). In the urban forest, web height is positively related to tree cover (Table 3). While plant species richness was included in the top model, it did not vary by web height in the urban center (Table 3). We see similar results from the model averages for web height (Table S2). Despite the addition of predictors under the model averages, none of the added predictors varied by web height in their respective data sets (Table S2).</w:t>
+        <w:t xml:space="preserve">Further, webs are built higher overall when the number of plant species is higher (Table 3, Fig. S11). A trend also suggests that lower webs are associated with higher road disturbance, although this result is not significant (Table 3, Fig. S11). In the urban forest, web height is positively related to tree cover (Table 3). While plant species richness was included in the top model, it did not vary by web height in the urban center (Table 3). We see similar results from the model averages for web height (Table S2). Despite the addition of predictors under the model averages, none of the added predictors varied by web height in their respective data sets (Table S2).</w:t>
       </w:r>
     </w:p>
     <w:p>
@@ -2758,7 +2929,7 @@
         <w:pStyle w:val="BodyText"/>
       </w:pPr>
       <w:r>
-        <w:t xml:space="preserve">For statistical analysis and figures of response variables by land cover class, see supplemental material (Table S3-7, Fig. S11). There was no difference in search distance between deciduous forest, urban medium intensity and urban low intensity. However, we searched significantly further in woody wetlands and significantly shorter in urban high intensity. The number of webs and spiders only varied by habitat - urban low, medium, and high intensity had more webs and spiders than deciduous forest or woody wetlands. Nearest neighbor distance was shorter for woody wetlands than deciduous forest. For the urban intensities, web distance was shortest at low intensities and furthest at medium intensities. Lastly, deciduous forest and urban low intensity did not differ in web height. Woody wetlands had significantly higher webs and urban medium and high intensities had significantly lower webs.</w:t>
+        <w:t xml:space="preserve">For statistical analysis and figures of response variables by land cover class, see supplemental material (Table S3, Fig. S12). Following Likelihood Ratio tests, we find that all response variables significantly vary by land cover class (Table S3). There was no difference in search distance between deciduous forest, urban medium intensity and urban low intensity. However, we searched significantly further in woody wetlands and significantly shorter in urban high intensity (Fig. S12a). The number of webs and spiders only varied by habitat - urban low, medium, and high intensity had more webs and spiders than deciduous forest or woody wetlands (Fig. S12a-b). Nearest neighbor distance was shorter for woody wetlands than deciduous forest (Fig. S12d). For the urban intensities, web distance was shortest at low intensities and furthest at medium intensities with high urban intensity suggest web height between low and medium intensities (Fig. S12d). Lastly, web height showed no difference between land cover class with pairwise comparisons (Fig. S12e).</w:t>
       </w:r>
     </w:p>
     <w:bookmarkEnd w:id="34"/>
@@ -3122,7 +3293,7 @@
       </w:r>
     </w:p>
     <w:bookmarkEnd w:id="40"/>
-    <w:bookmarkStart w:id="191" w:name="references"/>
+    <w:bookmarkStart w:id="194" w:name="references"/>
     <w:p>
       <w:pPr>
         <w:pStyle w:val="Heading2"/>
@@ -3131,7 +3302,7 @@
         <w:t xml:space="preserve">References</w:t>
       </w:r>
     </w:p>
-    <w:bookmarkStart w:id="190" w:name="refs"/>
+    <w:bookmarkStart w:id="193" w:name="refs"/>
     <w:bookmarkStart w:id="42" w:name="ref-alberti_2020"/>
     <w:p>
       <w:pPr>
@@ -3482,12 +3653,46 @@
       </w:r>
     </w:p>
     <w:bookmarkEnd w:id="54"/>
-    <w:bookmarkStart w:id="56" w:name="ref-boulangeat_2012"/>
+    <w:bookmarkStart w:id="56" w:name="ref-broommixed"/>
     <w:p>
       <w:pPr>
         <w:pStyle w:val="Bibliography"/>
       </w:pPr>
       <w:r>
+        <w:t xml:space="preserve">Bolker, B., &amp; Robinson, D. (2022).</w:t>
+      </w:r>
+      <w:r>
+        <w:t xml:space="preserve"> </w:t>
+      </w:r>
+      <w:r>
+        <w:rPr>
+          <w:iCs/>
+          <w:i/>
+        </w:rPr>
+        <w:t xml:space="preserve">Broom.mixed: Tidying methods for mixed models</w:t>
+      </w:r>
+      <w:r>
+        <w:t xml:space="preserve">.</w:t>
+      </w:r>
+      <w:r>
+        <w:t xml:space="preserve"> </w:t>
+      </w:r>
+      <w:hyperlink r:id="rId55">
+        <w:r>
+          <w:rPr>
+            <w:rStyle w:val="Hyperlink"/>
+          </w:rPr>
+          <w:t xml:space="preserve">https://CRAN.R-project.org/package=broom.mixed</w:t>
+        </w:r>
+      </w:hyperlink>
+    </w:p>
+    <w:bookmarkEnd w:id="56"/>
+    <w:bookmarkStart w:id="58" w:name="ref-boulangeat_2012"/>
+    <w:p>
+      <w:pPr>
+        <w:pStyle w:val="Bibliography"/>
+      </w:pPr>
+      <w:r>
         <w:t xml:space="preserve">Boulangeat, I., Gravel, D., &amp; Thuiller, W. (2012). Accounting for dispersal and biotic interactions to disentangle the drivers of species distributions and their abundances.</w:t>
       </w:r>
       <w:r>
@@ -3519,7 +3724,7 @@
       <w:r>
         <w:t xml:space="preserve"> </w:t>
       </w:r>
-      <w:hyperlink r:id="rId55">
+      <w:hyperlink r:id="rId57">
         <w:r>
           <w:rPr>
             <w:rStyle w:val="Hyperlink"/>
@@ -3528,8 +3733,8 @@
         </w:r>
       </w:hyperlink>
     </w:p>
-    <w:bookmarkEnd w:id="56"/>
-    <w:bookmarkStart w:id="58" w:name="ref-bradley_altizer_2007"/>
+    <w:bookmarkEnd w:id="58"/>
+    <w:bookmarkStart w:id="60" w:name="ref-bradley_altizer_2007"/>
     <w:p>
       <w:pPr>
         <w:pStyle w:val="Bibliography"/>
@@ -3566,7 +3771,7 @@
       <w:r>
         <w:t xml:space="preserve"> </w:t>
       </w:r>
-      <w:hyperlink r:id="rId57">
+      <w:hyperlink r:id="rId59">
         <w:r>
           <w:rPr>
             <w:rStyle w:val="Hyperlink"/>
@@ -3575,8 +3780,8 @@
         </w:r>
       </w:hyperlink>
     </w:p>
-    <w:bookmarkEnd w:id="58"/>
-    <w:bookmarkStart w:id="60" w:name="ref-buckland_2005"/>
+    <w:bookmarkEnd w:id="60"/>
+    <w:bookmarkStart w:id="62" w:name="ref-buckland_2005"/>
     <w:p>
       <w:pPr>
         <w:pStyle w:val="Bibliography"/>
@@ -3597,7 +3802,7 @@
       <w:r>
         <w:t xml:space="preserve">. John Wiley &amp; Sons, Ltd. https://doi.org/</w:t>
       </w:r>
-      <w:hyperlink r:id="rId59">
+      <w:hyperlink r:id="rId61">
         <w:r>
           <w:rPr>
             <w:rStyle w:val="Hyperlink"/>
@@ -3606,8 +3811,8 @@
         </w:r>
       </w:hyperlink>
     </w:p>
-    <w:bookmarkEnd w:id="60"/>
-    <w:bookmarkStart w:id="61" w:name="ref-bunkley_2017"/>
+    <w:bookmarkEnd w:id="62"/>
+    <w:bookmarkStart w:id="63" w:name="ref-bunkley_2017"/>
     <w:p>
       <w:pPr>
         <w:pStyle w:val="Bibliography"/>
@@ -3642,8 +3847,8 @@
         <w:t xml:space="preserve">(1), 2977–2985.</w:t>
       </w:r>
     </w:p>
-    <w:bookmarkEnd w:id="61"/>
-    <w:bookmarkStart w:id="63" w:name="ref-cadenasso_2007"/>
+    <w:bookmarkEnd w:id="63"/>
+    <w:bookmarkStart w:id="65" w:name="ref-cadenasso_2007"/>
     <w:p>
       <w:pPr>
         <w:pStyle w:val="Bibliography"/>
@@ -3680,7 +3885,7 @@
       <w:r>
         <w:t xml:space="preserve"> </w:t>
       </w:r>
-      <w:hyperlink r:id="rId62">
+      <w:hyperlink r:id="rId64">
         <w:r>
           <w:rPr>
             <w:rStyle w:val="Hyperlink"/>
@@ -3689,8 +3894,8 @@
         </w:r>
       </w:hyperlink>
     </w:p>
-    <w:bookmarkEnd w:id="63"/>
-    <w:bookmarkStart w:id="64" w:name="ref-callaghan_2021"/>
+    <w:bookmarkEnd w:id="65"/>
+    <w:bookmarkStart w:id="66" w:name="ref-callaghan_2021"/>
     <w:p>
       <w:pPr>
         <w:pStyle w:val="Bibliography"/>
@@ -3725,8 +3930,8 @@
         <w:t xml:space="preserve">(15), 3532–3546.</w:t>
       </w:r>
     </w:p>
-    <w:bookmarkEnd w:id="64"/>
-    <w:bookmarkStart w:id="65" w:name="ref-chan_2009"/>
+    <w:bookmarkEnd w:id="66"/>
+    <w:bookmarkStart w:id="67" w:name="ref-chan_2009"/>
     <w:p>
       <w:pPr>
         <w:pStyle w:val="Bibliography"/>
@@ -3761,8 +3966,8 @@
         <w:t xml:space="preserve">(2), 196–201.</w:t>
       </w:r>
     </w:p>
-    <w:bookmarkEnd w:id="65"/>
-    <w:bookmarkStart w:id="66" w:name="ref-chase_leibold_2003"/>
+    <w:bookmarkEnd w:id="67"/>
+    <w:bookmarkStart w:id="68" w:name="ref-chase_leibold_2003"/>
     <w:p>
       <w:pPr>
         <w:pStyle w:val="Bibliography"/>
@@ -3784,8 +3989,8 @@
         <w:t xml:space="preserve">. University of Chicago Press.</w:t>
       </w:r>
     </w:p>
-    <w:bookmarkEnd w:id="66"/>
-    <w:bookmarkStart w:id="68" w:name="ref-churchill_2020"/>
+    <w:bookmarkEnd w:id="68"/>
+    <w:bookmarkStart w:id="70" w:name="ref-churchill_2020"/>
     <w:p>
       <w:pPr>
         <w:pStyle w:val="Bibliography"/>
@@ -3822,7 +4027,7 @@
       <w:r>
         <w:t xml:space="preserve"> </w:t>
       </w:r>
-      <w:hyperlink r:id="rId67">
+      <w:hyperlink r:id="rId69">
         <w:r>
           <w:rPr>
             <w:rStyle w:val="Hyperlink"/>
@@ -3831,8 +4036,8 @@
         </w:r>
       </w:hyperlink>
     </w:p>
-    <w:bookmarkEnd w:id="68"/>
-    <w:bookmarkStart w:id="70" w:name="ref-adtv_2021"/>
+    <w:bookmarkEnd w:id="70"/>
+    <w:bookmarkStart w:id="72" w:name="ref-adtv_2021"/>
     <w:p>
       <w:pPr>
         <w:pStyle w:val="Bibliography"/>
@@ -3856,7 +4061,7 @@
       <w:r>
         <w:t xml:space="preserve"> </w:t>
       </w:r>
-      <w:hyperlink r:id="rId69">
+      <w:hyperlink r:id="rId71">
         <w:r>
           <w:rPr>
             <w:rStyle w:val="Hyperlink"/>
@@ -3865,8 +4070,8 @@
         </w:r>
       </w:hyperlink>
     </w:p>
-    <w:bookmarkEnd w:id="70"/>
-    <w:bookmarkStart w:id="71" w:name="ref-clark_evans_1954"/>
+    <w:bookmarkEnd w:id="72"/>
+    <w:bookmarkStart w:id="73" w:name="ref-clark_evans_1954"/>
     <w:p>
       <w:pPr>
         <w:pStyle w:val="Bibliography"/>
@@ -3901,8 +4106,8 @@
         <w:t xml:space="preserve">(4), 445–453.</w:t>
       </w:r>
     </w:p>
-    <w:bookmarkEnd w:id="71"/>
-    <w:bookmarkStart w:id="72" w:name="ref-cobbold_supp_2012"/>
+    <w:bookmarkEnd w:id="73"/>
+    <w:bookmarkStart w:id="74" w:name="ref-cobbold_supp_2012"/>
     <w:p>
       <w:pPr>
         <w:pStyle w:val="Bibliography"/>
@@ -3937,8 +4142,8 @@
         <w:t xml:space="preserve">(1), 581–589.</w:t>
       </w:r>
     </w:p>
-    <w:bookmarkEnd w:id="72"/>
-    <w:bookmarkStart w:id="74" w:name="ref-dahirel_2017"/>
+    <w:bookmarkEnd w:id="74"/>
+    <w:bookmarkStart w:id="76" w:name="ref-dahirel_2017"/>
     <w:p>
       <w:pPr>
         <w:pStyle w:val="Bibliography"/>
@@ -3975,7 +4180,7 @@
       <w:r>
         <w:t xml:space="preserve"> </w:t>
       </w:r>
-      <w:hyperlink r:id="rId73">
+      <w:hyperlink r:id="rId75">
         <w:r>
           <w:rPr>
             <w:rStyle w:val="Hyperlink"/>
@@ -3984,8 +4189,8 @@
         </w:r>
       </w:hyperlink>
     </w:p>
-    <w:bookmarkEnd w:id="74"/>
-    <w:bookmarkStart w:id="75" w:name="ref-dale_frank_2018"/>
+    <w:bookmarkEnd w:id="76"/>
+    <w:bookmarkStart w:id="77" w:name="ref-dale_frank_2018"/>
     <w:p>
       <w:pPr>
         <w:pStyle w:val="Bibliography"/>
@@ -4020,8 +4225,8 @@
         <w:t xml:space="preserve">(1), 27–33.</w:t>
       </w:r>
     </w:p>
-    <w:bookmarkEnd w:id="75"/>
-    <w:bookmarkStart w:id="77" w:name="ref-diez_pulliam_2007"/>
+    <w:bookmarkEnd w:id="77"/>
+    <w:bookmarkStart w:id="79" w:name="ref-diez_pulliam_2007"/>
     <w:p>
       <w:pPr>
         <w:pStyle w:val="Bibliography"/>
@@ -4058,7 +4263,7 @@
       <w:r>
         <w:t xml:space="preserve"> </w:t>
       </w:r>
-      <w:hyperlink r:id="rId76">
+      <w:hyperlink r:id="rId78">
         <w:r>
           <w:rPr>
             <w:rStyle w:val="Hyperlink"/>
@@ -4067,8 +4272,8 @@
         </w:r>
       </w:hyperlink>
     </w:p>
-    <w:bookmarkEnd w:id="77"/>
-    <w:bookmarkStart w:id="79" w:name="ref-dooley_2020"/>
+    <w:bookmarkEnd w:id="79"/>
+    <w:bookmarkStart w:id="81" w:name="ref-dooley_2020"/>
     <w:p>
       <w:pPr>
         <w:pStyle w:val="Bibliography"/>
@@ -4105,7 +4310,7 @@
       <w:r>
         <w:t xml:space="preserve"> </w:t>
       </w:r>
-      <w:hyperlink r:id="rId78">
+      <w:hyperlink r:id="rId80">
         <w:r>
           <w:rPr>
             <w:rStyle w:val="Hyperlink"/>
@@ -4114,8 +4319,8 @@
         </w:r>
       </w:hyperlink>
     </w:p>
-    <w:bookmarkEnd w:id="79"/>
-    <w:bookmarkStart w:id="80" w:name="ref-fenoglio_2020"/>
+    <w:bookmarkEnd w:id="81"/>
+    <w:bookmarkStart w:id="82" w:name="ref-fenoglio_2020"/>
     <w:p>
       <w:pPr>
         <w:pStyle w:val="Bibliography"/>
@@ -4150,8 +4355,8 @@
         <w:t xml:space="preserve">(8), 1412–1429.</w:t>
       </w:r>
     </w:p>
-    <w:bookmarkEnd w:id="80"/>
-    <w:bookmarkStart w:id="82" w:name="ref-car"/>
+    <w:bookmarkEnd w:id="82"/>
+    <w:bookmarkStart w:id="84" w:name="ref-car"/>
     <w:p>
       <w:pPr>
         <w:pStyle w:val="Bibliography"/>
@@ -4206,7 +4411,7 @@
       <w:r>
         <w:t xml:space="preserve"> </w:t>
       </w:r>
-      <w:hyperlink r:id="rId81">
+      <w:hyperlink r:id="rId83">
         <w:r>
           <w:rPr>
             <w:rStyle w:val="Hyperlink"/>
@@ -4215,8 +4420,8 @@
         </w:r>
       </w:hyperlink>
     </w:p>
-    <w:bookmarkEnd w:id="82"/>
-    <w:bookmarkStart w:id="83" w:name="ref-gippet_2017"/>
+    <w:bookmarkEnd w:id="84"/>
+    <w:bookmarkStart w:id="85" w:name="ref-gippet_2017"/>
     <w:p>
       <w:pPr>
         <w:pStyle w:val="Bibliography"/>
@@ -4251,8 +4456,8 @@
         <w:t xml:space="preserve">(1), 157–169.</w:t>
       </w:r>
     </w:p>
-    <w:bookmarkEnd w:id="83"/>
-    <w:bookmarkStart w:id="84" w:name="ref-gomes_2020"/>
+    <w:bookmarkEnd w:id="85"/>
+    <w:bookmarkStart w:id="86" w:name="ref-gomes_2020"/>
     <w:p>
       <w:pPr>
         <w:pStyle w:val="Bibliography"/>
@@ -4287,8 +4492,8 @@
         <w:t xml:space="preserve">, 717–726.</w:t>
       </w:r>
     </w:p>
-    <w:bookmarkEnd w:id="84"/>
-    <w:bookmarkStart w:id="86" w:name="ref-grimm_2008"/>
+    <w:bookmarkEnd w:id="86"/>
+    <w:bookmarkStart w:id="88" w:name="ref-grimm_2008"/>
     <w:p>
       <w:pPr>
         <w:pStyle w:val="Bibliography"/>
@@ -4325,7 +4530,7 @@
       <w:r>
         <w:t xml:space="preserve"> </w:t>
       </w:r>
-      <w:hyperlink r:id="rId85">
+      <w:hyperlink r:id="rId87">
         <w:r>
           <w:rPr>
             <w:rStyle w:val="Hyperlink"/>
@@ -4334,8 +4539,8 @@
         </w:r>
       </w:hyperlink>
     </w:p>
-    <w:bookmarkEnd w:id="86"/>
-    <w:bookmarkStart w:id="88" w:name="ref-guarisco_2014"/>
+    <w:bookmarkEnd w:id="88"/>
+    <w:bookmarkStart w:id="90" w:name="ref-guarisco_2014"/>
     <w:p>
       <w:pPr>
         <w:pStyle w:val="Bibliography"/>
@@ -4372,7 +4577,7 @@
       <w:r>
         <w:t xml:space="preserve"> </w:t>
       </w:r>
-      <w:hyperlink r:id="rId87">
+      <w:hyperlink r:id="rId89">
         <w:r>
           <w:rPr>
             <w:rStyle w:val="Hyperlink"/>
@@ -4381,8 +4586,8 @@
         </w:r>
       </w:hyperlink>
     </w:p>
-    <w:bookmarkEnd w:id="88"/>
-    <w:bookmarkStart w:id="89" w:name="ref-guenard_2015"/>
+    <w:bookmarkEnd w:id="90"/>
+    <w:bookmarkStart w:id="91" w:name="ref-guenard_2015"/>
     <w:p>
       <w:pPr>
         <w:pStyle w:val="Bibliography"/>
@@ -4417,8 +4622,8 @@
         <w:t xml:space="preserve">, 449–463.</w:t>
       </w:r>
     </w:p>
-    <w:bookmarkEnd w:id="89"/>
-    <w:bookmarkStart w:id="90" w:name="ref-harwood_2001"/>
+    <w:bookmarkEnd w:id="91"/>
+    <w:bookmarkStart w:id="92" w:name="ref-harwood_2001"/>
     <w:p>
       <w:pPr>
         <w:pStyle w:val="Bibliography"/>
@@ -4453,8 +4658,8 @@
         <w:t xml:space="preserve">(1), 88–99.</w:t>
       </w:r>
     </w:p>
-    <w:bookmarkEnd w:id="90"/>
-    <w:bookmarkStart w:id="92" w:name="ref-hopkins_2018"/>
+    <w:bookmarkEnd w:id="92"/>
+    <w:bookmarkStart w:id="94" w:name="ref-hopkins_2018"/>
     <w:p>
       <w:pPr>
         <w:pStyle w:val="Bibliography"/>
@@ -4491,7 +4696,7 @@
       <w:r>
         <w:t xml:space="preserve"> </w:t>
       </w:r>
-      <w:hyperlink r:id="rId91">
+      <w:hyperlink r:id="rId93">
         <w:r>
           <w:rPr>
             <w:rStyle w:val="Hyperlink"/>
@@ -4500,13 +4705,49 @@
         </w:r>
       </w:hyperlink>
     </w:p>
-    <w:bookmarkEnd w:id="92"/>
-    <w:bookmarkStart w:id="94" w:name="ref-ivers_2022"/>
+    <w:bookmarkEnd w:id="94"/>
+    <w:bookmarkStart w:id="95" w:name="ref-multcomp"/>
     <w:p>
       <w:pPr>
         <w:pStyle w:val="Bibliography"/>
       </w:pPr>
       <w:r>
+        <w:t xml:space="preserve">Hothorn, T., Bretz, F., &amp; Westfall, P. (2008). Simultaneous inference in general parametric models.</w:t>
+      </w:r>
+      <w:r>
+        <w:t xml:space="preserve"> </w:t>
+      </w:r>
+      <w:r>
+        <w:rPr>
+          <w:iCs/>
+          <w:i/>
+        </w:rPr>
+        <w:t xml:space="preserve">Biometrical Journal</w:t>
+      </w:r>
+      <w:r>
+        <w:t xml:space="preserve">,</w:t>
+      </w:r>
+      <w:r>
+        <w:t xml:space="preserve"> </w:t>
+      </w:r>
+      <w:r>
+        <w:rPr>
+          <w:iCs/>
+          <w:i/>
+        </w:rPr>
+        <w:t xml:space="preserve">50</w:t>
+      </w:r>
+      <w:r>
+        <w:t xml:space="preserve">(3), 346–363.</w:t>
+      </w:r>
+    </w:p>
+    <w:bookmarkEnd w:id="95"/>
+    <w:bookmarkStart w:id="97" w:name="ref-ivers_2022"/>
+    <w:p>
+      <w:pPr>
+        <w:pStyle w:val="Bibliography"/>
+      </w:pPr>
+      <w:r>
         <w:t xml:space="preserve">Ivers, N. A., Jordan, Z., Cohen, H., Tripodi, A., Brown, M. J. F., Liere, H., Lin, B. B., Philpott, S., &amp; Jha, S. (2022). Parasitism of urban bumble bees influenced by pollinator taxonomic richness, local garden management, and surroundings impervious cover.</w:t>
       </w:r>
       <w:r>
@@ -4525,7 +4766,7 @@
       <w:r>
         <w:t xml:space="preserve"> </w:t>
       </w:r>
-      <w:hyperlink r:id="rId93">
+      <w:hyperlink r:id="rId96">
         <w:r>
           <w:rPr>
             <w:rStyle w:val="Hyperlink"/>
@@ -4534,13 +4775,49 @@
         </w:r>
       </w:hyperlink>
     </w:p>
-    <w:bookmarkEnd w:id="94"/>
-    <w:bookmarkStart w:id="96" w:name="ref-johnson_munshisouth_2017"/>
+    <w:bookmarkEnd w:id="97"/>
+    <w:bookmarkStart w:id="98" w:name="ref-johnson_et_al_2012"/>
     <w:p>
       <w:pPr>
         <w:pStyle w:val="Bibliography"/>
       </w:pPr>
       <w:r>
+        <w:t xml:space="preserve">Johnson, J. C., Trubl, P. J., &amp; Miles, L. S. (2012). Black widows in an urban desert: City-living compromises spider fecundity and egg investment despite urban prey abundance.</w:t>
+      </w:r>
+      <w:r>
+        <w:t xml:space="preserve"> </w:t>
+      </w:r>
+      <w:r>
+        <w:rPr>
+          <w:iCs/>
+          <w:i/>
+        </w:rPr>
+        <w:t xml:space="preserve">The American Midland Naturalist</w:t>
+      </w:r>
+      <w:r>
+        <w:t xml:space="preserve">,</w:t>
+      </w:r>
+      <w:r>
+        <w:t xml:space="preserve"> </w:t>
+      </w:r>
+      <w:r>
+        <w:rPr>
+          <w:iCs/>
+          <w:i/>
+        </w:rPr>
+        <w:t xml:space="preserve">168</w:t>
+      </w:r>
+      <w:r>
+        <w:t xml:space="preserve">(2), 333–340.</w:t>
+      </w:r>
+    </w:p>
+    <w:bookmarkEnd w:id="98"/>
+    <w:bookmarkStart w:id="100" w:name="ref-johnson_munshisouth_2017"/>
+    <w:p>
+      <w:pPr>
+        <w:pStyle w:val="Bibliography"/>
+      </w:pPr>
+      <w:r>
         <w:t xml:space="preserve">Johnson, M. T. J., &amp; Munshi-South, J. (2017). Evolution of life in urban environments.</w:t>
       </w:r>
       <w:r>
@@ -4572,7 +4849,7 @@
       <w:r>
         <w:t xml:space="preserve"> </w:t>
       </w:r>
-      <w:hyperlink r:id="rId95">
+      <w:hyperlink r:id="rId99">
         <w:r>
           <w:rPr>
             <w:rStyle w:val="Hyperlink"/>
@@ -4581,8 +4858,8 @@
         </w:r>
       </w:hyperlink>
     </w:p>
-    <w:bookmarkEnd w:id="96"/>
-    <w:bookmarkStart w:id="98" w:name="ref-ggpubr"/>
+    <w:bookmarkEnd w:id="100"/>
+    <w:bookmarkStart w:id="102" w:name="ref-ggpubr"/>
     <w:p>
       <w:pPr>
         <w:pStyle w:val="Bibliography"/>
@@ -4606,7 +4883,7 @@
       <w:r>
         <w:t xml:space="preserve"> </w:t>
       </w:r>
-      <w:hyperlink r:id="rId97">
+      <w:hyperlink r:id="rId101">
         <w:r>
           <w:rPr>
             <w:rStyle w:val="Hyperlink"/>
@@ -4615,8 +4892,8 @@
         </w:r>
       </w:hyperlink>
     </w:p>
-    <w:bookmarkEnd w:id="98"/>
-    <w:bookmarkStart w:id="99" w:name="ref-kotze_2011"/>
+    <w:bookmarkEnd w:id="102"/>
+    <w:bookmarkStart w:id="103" w:name="ref-kotze_2011"/>
     <w:p>
       <w:pPr>
         <w:pStyle w:val="Bibliography"/>
@@ -4638,8 +4915,8 @@
         <w:t xml:space="preserve">, 159–166.</w:t>
       </w:r>
     </w:p>
-    <w:bookmarkEnd w:id="99"/>
-    <w:bookmarkStart w:id="100" w:name="ref-kral_2018"/>
+    <w:bookmarkEnd w:id="103"/>
+    <w:bookmarkStart w:id="104" w:name="ref-kral_2018"/>
     <w:p>
       <w:pPr>
         <w:pStyle w:val="Bibliography"/>
@@ -4674,8 +4951,8 @@
         <w:t xml:space="preserve">(1), 1–14.</w:t>
       </w:r>
     </w:p>
-    <w:bookmarkEnd w:id="100"/>
-    <w:bookmarkStart w:id="102" w:name="ref-caret"/>
+    <w:bookmarkEnd w:id="104"/>
+    <w:bookmarkStart w:id="106" w:name="ref-caret"/>
     <w:p>
       <w:pPr>
         <w:pStyle w:val="Bibliography"/>
@@ -4699,7 +4976,7 @@
       <w:r>
         <w:t xml:space="preserve"> </w:t>
       </w:r>
-      <w:hyperlink r:id="rId101">
+      <w:hyperlink r:id="rId105">
         <w:r>
           <w:rPr>
             <w:rStyle w:val="Hyperlink"/>
@@ -4708,96 +4985,24 @@
         </w:r>
       </w:hyperlink>
     </w:p>
-    <w:bookmarkEnd w:id="102"/>
-    <w:bookmarkStart w:id="103" w:name="ref-lowe_2018"/>
+    <w:bookmarkEnd w:id="106"/>
+    <w:bookmarkStart w:id="108" w:name="ref-emmeans"/>
     <w:p>
       <w:pPr>
         <w:pStyle w:val="Bibliography"/>
       </w:pPr>
       <w:r>
-        <w:t xml:space="preserve">Lowe, E., Threlfall, C., Wilder, S., &amp; Hochuli, D. (2018). Environmental drivers of spider community composition at multiple scales along an urban gradient.</w:t>
-      </w:r>
-      <w:r>
-        <w:t xml:space="preserve"> </w:t>
-      </w:r>
-      <w:r>
-        <w:rPr>
-          <w:iCs/>
-          <w:i/>
-        </w:rPr>
-        <w:t xml:space="preserve">Biodiversity and Conservation</w:t>
-      </w:r>
-      <w:r>
-        <w:t xml:space="preserve">,</w:t>
-      </w:r>
-      <w:r>
-        <w:t xml:space="preserve"> </w:t>
-      </w:r>
-      <w:r>
-        <w:rPr>
-          <w:iCs/>
-          <w:i/>
-        </w:rPr>
-        <w:t xml:space="preserve">27</w:t>
-      </w:r>
-      <w:r>
-        <w:t xml:space="preserve">(4), 829–852.</w:t>
-      </w:r>
-    </w:p>
-    <w:bookmarkEnd w:id="103"/>
-    <w:bookmarkStart w:id="104" w:name="ref-lowe_2016"/>
-    <w:p>
-      <w:pPr>
-        <w:pStyle w:val="Bibliography"/>
-      </w:pPr>
-      <w:r>
-        <w:t xml:space="preserve">Lowe, E., Wilder, S., &amp; Hochuli, D. (2016). Persistence and survival of the spider nephila plumipes in cities: Do increased prey resources drive the success of an urban exploiter?</w:t>
-      </w:r>
-      <w:r>
-        <w:t xml:space="preserve"> </w:t>
-      </w:r>
-      <w:r>
-        <w:rPr>
-          <w:iCs/>
-          <w:i/>
-        </w:rPr>
-        <w:t xml:space="preserve">Urban Ecosystems</w:t>
-      </w:r>
-      <w:r>
-        <w:t xml:space="preserve">,</w:t>
-      </w:r>
-      <w:r>
-        <w:t xml:space="preserve"> </w:t>
-      </w:r>
-      <w:r>
-        <w:rPr>
-          <w:iCs/>
-          <w:i/>
-        </w:rPr>
-        <w:t xml:space="preserve">19</w:t>
-      </w:r>
-      <w:r>
-        <w:t xml:space="preserve">(2), 705–720.</w:t>
-      </w:r>
-    </w:p>
-    <w:bookmarkEnd w:id="104"/>
-    <w:bookmarkStart w:id="106" w:name="ref-sjPlot"/>
-    <w:p>
-      <w:pPr>
-        <w:pStyle w:val="Bibliography"/>
-      </w:pPr>
-      <w:r>
-        <w:t xml:space="preserve">Lüdecke, D. (2021).</w:t>
-      </w:r>
-      <w:r>
-        <w:t xml:space="preserve"> </w:t>
-      </w:r>
-      <w:r>
-        <w:rPr>
-          <w:iCs/>
-          <w:i/>
-        </w:rPr>
-        <w:t xml:space="preserve">sjPlot: Data visualization for statistics in social science</w:t>
+        <w:t xml:space="preserve">Lenth, R. V. (2022).</w:t>
+      </w:r>
+      <w:r>
+        <w:t xml:space="preserve"> </w:t>
+      </w:r>
+      <w:r>
+        <w:rPr>
+          <w:iCs/>
+          <w:i/>
+        </w:rPr>
+        <w:t xml:space="preserve">Emmeans: Estimated marginal means, aka least-squares means</w:t>
       </w:r>
       <w:r>
         <w:t xml:space="preserve">.</w:t>
@@ -4805,22 +5010,130 @@
       <w:r>
         <w:t xml:space="preserve"> </w:t>
       </w:r>
-      <w:hyperlink r:id="rId105">
+      <w:hyperlink r:id="rId107">
         <w:r>
           <w:rPr>
             <w:rStyle w:val="Hyperlink"/>
           </w:rPr>
-          <w:t xml:space="preserve">https://CRAN.R-project.org/package=sjPlot</w:t>
+          <w:t xml:space="preserve">https://CRAN.R-project.org/package=emmeans</w:t>
         </w:r>
       </w:hyperlink>
     </w:p>
-    <w:bookmarkEnd w:id="106"/>
-    <w:bookmarkStart w:id="108" w:name="ref-mcdonnell_pickett_1990"/>
+    <w:bookmarkEnd w:id="108"/>
+    <w:bookmarkStart w:id="109" w:name="ref-lowe_2018"/>
     <w:p>
       <w:pPr>
         <w:pStyle w:val="Bibliography"/>
       </w:pPr>
       <w:r>
+        <w:t xml:space="preserve">Lowe, E., Threlfall, C., Wilder, S., &amp; Hochuli, D. (2018). Environmental drivers of spider community composition at multiple scales along an urban gradient.</w:t>
+      </w:r>
+      <w:r>
+        <w:t xml:space="preserve"> </w:t>
+      </w:r>
+      <w:r>
+        <w:rPr>
+          <w:iCs/>
+          <w:i/>
+        </w:rPr>
+        <w:t xml:space="preserve">Biodiversity and Conservation</w:t>
+      </w:r>
+      <w:r>
+        <w:t xml:space="preserve">,</w:t>
+      </w:r>
+      <w:r>
+        <w:t xml:space="preserve"> </w:t>
+      </w:r>
+      <w:r>
+        <w:rPr>
+          <w:iCs/>
+          <w:i/>
+        </w:rPr>
+        <w:t xml:space="preserve">27</w:t>
+      </w:r>
+      <w:r>
+        <w:t xml:space="preserve">(4), 829–852.</w:t>
+      </w:r>
+    </w:p>
+    <w:bookmarkEnd w:id="109"/>
+    <w:bookmarkStart w:id="110" w:name="ref-lowe_2016"/>
+    <w:p>
+      <w:pPr>
+        <w:pStyle w:val="Bibliography"/>
+      </w:pPr>
+      <w:r>
+        <w:t xml:space="preserve">Lowe, E., Wilder, S., &amp; Hochuli, D. (2016). Persistence and survival of the spider nephila plumipes in cities: Do increased prey resources drive the success of an urban exploiter?</w:t>
+      </w:r>
+      <w:r>
+        <w:t xml:space="preserve"> </w:t>
+      </w:r>
+      <w:r>
+        <w:rPr>
+          <w:iCs/>
+          <w:i/>
+        </w:rPr>
+        <w:t xml:space="preserve">Urban Ecosystems</w:t>
+      </w:r>
+      <w:r>
+        <w:t xml:space="preserve">,</w:t>
+      </w:r>
+      <w:r>
+        <w:t xml:space="preserve"> </w:t>
+      </w:r>
+      <w:r>
+        <w:rPr>
+          <w:iCs/>
+          <w:i/>
+        </w:rPr>
+        <w:t xml:space="preserve">19</w:t>
+      </w:r>
+      <w:r>
+        <w:t xml:space="preserve">(2), 705–720.</w:t>
+      </w:r>
+    </w:p>
+    <w:bookmarkEnd w:id="110"/>
+    <w:bookmarkStart w:id="111" w:name="ref-mammola_et_al_2018"/>
+    <w:p>
+      <w:pPr>
+        <w:pStyle w:val="Bibliography"/>
+      </w:pPr>
+      <w:r>
+        <w:t xml:space="preserve">Mammola, S., Isaia, M., Demonte, D., Triolo, P., &amp; Nervo, M. (2018). Artificial lighting triggers the presence of urban spiders and their webs on historical buildings.</w:t>
+      </w:r>
+      <w:r>
+        <w:t xml:space="preserve"> </w:t>
+      </w:r>
+      <w:r>
+        <w:rPr>
+          <w:iCs/>
+          <w:i/>
+        </w:rPr>
+        <w:t xml:space="preserve">Landscape and Urban Planning</w:t>
+      </w:r>
+      <w:r>
+        <w:t xml:space="preserve">,</w:t>
+      </w:r>
+      <w:r>
+        <w:t xml:space="preserve"> </w:t>
+      </w:r>
+      <w:r>
+        <w:rPr>
+          <w:iCs/>
+          <w:i/>
+        </w:rPr>
+        <w:t xml:space="preserve">180</w:t>
+      </w:r>
+      <w:r>
+        <w:t xml:space="preserve">, 187–194.</w:t>
+      </w:r>
+    </w:p>
+    <w:bookmarkEnd w:id="111"/>
+    <w:bookmarkStart w:id="113" w:name="ref-mcdonnell_pickett_1990"/>
+    <w:p>
+      <w:pPr>
+        <w:pStyle w:val="Bibliography"/>
+      </w:pPr>
+      <w:r>
         <w:t xml:space="preserve">McDonnell, M. J., &amp; Pickett, S. T. A. (1990). Ecosystem structure and function along urban-rural gradients: An unexploited opportunity for ecology.</w:t>
       </w:r>
       <w:r>
@@ -4852,7 +5165,7 @@
       <w:r>
         <w:t xml:space="preserve"> </w:t>
       </w:r>
-      <w:hyperlink r:id="rId107">
+      <w:hyperlink r:id="rId112">
         <w:r>
           <w:rPr>
             <w:rStyle w:val="Hyperlink"/>
@@ -4861,8 +5174,8 @@
         </w:r>
       </w:hyperlink>
     </w:p>
-    <w:bookmarkEnd w:id="108"/>
-    <w:bookmarkStart w:id="110" w:name="ref-mcintyre_2000"/>
+    <w:bookmarkEnd w:id="113"/>
+    <w:bookmarkStart w:id="115" w:name="ref-mcintyre_2000"/>
     <w:p>
       <w:pPr>
         <w:pStyle w:val="Bibliography"/>
@@ -4899,7 +5212,7 @@
       <w:r>
         <w:t xml:space="preserve"> </w:t>
       </w:r>
-      <w:hyperlink r:id="rId109">
+      <w:hyperlink r:id="rId114">
         <w:r>
           <w:rPr>
             <w:rStyle w:val="Hyperlink"/>
@@ -4908,8 +5221,8 @@
         </w:r>
       </w:hyperlink>
     </w:p>
-    <w:bookmarkEnd w:id="110"/>
-    <w:bookmarkStart w:id="112" w:name="ref-mckinney_2002"/>
+    <w:bookmarkEnd w:id="115"/>
+    <w:bookmarkStart w:id="117" w:name="ref-mckinney_2002"/>
     <w:p>
       <w:pPr>
         <w:pStyle w:val="Bibliography"/>
@@ -4946,7 +5259,7 @@
       <w:r>
         <w:t xml:space="preserve"> </w:t>
       </w:r>
-      <w:hyperlink r:id="rId111">
+      <w:hyperlink r:id="rId116">
         <w:r>
           <w:rPr>
             <w:rStyle w:val="Hyperlink"/>
@@ -4955,8 +5268,8 @@
         </w:r>
       </w:hyperlink>
     </w:p>
-    <w:bookmarkEnd w:id="112"/>
-    <w:bookmarkStart w:id="114" w:name="ref-mckinney_2006"/>
+    <w:bookmarkEnd w:id="117"/>
+    <w:bookmarkStart w:id="119" w:name="ref-mckinney_2006"/>
     <w:p>
       <w:pPr>
         <w:pStyle w:val="Bibliography"/>
@@ -4993,7 +5306,7 @@
       <w:r>
         <w:t xml:space="preserve"> </w:t>
       </w:r>
-      <w:hyperlink r:id="rId113">
+      <w:hyperlink r:id="rId118">
         <w:r>
           <w:rPr>
             <w:rStyle w:val="Hyperlink"/>
@@ -5002,8 +5315,8 @@
         </w:r>
       </w:hyperlink>
     </w:p>
-    <w:bookmarkEnd w:id="114"/>
-    <w:bookmarkStart w:id="116" w:name="ref-morabito_2021"/>
+    <w:bookmarkEnd w:id="119"/>
+    <w:bookmarkStart w:id="121" w:name="ref-morabito_2021"/>
     <w:p>
       <w:pPr>
         <w:pStyle w:val="Bibliography"/>
@@ -5040,7 +5353,7 @@
       <w:r>
         <w:t xml:space="preserve"> </w:t>
       </w:r>
-      <w:hyperlink r:id="rId115">
+      <w:hyperlink r:id="rId120">
         <w:r>
           <w:rPr>
             <w:rStyle w:val="Hyperlink"/>
@@ -5049,8 +5362,8 @@
         </w:r>
       </w:hyperlink>
     </w:p>
-    <w:bookmarkEnd w:id="116"/>
-    <w:bookmarkStart w:id="118" w:name="ref-murray_2019"/>
+    <w:bookmarkEnd w:id="121"/>
+    <w:bookmarkStart w:id="123" w:name="ref-murray_2019"/>
     <w:p>
       <w:pPr>
         <w:pStyle w:val="Bibliography"/>
@@ -5087,7 +5400,7 @@
       <w:r>
         <w:t xml:space="preserve"> </w:t>
       </w:r>
-      <w:hyperlink r:id="rId117">
+      <w:hyperlink r:id="rId122">
         <w:r>
           <w:rPr>
             <w:rStyle w:val="Hyperlink"/>
@@ -5096,8 +5409,8 @@
         </w:r>
       </w:hyperlink>
     </w:p>
-    <w:bookmarkEnd w:id="118"/>
-    <w:bookmarkStart w:id="120" w:name="ref-nowak_greenfield_2020"/>
+    <w:bookmarkEnd w:id="123"/>
+    <w:bookmarkStart w:id="125" w:name="ref-nowak_greenfield_2020"/>
     <w:p>
       <w:pPr>
         <w:pStyle w:val="Bibliography"/>
@@ -5134,7 +5447,7 @@
       <w:r>
         <w:t xml:space="preserve"> </w:t>
       </w:r>
-      <w:hyperlink r:id="rId119">
+      <w:hyperlink r:id="rId124">
         <w:r>
           <w:rPr>
             <w:rStyle w:val="Hyperlink"/>
@@ -5143,8 +5456,8 @@
         </w:r>
       </w:hyperlink>
     </w:p>
-    <w:bookmarkEnd w:id="120"/>
-    <w:bookmarkStart w:id="122" w:name="ref-nowak_1996"/>
+    <w:bookmarkEnd w:id="125"/>
+    <w:bookmarkStart w:id="127" w:name="ref-nowak_1996"/>
     <w:p>
       <w:pPr>
         <w:pStyle w:val="Bibliography"/>
@@ -5181,7 +5494,7 @@
       <w:r>
         <w:t xml:space="preserve"> </w:t>
       </w:r>
-      <w:hyperlink r:id="rId121">
+      <w:hyperlink r:id="rId126">
         <w:r>
           <w:rPr>
             <w:rStyle w:val="Hyperlink"/>
@@ -5190,8 +5503,8 @@
         </w:r>
       </w:hyperlink>
     </w:p>
-    <w:bookmarkEnd w:id="122"/>
-    <w:bookmarkStart w:id="123" w:name="ref-nyffeler_birkhofer_2017"/>
+    <w:bookmarkEnd w:id="127"/>
+    <w:bookmarkStart w:id="128" w:name="ref-nyffeler_birkhofer_2017"/>
     <w:p>
       <w:pPr>
         <w:pStyle w:val="Bibliography"/>
@@ -5226,8 +5539,8 @@
         <w:t xml:space="preserve">(1), 30.</w:t>
       </w:r>
     </w:p>
-    <w:bookmarkEnd w:id="123"/>
-    <w:bookmarkStart w:id="125" w:name="ref-otoshi_2015"/>
+    <w:bookmarkEnd w:id="128"/>
+    <w:bookmarkStart w:id="130" w:name="ref-otoshi_2015"/>
     <w:p>
       <w:pPr>
         <w:pStyle w:val="Bibliography"/>
@@ -5264,7 +5577,7 @@
       <w:r>
         <w:t xml:space="preserve"> </w:t>
       </w:r>
-      <w:hyperlink r:id="rId124">
+      <w:hyperlink r:id="rId129">
         <w:r>
           <w:rPr>
             <w:rStyle w:val="Hyperlink"/>
@@ -5273,8 +5586,8 @@
         </w:r>
       </w:hyperlink>
     </w:p>
-    <w:bookmarkEnd w:id="125"/>
-    <w:bookmarkStart w:id="126" w:name="ref-parkinson_2020"/>
+    <w:bookmarkEnd w:id="130"/>
+    <w:bookmarkStart w:id="131" w:name="ref-parkinson_2020"/>
     <w:p>
       <w:pPr>
         <w:pStyle w:val="Bibliography"/>
@@ -5309,58 +5622,60 @@
         <w:t xml:space="preserve">(10), e0240138.</w:t>
       </w:r>
     </w:p>
-    <w:bookmarkEnd w:id="126"/>
-    <w:bookmarkStart w:id="128" w:name="ref-broomExtra"/>
+    <w:bookmarkEnd w:id="131"/>
+    <w:bookmarkStart w:id="132" w:name="ref-peng_2020"/>
     <w:p>
       <w:pPr>
         <w:pStyle w:val="Bibliography"/>
       </w:pPr>
       <w:r>
-        <w:t xml:space="preserve">Patil, I. (2021).</w:t>
-      </w:r>
-      <w:r>
-        <w:t xml:space="preserve"> </w:t>
-      </w:r>
-      <w:r>
-        <w:rPr>
-          <w:iCs/>
-          <w:i/>
-        </w:rPr>
-        <w:t xml:space="preserve">broomExtra: Enhancements for ’broom’ and ’easystats’ package families</w:t>
-      </w:r>
-      <w:r>
-        <w:t xml:space="preserve">.</w:t>
-      </w:r>
-      <w:r>
-        <w:t xml:space="preserve"> </w:t>
-      </w:r>
-      <w:hyperlink r:id="rId127">
-        <w:r>
-          <w:rPr>
-            <w:rStyle w:val="Hyperlink"/>
-          </w:rPr>
-          <w:t xml:space="preserve">https://CRAN.R-project.org/package=broomExtra</w:t>
-        </w:r>
-      </w:hyperlink>
-    </w:p>
-    <w:bookmarkEnd w:id="128"/>
-    <w:bookmarkStart w:id="129" w:name="ref-peng_2020"/>
+        <w:t xml:space="preserve">Peng, M.-H., Hung, Y.-C., Liu, K.-L., &amp; Neoh, K.-B. (2020). Landscape configuration and habitat complexity shape arthropod assemblage in urban parks.</w:t>
+      </w:r>
+      <w:r>
+        <w:t xml:space="preserve"> </w:t>
+      </w:r>
+      <w:r>
+        <w:rPr>
+          <w:iCs/>
+          <w:i/>
+        </w:rPr>
+        <w:t xml:space="preserve">Scientific Reports</w:t>
+      </w:r>
+      <w:r>
+        <w:t xml:space="preserve">,</w:t>
+      </w:r>
+      <w:r>
+        <w:t xml:space="preserve"> </w:t>
+      </w:r>
+      <w:r>
+        <w:rPr>
+          <w:iCs/>
+          <w:i/>
+        </w:rPr>
+        <w:t xml:space="preserve">10</w:t>
+      </w:r>
+      <w:r>
+        <w:t xml:space="preserve">(1), 1–12.</w:t>
+      </w:r>
+    </w:p>
+    <w:bookmarkEnd w:id="132"/>
+    <w:bookmarkStart w:id="134" w:name="ref-perry_2018"/>
     <w:p>
       <w:pPr>
         <w:pStyle w:val="Bibliography"/>
       </w:pPr>
       <w:r>
-        <w:t xml:space="preserve">Peng, M.-H., Hung, Y.-C., Liu, K.-L., &amp; Neoh, K.-B. (2020). Landscape configuration and habitat complexity shape arthropod assemblage in urban parks.</w:t>
-      </w:r>
-      <w:r>
-        <w:t xml:space="preserve"> </w:t>
-      </w:r>
-      <w:r>
-        <w:rPr>
-          <w:iCs/>
-          <w:i/>
-        </w:rPr>
-        <w:t xml:space="preserve">Scientific Reports</w:t>
+        <w:t xml:space="preserve">Perry, K. I., Wallin, K. F., Wenzel, J. W., &amp; Herms, D. A. (2018). Forest disturbance and arthropods: Small-scale canopy gaps drive invertebrate community structure and composition.</w:t>
+      </w:r>
+      <w:r>
+        <w:t xml:space="preserve"> </w:t>
+      </w:r>
+      <w:r>
+        <w:rPr>
+          <w:iCs/>
+          <w:i/>
+        </w:rPr>
+        <w:t xml:space="preserve">Ecosphere</w:t>
       </w:r>
       <w:r>
         <w:t xml:space="preserve">,</w:t>
@@ -5373,42 +5688,6 @@
           <w:iCs/>
           <w:i/>
         </w:rPr>
-        <w:t xml:space="preserve">10</w:t>
-      </w:r>
-      <w:r>
-        <w:t xml:space="preserve">(1), 1–12.</w:t>
-      </w:r>
-    </w:p>
-    <w:bookmarkEnd w:id="129"/>
-    <w:bookmarkStart w:id="131" w:name="ref-perry_2018"/>
-    <w:p>
-      <w:pPr>
-        <w:pStyle w:val="Bibliography"/>
-      </w:pPr>
-      <w:r>
-        <w:t xml:space="preserve">Perry, K. I., Wallin, K. F., Wenzel, J. W., &amp; Herms, D. A. (2018). Forest disturbance and arthropods: Small-scale canopy gaps drive invertebrate community structure and composition.</w:t>
-      </w:r>
-      <w:r>
-        <w:t xml:space="preserve"> </w:t>
-      </w:r>
-      <w:r>
-        <w:rPr>
-          <w:iCs/>
-          <w:i/>
-        </w:rPr>
-        <w:t xml:space="preserve">Ecosphere</w:t>
-      </w:r>
-      <w:r>
-        <w:t xml:space="preserve">,</w:t>
-      </w:r>
-      <w:r>
-        <w:t xml:space="preserve"> </w:t>
-      </w:r>
-      <w:r>
-        <w:rPr>
-          <w:iCs/>
-          <w:i/>
-        </w:rPr>
         <w:t xml:space="preserve">9</w:t>
       </w:r>
       <w:r>
@@ -5417,7 +5696,7 @@
       <w:r>
         <w:t xml:space="preserve"> </w:t>
       </w:r>
-      <w:hyperlink r:id="rId130">
+      <w:hyperlink r:id="rId133">
         <w:r>
           <w:rPr>
             <w:rStyle w:val="Hyperlink"/>
@@ -5426,8 +5705,8 @@
         </w:r>
       </w:hyperlink>
     </w:p>
-    <w:bookmarkEnd w:id="131"/>
-    <w:bookmarkStart w:id="132" w:name="ref-philpott_2014"/>
+    <w:bookmarkEnd w:id="134"/>
+    <w:bookmarkStart w:id="135" w:name="ref-philpott_2014"/>
     <w:p>
       <w:pPr>
         <w:pStyle w:val="Bibliography"/>
@@ -5462,8 +5741,8 @@
         <w:t xml:space="preserve">(2), 513–532.</w:t>
       </w:r>
     </w:p>
-    <w:bookmarkEnd w:id="132"/>
-    <w:bookmarkStart w:id="134" w:name="ref-piano_2020"/>
+    <w:bookmarkEnd w:id="135"/>
+    <w:bookmarkStart w:id="137" w:name="ref-piano_2020"/>
     <w:p>
       <w:pPr>
         <w:pStyle w:val="Bibliography"/>
@@ -5500,7 +5779,7 @@
       <w:r>
         <w:t xml:space="preserve"> </w:t>
       </w:r>
-      <w:hyperlink r:id="rId133">
+      <w:hyperlink r:id="rId136">
         <w:r>
           <w:rPr>
             <w:rStyle w:val="Hyperlink"/>
@@ -5509,8 +5788,8 @@
         </w:r>
       </w:hyperlink>
     </w:p>
-    <w:bookmarkEnd w:id="134"/>
-    <w:bookmarkStart w:id="136" w:name="ref-pickett_2001"/>
+    <w:bookmarkEnd w:id="137"/>
+    <w:bookmarkStart w:id="139" w:name="ref-pickett_2001"/>
     <w:p>
       <w:pPr>
         <w:pStyle w:val="Bibliography"/>
@@ -5547,7 +5826,7 @@
       <w:r>
         <w:t xml:space="preserve"> </w:t>
       </w:r>
-      <w:hyperlink r:id="rId135">
+      <w:hyperlink r:id="rId138">
         <w:r>
           <w:rPr>
             <w:rStyle w:val="Hyperlink"/>
@@ -5556,8 +5835,8 @@
         </w:r>
       </w:hyperlink>
     </w:p>
-    <w:bookmarkEnd w:id="136"/>
-    <w:bookmarkStart w:id="138" w:name="ref-highways"/>
+    <w:bookmarkEnd w:id="139"/>
+    <w:bookmarkStart w:id="141" w:name="ref-highways"/>
     <w:p>
       <w:pPr>
         <w:pStyle w:val="Bibliography"/>
@@ -5581,7 +5860,7 @@
       <w:r>
         <w:t xml:space="preserve"> </w:t>
       </w:r>
-      <w:hyperlink r:id="rId137">
+      <w:hyperlink r:id="rId140">
         <w:r>
           <w:rPr>
             <w:rStyle w:val="Hyperlink"/>
@@ -5590,8 +5869,8 @@
         </w:r>
       </w:hyperlink>
     </w:p>
-    <w:bookmarkEnd w:id="138"/>
-    <w:bookmarkStart w:id="140" w:name="ref-centerlines"/>
+    <w:bookmarkEnd w:id="141"/>
+    <w:bookmarkStart w:id="143" w:name="ref-centerlines"/>
     <w:p>
       <w:pPr>
         <w:pStyle w:val="Bibliography"/>
@@ -5615,7 +5894,7 @@
       <w:r>
         <w:t xml:space="preserve"> </w:t>
       </w:r>
-      <w:hyperlink r:id="rId139">
+      <w:hyperlink r:id="rId142">
         <w:r>
           <w:rPr>
             <w:rStyle w:val="Hyperlink"/>
@@ -5624,8 +5903,8 @@
         </w:r>
       </w:hyperlink>
     </w:p>
-    <w:bookmarkEnd w:id="140"/>
-    <w:bookmarkStart w:id="142" w:name="ref-census"/>
+    <w:bookmarkEnd w:id="143"/>
+    <w:bookmarkStart w:id="145" w:name="ref-census"/>
     <w:p>
       <w:pPr>
         <w:pStyle w:val="Bibliography"/>
@@ -5643,7 +5922,7 @@
       <w:r>
         <w:t xml:space="preserve"> </w:t>
       </w:r>
-      <w:hyperlink r:id="rId141">
+      <w:hyperlink r:id="rId144">
         <w:r>
           <w:rPr>
             <w:rStyle w:val="Hyperlink"/>
@@ -5652,8 +5931,8 @@
         </w:r>
       </w:hyperlink>
     </w:p>
-    <w:bookmarkEnd w:id="142"/>
-    <w:bookmarkStart w:id="144" w:name="ref-r"/>
+    <w:bookmarkEnd w:id="145"/>
+    <w:bookmarkStart w:id="147" w:name="ref-r"/>
     <w:p>
       <w:pPr>
         <w:pStyle w:val="Bibliography"/>
@@ -5677,7 +5956,7 @@
       <w:r>
         <w:t xml:space="preserve"> </w:t>
       </w:r>
-      <w:hyperlink r:id="rId143">
+      <w:hyperlink r:id="rId146">
         <w:r>
           <w:rPr>
             <w:rStyle w:val="Hyperlink"/>
@@ -5686,8 +5965,8 @@
         </w:r>
       </w:hyperlink>
     </w:p>
-    <w:bookmarkEnd w:id="144"/>
-    <w:bookmarkStart w:id="145" w:name="ref-stats"/>
+    <w:bookmarkEnd w:id="147"/>
+    <w:bookmarkStart w:id="148" w:name="ref-stats"/>
     <w:p>
       <w:pPr>
         <w:pStyle w:val="Bibliography"/>
@@ -5711,7 +5990,7 @@
       <w:r>
         <w:t xml:space="preserve"> </w:t>
       </w:r>
-      <w:hyperlink r:id="rId143">
+      <w:hyperlink r:id="rId146">
         <w:r>
           <w:rPr>
             <w:rStyle w:val="Hyperlink"/>
@@ -5720,8 +5999,8 @@
         </w:r>
       </w:hyperlink>
     </w:p>
-    <w:bookmarkEnd w:id="145"/>
-    <w:bookmarkStart w:id="147" w:name="ref-riechert_1974b"/>
+    <w:bookmarkEnd w:id="148"/>
+    <w:bookmarkStart w:id="150" w:name="ref-riechert_1974b"/>
     <w:p>
       <w:pPr>
         <w:pStyle w:val="Bibliography"/>
@@ -5755,7 +6034,7 @@
       <w:r>
         <w:t xml:space="preserve">(3), 733–746.</w:t>
       </w:r>
-      <w:hyperlink r:id="rId146">
+      <w:hyperlink r:id="rId149">
         <w:r>
           <w:rPr>
             <w:rStyle w:val="Hyperlink"/>
@@ -5764,8 +6043,8 @@
         </w:r>
       </w:hyperlink>
     </w:p>
-    <w:bookmarkEnd w:id="147"/>
-    <w:bookmarkStart w:id="149" w:name="ref-riechert_1974"/>
+    <w:bookmarkEnd w:id="150"/>
+    <w:bookmarkStart w:id="152" w:name="ref-riechert_1974"/>
     <w:p>
       <w:pPr>
         <w:pStyle w:val="Bibliography"/>
@@ -5802,7 +6081,7 @@
       <w:r>
         <w:t xml:space="preserve"> </w:t>
       </w:r>
-      <w:hyperlink r:id="rId148">
+      <w:hyperlink r:id="rId151">
         <w:r>
           <w:rPr>
             <w:rStyle w:val="Hyperlink"/>
@@ -5811,8 +6090,8 @@
         </w:r>
       </w:hyperlink>
     </w:p>
-    <w:bookmarkEnd w:id="149"/>
-    <w:bookmarkStart w:id="151" w:name="ref-riechert_1976"/>
+    <w:bookmarkEnd w:id="152"/>
+    <w:bookmarkStart w:id="154" w:name="ref-riechert_1976"/>
     <w:p>
       <w:pPr>
         <w:pStyle w:val="Bibliography"/>
@@ -5849,7 +6128,7 @@
       <w:r>
         <w:t xml:space="preserve"> </w:t>
       </w:r>
-      <w:hyperlink r:id="rId150">
+      <w:hyperlink r:id="rId153">
         <w:r>
           <w:rPr>
             <w:rStyle w:val="Hyperlink"/>
@@ -5858,8 +6137,8 @@
         </w:r>
       </w:hyperlink>
     </w:p>
-    <w:bookmarkEnd w:id="151"/>
-    <w:bookmarkStart w:id="153" w:name="ref-riechert_1973"/>
+    <w:bookmarkEnd w:id="154"/>
+    <w:bookmarkStart w:id="156" w:name="ref-riechert_1973"/>
     <w:p>
       <w:pPr>
         <w:pStyle w:val="Bibliography"/>
@@ -5896,7 +6175,7 @@
       <w:r>
         <w:t xml:space="preserve"> </w:t>
       </w:r>
-      <w:hyperlink r:id="rId152">
+      <w:hyperlink r:id="rId155">
         <w:r>
           <w:rPr>
             <w:rStyle w:val="Hyperlink"/>
@@ -5905,8 +6184,8 @@
         </w:r>
       </w:hyperlink>
     </w:p>
-    <w:bookmarkEnd w:id="153"/>
-    <w:bookmarkStart w:id="155" w:name="ref-riechert_tracy_1975"/>
+    <w:bookmarkEnd w:id="156"/>
+    <w:bookmarkStart w:id="158" w:name="ref-riechert_tracy_1975"/>
     <w:p>
       <w:pPr>
         <w:pStyle w:val="Bibliography"/>
@@ -5943,7 +6222,7 @@
       <w:r>
         <w:t xml:space="preserve"> </w:t>
       </w:r>
-      <w:hyperlink r:id="rId154">
+      <w:hyperlink r:id="rId157">
         <w:r>
           <w:rPr>
             <w:rStyle w:val="Hyperlink"/>
@@ -5952,8 +6231,8 @@
         </w:r>
       </w:hyperlink>
     </w:p>
-    <w:bookmarkEnd w:id="155"/>
-    <w:bookmarkStart w:id="157" w:name="ref-rivkin_2019"/>
+    <w:bookmarkEnd w:id="158"/>
+    <w:bookmarkStart w:id="160" w:name="ref-rivkin_2019"/>
     <w:p>
       <w:pPr>
         <w:pStyle w:val="Bibliography"/>
@@ -5990,7 +6269,7 @@
       <w:r>
         <w:t xml:space="preserve"> </w:t>
       </w:r>
-      <w:hyperlink r:id="rId156">
+      <w:hyperlink r:id="rId159">
         <w:r>
           <w:rPr>
             <w:rStyle w:val="Hyperlink"/>
@@ -5999,8 +6278,8 @@
         </w:r>
       </w:hyperlink>
     </w:p>
-    <w:bookmarkEnd w:id="157"/>
-    <w:bookmarkStart w:id="159" w:name="ref-broom"/>
+    <w:bookmarkEnd w:id="160"/>
+    <w:bookmarkStart w:id="162" w:name="ref-broom"/>
     <w:p>
       <w:pPr>
         <w:pStyle w:val="Bibliography"/>
@@ -6024,7 +6303,7 @@
       <w:r>
         <w:t xml:space="preserve"> </w:t>
       </w:r>
-      <w:hyperlink r:id="rId158">
+      <w:hyperlink r:id="rId161">
         <w:r>
           <w:rPr>
             <w:rStyle w:val="Hyperlink"/>
@@ -6033,8 +6312,8 @@
         </w:r>
       </w:hyperlink>
     </w:p>
-    <w:bookmarkEnd w:id="159"/>
-    <w:bookmarkStart w:id="161" w:name="ref-rstudio"/>
+    <w:bookmarkEnd w:id="162"/>
+    <w:bookmarkStart w:id="164" w:name="ref-rstudio"/>
     <w:p>
       <w:pPr>
         <w:pStyle w:val="Bibliography"/>
@@ -6058,7 +6337,7 @@
       <w:r>
         <w:t xml:space="preserve"> </w:t>
       </w:r>
-      <w:hyperlink r:id="rId160">
+      <w:hyperlink r:id="rId163">
         <w:r>
           <w:rPr>
             <w:rStyle w:val="Hyperlink"/>
@@ -6067,8 +6346,8 @@
         </w:r>
       </w:hyperlink>
     </w:p>
-    <w:bookmarkEnd w:id="161"/>
-    <w:bookmarkStart w:id="163" w:name="ref-singer_2000"/>
+    <w:bookmarkEnd w:id="164"/>
+    <w:bookmarkStart w:id="166" w:name="ref-singer_2000"/>
     <w:p>
       <w:pPr>
         <w:pStyle w:val="Bibliography"/>
@@ -6105,7 +6384,7 @@
       <w:r>
         <w:t xml:space="preserve"> </w:t>
       </w:r>
-      <w:hyperlink r:id="rId162">
+      <w:hyperlink r:id="rId165">
         <w:r>
           <w:rPr>
             <w:rStyle w:val="Hyperlink"/>
@@ -6114,8 +6393,8 @@
         </w:r>
       </w:hyperlink>
     </w:p>
-    <w:bookmarkEnd w:id="163"/>
-    <w:bookmarkStart w:id="165" w:name="ref-slabbekoorn_2010"/>
+    <w:bookmarkEnd w:id="166"/>
+    <w:bookmarkStart w:id="168" w:name="ref-slabbekoorn_2010"/>
     <w:p>
       <w:pPr>
         <w:pStyle w:val="Bibliography"/>
@@ -6152,7 +6431,7 @@
       <w:r>
         <w:t xml:space="preserve"> </w:t>
       </w:r>
-      <w:hyperlink r:id="rId164">
+      <w:hyperlink r:id="rId167">
         <w:r>
           <w:rPr>
             <w:rStyle w:val="Hyperlink"/>
@@ -6161,8 +6440,8 @@
         </w:r>
       </w:hyperlink>
     </w:p>
-    <w:bookmarkEnd w:id="165"/>
-    <w:bookmarkStart w:id="166" w:name="ref-sol_2013"/>
+    <w:bookmarkEnd w:id="168"/>
+    <w:bookmarkStart w:id="169" w:name="ref-sol_2013"/>
     <w:p>
       <w:pPr>
         <w:pStyle w:val="Bibliography"/>
@@ -6197,8 +6476,8 @@
         <w:t xml:space="preserve">(5), 1101–1112.</w:t>
       </w:r>
     </w:p>
-    <w:bookmarkEnd w:id="166"/>
-    <w:bookmarkStart w:id="168" w:name="ref-start_2020"/>
+    <w:bookmarkEnd w:id="169"/>
+    <w:bookmarkStart w:id="171" w:name="ref-start_2020"/>
     <w:p>
       <w:pPr>
         <w:pStyle w:val="Bibliography"/>
@@ -6235,7 +6514,7 @@
       <w:r>
         <w:t xml:space="preserve"> </w:t>
       </w:r>
-      <w:hyperlink r:id="rId167">
+      <w:hyperlink r:id="rId170">
         <w:r>
           <w:rPr>
             <w:rStyle w:val="Hyperlink"/>
@@ -6244,8 +6523,8 @@
         </w:r>
       </w:hyperlink>
     </w:p>
-    <w:bookmarkEnd w:id="168"/>
-    <w:bookmarkStart w:id="169" w:name="ref-stefani_delclaro_2015"/>
+    <w:bookmarkEnd w:id="171"/>
+    <w:bookmarkStart w:id="172" w:name="ref-stefani_delclaro_2015"/>
     <w:p>
       <w:pPr>
         <w:pStyle w:val="Bibliography"/>
@@ -6280,8 +6559,8 @@
         <w:t xml:space="preserve">(3-4), 211–231.</w:t>
       </w:r>
     </w:p>
-    <w:bookmarkEnd w:id="169"/>
-    <w:bookmarkStart w:id="171" w:name="ref-svamberkova_leps_2020"/>
+    <w:bookmarkEnd w:id="172"/>
+    <w:bookmarkStart w:id="174" w:name="ref-svamberkova_leps_2020"/>
     <w:p>
       <w:pPr>
         <w:pStyle w:val="Bibliography"/>
@@ -6318,7 +6597,7 @@
       <w:r>
         <w:t xml:space="preserve"> </w:t>
       </w:r>
-      <w:hyperlink r:id="rId170">
+      <w:hyperlink r:id="rId173">
         <w:r>
           <w:rPr>
             <w:rStyle w:val="Hyperlink"/>
@@ -6327,8 +6606,8 @@
         </w:r>
       </w:hyperlink>
     </w:p>
-    <w:bookmarkEnd w:id="171"/>
-    <w:bookmarkStart w:id="173" w:name="ref-trubl_2012"/>
+    <w:bookmarkEnd w:id="174"/>
+    <w:bookmarkStart w:id="176" w:name="ref-trubl_2012"/>
     <w:p>
       <w:pPr>
         <w:pStyle w:val="Bibliography"/>
@@ -6365,7 +6644,7 @@
       <w:r>
         <w:t xml:space="preserve"> </w:t>
       </w:r>
-      <w:hyperlink r:id="rId172">
+      <w:hyperlink r:id="rId175">
         <w:r>
           <w:rPr>
             <w:rStyle w:val="Hyperlink"/>
@@ -6374,8 +6653,8 @@
         </w:r>
       </w:hyperlink>
     </w:p>
-    <w:bookmarkEnd w:id="173"/>
-    <w:bookmarkStart w:id="175" w:name="ref-nnjoin"/>
+    <w:bookmarkEnd w:id="176"/>
+    <w:bookmarkStart w:id="178" w:name="ref-nnjoin"/>
     <w:p>
       <w:pPr>
         <w:pStyle w:val="Bibliography"/>
@@ -6399,7 +6678,7 @@
       <w:r>
         <w:t xml:space="preserve"> </w:t>
       </w:r>
-      <w:hyperlink r:id="rId174">
+      <w:hyperlink r:id="rId177">
         <w:r>
           <w:rPr>
             <w:rStyle w:val="Hyperlink"/>
@@ -6408,8 +6687,8 @@
         </w:r>
       </w:hyperlink>
     </w:p>
-    <w:bookmarkEnd w:id="175"/>
-    <w:bookmarkStart w:id="177" w:name="ref-iea_2021"/>
+    <w:bookmarkEnd w:id="178"/>
+    <w:bookmarkStart w:id="180" w:name="ref-iea_2021"/>
     <w:p>
       <w:pPr>
         <w:pStyle w:val="Bibliography"/>
@@ -6433,7 +6712,7 @@
       <w:r>
         <w:t xml:space="preserve"> </w:t>
       </w:r>
-      <w:hyperlink r:id="rId176">
+      <w:hyperlink r:id="rId179">
         <w:r>
           <w:rPr>
             <w:rStyle w:val="Hyperlink"/>
@@ -6442,8 +6721,8 @@
         </w:r>
       </w:hyperlink>
     </w:p>
-    <w:bookmarkEnd w:id="177"/>
-    <w:bookmarkStart w:id="179" w:name="ref-usfs_2016"/>
+    <w:bookmarkEnd w:id="180"/>
+    <w:bookmarkStart w:id="182" w:name="ref-usfs_2016"/>
     <w:p>
       <w:pPr>
         <w:pStyle w:val="Bibliography"/>
@@ -6467,7 +6746,7 @@
       <w:r>
         <w:t xml:space="preserve"> </w:t>
       </w:r>
-      <w:hyperlink r:id="rId178">
+      <w:hyperlink r:id="rId181">
         <w:r>
           <w:rPr>
             <w:rStyle w:val="Hyperlink"/>
@@ -6476,8 +6755,8 @@
         </w:r>
       </w:hyperlink>
     </w:p>
-    <w:bookmarkEnd w:id="179"/>
-    <w:bookmarkStart w:id="181" w:name="ref-usgs_2019_land"/>
+    <w:bookmarkEnd w:id="182"/>
+    <w:bookmarkStart w:id="184" w:name="ref-usgs_2019_land"/>
     <w:p>
       <w:pPr>
         <w:pStyle w:val="Bibliography"/>
@@ -6501,7 +6780,7 @@
       <w:r>
         <w:t xml:space="preserve"> </w:t>
       </w:r>
-      <w:hyperlink r:id="rId180">
+      <w:hyperlink r:id="rId183">
         <w:r>
           <w:rPr>
             <w:rStyle w:val="Hyperlink"/>
@@ -6510,8 +6789,8 @@
         </w:r>
       </w:hyperlink>
     </w:p>
-    <w:bookmarkEnd w:id="181"/>
-    <w:bookmarkStart w:id="183" w:name="ref-usgs_2019_imperv"/>
+    <w:bookmarkEnd w:id="184"/>
+    <w:bookmarkStart w:id="186" w:name="ref-usgs_2019_imperv"/>
     <w:p>
       <w:pPr>
         <w:pStyle w:val="Bibliography"/>
@@ -6535,7 +6814,7 @@
       <w:r>
         <w:t xml:space="preserve"> </w:t>
       </w:r>
-      <w:hyperlink r:id="rId182">
+      <w:hyperlink r:id="rId185">
         <w:r>
           <w:rPr>
             <w:rStyle w:val="Hyperlink"/>
@@ -6544,8 +6823,8 @@
         </w:r>
       </w:hyperlink>
     </w:p>
-    <w:bookmarkEnd w:id="183"/>
-    <w:bookmarkStart w:id="184" w:name="ref-wagner_2020"/>
+    <w:bookmarkEnd w:id="186"/>
+    <w:bookmarkStart w:id="187" w:name="ref-wagner_2020"/>
     <w:p>
       <w:pPr>
         <w:pStyle w:val="Bibliography"/>
@@ -6580,8 +6859,8 @@
         <w:t xml:space="preserve">, 457–480.</w:t>
       </w:r>
     </w:p>
-    <w:bookmarkEnd w:id="184"/>
-    <w:bookmarkStart w:id="186" w:name="ref-tidyverse"/>
+    <w:bookmarkEnd w:id="187"/>
+    <w:bookmarkStart w:id="189" w:name="ref-tidyverse"/>
     <w:p>
       <w:pPr>
         <w:pStyle w:val="Bibliography"/>
@@ -6627,7 +6906,7 @@
       <w:r>
         <w:t xml:space="preserve"> </w:t>
       </w:r>
-      <w:hyperlink r:id="rId185">
+      <w:hyperlink r:id="rId188">
         <w:r>
           <w:rPr>
             <w:rStyle w:val="Hyperlink"/>
@@ -6636,8 +6915,8 @@
         </w:r>
       </w:hyperlink>
     </w:p>
-    <w:bookmarkEnd w:id="186"/>
-    <w:bookmarkStart w:id="188" w:name="ref-wu_elias_2014"/>
+    <w:bookmarkEnd w:id="189"/>
+    <w:bookmarkStart w:id="191" w:name="ref-wu_elias_2014"/>
     <w:p>
       <w:pPr>
         <w:pStyle w:val="Bibliography"/>
@@ -6674,7 +6953,7 @@
       <w:r>
         <w:t xml:space="preserve"> </w:t>
       </w:r>
-      <w:hyperlink r:id="rId187">
+      <w:hyperlink r:id="rId190">
         <w:r>
           <w:rPr>
             <w:rStyle w:val="Hyperlink"/>
@@ -6683,8 +6962,8 @@
         </w:r>
       </w:hyperlink>
     </w:p>
-    <w:bookmarkEnd w:id="188"/>
-    <w:bookmarkStart w:id="189" w:name="ref-zmudzki_laskowski_2012"/>
+    <w:bookmarkEnd w:id="191"/>
+    <w:bookmarkStart w:id="192" w:name="ref-zmudzki_laskowski_2012"/>
     <w:p>
       <w:pPr>
         <w:pStyle w:val="Bibliography"/>
@@ -6719,15 +6998,15 @@
         <w:t xml:space="preserve">(5), 1523–1532.</w:t>
       </w:r>
     </w:p>
-    <w:bookmarkEnd w:id="189"/>
-    <w:bookmarkEnd w:id="190"/>
+    <w:bookmarkEnd w:id="192"/>
+    <w:bookmarkEnd w:id="193"/>
     <w:p>
       <w:r>
         <w:br w:type="page"/>
       </w:r>
     </w:p>
-    <w:bookmarkEnd w:id="191"/>
-    <w:bookmarkStart w:id="192" w:name="figures"/>
+    <w:bookmarkEnd w:id="194"/>
+    <w:bookmarkStart w:id="195" w:name="figures"/>
     <w:p>
       <w:pPr>
         <w:pStyle w:val="Heading2"/>
@@ -6986,8 +7265,8 @@
         <w:t xml:space="preserve">&lt; 0.05)</w:t>
       </w:r>
     </w:p>
-    <w:bookmarkEnd w:id="192"/>
-    <w:bookmarkStart w:id="193" w:name="tables"/>
+    <w:bookmarkEnd w:id="195"/>
+    <w:bookmarkStart w:id="196" w:name="tables"/>
     <w:p>
       <w:pPr>
         <w:pStyle w:val="Heading2"/>
@@ -7098,7 +7377,7 @@
         <w:t xml:space="preserve">&lt; 0.05)</w:t>
       </w:r>
     </w:p>
-    <w:bookmarkEnd w:id="193"/>
+    <w:bookmarkEnd w:id="196"/>
     <w:sectPr>
       <w:pgSz w:h="15840" w:w="12240"/>
       <w:pgMar w:bottom="1440" w:footer="720" w:gutter="0" w:header="720" w:left="1440" w:right="1440" w:top="1440"/>

</xml_diff>

<commit_message>
Some more manuscript edits
</commit_message>
<xml_diff>
--- a/manuscript/manuscript.docx
+++ b/manuscript/manuscript.docx
@@ -143,7 +143,7 @@
         <w:pStyle w:val="Date"/>
       </w:pPr>
       <w:r>
-        <w:t xml:space="preserve">2022-11-28</w:t>
+        <w:t xml:space="preserve">2022-12-01</w:t>
       </w:r>
     </w:p>
     <w:p>
@@ -661,7 +661,7 @@
         <w:t xml:space="preserve"> </w:t>
       </w:r>
       <w:r>
-        <w:t xml:space="preserve">(Bunkley et al., 2017; Gomes et al., 2020)</w:t>
+        <w:t xml:space="preserve">(J. P. Bunkley et al., 2017; Gomes et al., 2020)</w:t>
       </w:r>
       <w:r>
         <w:t xml:space="preserve">, pollution</w:t>
@@ -717,16 +717,6 @@
         <w:pStyle w:val="BodyText"/>
       </w:pPr>
       <w:r>
-        <w:rPr>
-          <w:bCs/>
-          <w:b/>
-        </w:rPr>
-        <w:t xml:space="preserve">This paragraph needs citations, but it will be easier after finishing the aggregation table</w:t>
-      </w:r>
-      <w:r>
-        <w:t xml:space="preserve"> </w:t>
-      </w:r>
-      <w:r>
         <w:t xml:space="preserve">The mechanisms behind solitary spider aggregations are unclear despite reports of aggregations of spiders in urban habitats, such as web-builders</w:t>
       </w:r>
       <w:r>
@@ -762,7 +752,7 @@
         <w:t xml:space="preserve">(J. C. Johnson et al., 2012; Mammola et al., 2018)</w:t>
       </w:r>
       <w:r>
-        <w:t xml:space="preserve">. This gap in knowledge is concerning as urban spider aggregations can have medical and aesthetic consequences, and implications for urban pest control services. Prey abundance seems to be an important driver because it has been shown to be directly [] and indirectly [] related to urban spider aggregations, the latter of which is shown through investigations as light sources at night as cues of prey aggregations []. Random spacing in solitary spiders is typically maintained by territoriality and aggression over resources like prey and mates</w:t>
+        <w:t xml:space="preserve">. This gap in knowledge is concerning as urban spider aggregations can have medical and aesthetic consequences, and implications for urban pest control services. Prey abundance seems to be an important driver because it has been shown to be directly and indirectly (for example, light sources at night as cues of prey clustering) related to urban spider aggregations (Table 1). Random spacing in solitary spiders is typically maintained by territoriality and aggression over resources like prey and mates</w:t>
       </w:r>
       <w:r>
         <w:t xml:space="preserve"> </w:t>
@@ -771,16 +761,7 @@
         <w:t xml:space="preserve">(Riechert, 1974a)</w:t>
       </w:r>
       <w:r>
-        <w:t xml:space="preserve">. Occassionally, conditions arise that allow solitary spiders to become more tolerant of neighbors, and understanding these contexts can help uncover the mechanisms of aggregative behavior. Aggregations have been shown to form as a result of dispersal limitations [], predator release [], lekking reproductive strategies [], plant structure [], and environmental stressors []. The degree of aggregation in spiders can also change over time, often times more intense during juvenile stages when dispersal is limited, spreading over time as subadults and adults become more territorial</w:t>
-      </w:r>
-      <w:r>
-        <w:t xml:space="preserve"> </w:t>
-      </w:r>
-      <w:r>
-        <w:t xml:space="preserve">(Riechert, 1974a)</w:t>
-      </w:r>
-      <w:r>
-        <w:t xml:space="preserve">. Studies on mechanisms of aggregations in spiders are presented and discussed in Table 1.</w:t>
+        <w:t xml:space="preserve">. Occasionally, conditions arise that allow solitary spiders to become more tolerant of neighbors, and understanding these contexts can help uncover the mechanisms of aggregative behavior. Aggregations have been shown to form as a result of inter- and intraspecific interactions, environmental factors, and dispersal limitations (Table 1).</w:t>
       </w:r>
     </w:p>
     <w:p>
@@ -1262,7 +1243,7 @@
         <w:t xml:space="preserve"> </w:t>
       </w:r>
       <w:r>
-        <w:t xml:space="preserve">pixel category. These data are presented in Table 1 and summarized below.</w:t>
+        <w:t xml:space="preserve">pixel category. These data are presented in Table 2 and summarized below.</w:t>
       </w:r>
     </w:p>
     <w:p>
@@ -1316,7 +1297,7 @@
         </m:sSup>
       </m:oMath>
       <w:r>
-        <w:t xml:space="preserve">). Impervious cover – in the form of buildings and pavement – dominates the land on UNL City Campus, considerably more than impervious cover across the city of Lincoln (Table 1, Fig. S3). Lawns are maintained by frequent mowing, and gardens and landscaping are regularly pruned. Tree cover on UNL City Campus and in Lincoln overall is low (&lt; 6%, Table 1, Fig. S4). There was heavy foot traffic from UNL’s 20,286 undergraduates enrolled in the 2020-2021 academic year, 37% of which lived in college-owned, -operated, or -affiliated housing</w:t>
+        <w:t xml:space="preserve">). Impervious cover – in the form of buildings and pavement – dominates the land on UNL City Campus, considerably more than impervious cover across the city of Lincoln (Table 2, Fig. S3). Lawns are maintained by frequent mowing, and gardens and landscaping are regularly pruned. Tree cover on UNL City Campus and in Lincoln overall is low (&lt; 6%, Table 2, Fig. S4). There was heavy foot traffic from UNL’s 20,286 undergraduates enrolled in the 2020-2021 academic year, 37% of which lived in college-owned, -operated, or -affiliated housing</w:t>
       </w:r>
       <w:r>
         <w:t xml:space="preserve"> </w:t>
@@ -1325,7 +1306,7 @@
         <w:t xml:space="preserve">(UNL Office of Institutional Effectiveness and Analytics, 2021)</w:t>
       </w:r>
       <w:r>
-        <w:t xml:space="preserve">. The entire area of UNL City Campus was categorized as urban with varying intensity (Table 1, Fig. 2). Over half of UNL City Campus was high intensity urban cover compared to only 13.16% for Lincoln overall. Further, UNL City Campus exhibits heighten spectral radiance (thermal conditions, Fig. S5) and artificial light at night radiance (Fig. S6), even above that of Lincoln as a whole (Table 1). Thus, we designated UNL City Campus as an</w:t>
+        <w:t xml:space="preserve">. The entire area of UNL City Campus was categorized as urban with varying intensity (Table 2, Fig. 2). Over half of UNL City Campus was high intensity urban cover compared to only 13.16% for Lincoln overall. Further, UNL City Campus exhibits heighten spectral radiance (thermal conditions, Fig. S5) and artificial light at night radiance (Fig. S6), even above that of Lincoln as a whole (Table 2). Thus, we designated UNL City Campus as an</w:t>
       </w:r>
       <w:r>
         <w:t xml:space="preserve"> </w:t>
@@ -1372,7 +1353,7 @@
         </m:sSup>
       </m:oMath>
       <w:r>
-        <w:t xml:space="preserve">, Fig. 2, Fig. S1) starting about 3.58 km southwest of UNL City Campus and downtown Lincoln, extending south and along Lincoln city limits. We found about two-fifths of Wilderness Park to be shrouded in trees (Table 1, Fig. S4), with less than 2% of its land imperviously covered (Table 1, Fig. S2). Over three quarters of Wilderness Park is categorized as forested land with only 5.44% labeled as urban (Table 1, Fig. 2). Wilderness Park has about 18 kilometers of dirt trails, dense deciduous tree growth, and variable undergrowth. The trails are open for recreational walking, running, biking, and horse riding. While we found no public records of the number of visitors to Wilderness Park, trail-goers were infrequent during data collection. Wilderness Park showed greatly reduced spectral radiance (Fig. S5) and artificial light at night radiance (Fig. S6) than the city of Lincoln (Table 1). Due to its proximity to Lincoln city limits, we designate Wilderness Park as an</w:t>
+        <w:t xml:space="preserve">, Fig. 2, Fig. S1) starting about 3.58 km southwest of UNL City Campus and downtown Lincoln, extending south and along Lincoln city limits. We found about two-fifths of Wilderness Park to be shrouded in trees (Table 1, Fig. S4), with less than 2% of its land imperviously covered (Table 2, Fig. S2). Over three quarters of Wilderness Park is categorized as forested land with only 5.44% labeled as urban (Table 2, Fig. 2). Wilderness Park has about 18 kilometers of dirt trails, dense deciduous tree growth, and variable undergrowth. The trails are open for recreational walking, running, biking, and horse riding. While we found no public records of the number of visitors to Wilderness Park, trail-goers were infrequent during data collection. Wilderness Park showed greatly reduced spectral radiance (Fig. S5) and artificial light at night radiance (Fig. S6) than the city of Lincoln (Table 2). Due to its proximity to Lincoln city limits, we designate Wilderness Park as an</w:t>
       </w:r>
       <w:r>
         <w:t xml:space="preserve"> </w:t>
@@ -1741,7 +1722,7 @@
         <w:pStyle w:val="FirstParagraph"/>
       </w:pPr>
       <w:r>
-        <w:t xml:space="preserve">Since we found significant variation in distribution measures between habitats, we wanted to explore potential environmental mechanisms of such variation within the test habitats. We first tested whether the nine environmental predictors varied by habitat (Table 2). Each predictor was tested by habitat using Poisson generalized linear models as the predictors were positive and not normally distributed. Each environmental predictor significantly varied by habitat (Table 2), so we subset the data by habitat. Among the environmental predictors, we removed variables that were highly correlated (cutoff of 0.6) using the</w:t>
+        <w:t xml:space="preserve">Since we found significant variation in distribution measures between habitats, we wanted to explore potential environmental mechanisms of such variation within the test habitats. We first tested whether the nine environmental predictors varied by habitat (Table 3). Each predictor was tested by habitat using Poisson generalized linear models as the predictors were positive and not normally distributed. Each environmental predictor significantly varied by habitat (Table 3), so we subset the data by habitat. Among the environmental predictors, we removed variables that were highly correlated (cutoff of 0.6) using the</w:t>
       </w:r>
       <w:r>
         <w:t xml:space="preserve"> </w:t>
@@ -2496,7 +2477,7 @@
         <w:pStyle w:val="FirstParagraph"/>
       </w:pPr>
       <w:r>
-        <w:t xml:space="preserve">All environmental predictors assessed within a 100-meter radius of the focal web varied by habitat (Table 2). Site tree cover was lower in the urban center than the urban forest with five urban center sites with zero tree cover (</w:t>
+        <w:t xml:space="preserve">All environmental predictors assessed within a 100-meter radius of the focal web varied by habitat (Table 3). Site tree cover was lower in the urban center than the urban forest with five urban center sites with zero tree cover (</w:t>
       </w:r>
       <m:oMath>
         <m:sSub>
@@ -2877,7 +2858,7 @@
         <w:pStyle w:val="FirstParagraph"/>
       </w:pPr>
       <w:r>
-        <w:t xml:space="preserve">To explore potential mechanisms of variation in spatial patterns, we looked for correlations between response variables (number of webs, number of spiders, nearest neighbor distance, and web height) and environmental predictors overall and within each habitat (Table 3, Table S2, Fig. 4-5).</w:t>
+        <w:t xml:space="preserve">To explore potential mechanisms of variation in spatial patterns, we looked for correlations between response variables (number of webs, number of spiders, nearest neighbor distance, and web height) and environmental predictors overall and within each habitat (Table 4, Table S2, Fig. 4-5).</w:t>
       </w:r>
     </w:p>
     <w:p>
@@ -2885,7 +2866,7 @@
         <w:pStyle w:val="BodyText"/>
       </w:pPr>
       <w:r>
-        <w:t xml:space="preserve">The top models for the number of webs and the number of spiders yielded similar results (Table 3, Fig. 4). For both measures of abundance, the urban forest subset retained no predictors (Table 3) while the urban center showed a decrease in abundance with increasing plant species richness, patch area, highway disturbance, and road length (Table 3, Fig. 4). The model average for the number of webs subset by urban center suggested similar results (Table S2). Plant species richness and highway disturbance both had a negative relationship with abundance measures for the overall data set (Table 3, Fig. S11). Interestingly, the top model of web abundance retained road disturbance and suggested a positive relationship overall (Table 3, Fig. S11).</w:t>
+        <w:t xml:space="preserve">The top models for the number of webs and the number of spiders yielded similar results (Table 4, Fig. 4). For both measures of abundance, the urban forest subset retained no predictors (Table 4) while the urban center showed a decrease in abundance with increasing plant species richness, patch area, highway disturbance, and road length (Table 4, Fig. 4). The model average for the number of webs subset by urban center suggested similar results (Table S2). Plant species richness and highway disturbance both had a negative relationship with abundance measures for the overall data set (Table 4, Fig. S11). Interestingly, the top model of web abundance retained road disturbance and suggested a positive relationship overall (Table 4, Fig. S11).</w:t>
       </w:r>
     </w:p>
     <w:p>
@@ -2893,7 +2874,7 @@
         <w:pStyle w:val="BodyText"/>
       </w:pPr>
       <w:r>
-        <w:t xml:space="preserve">Overall, spiders are closer together when plant species richness is low and when road disturbance is high (Table 3, Fig. S11). On the other hand, less tree cover, lower road and highway disturbance, and greater plant species richness are associated with nearness in the urban forest (Table 3, Fig. 5), however, this model was a poor fit (</w:t>
+        <w:t xml:space="preserve">Overall, spiders are closer together when plant species richness is low and when road disturbance is high (Table 4, Fig. S11). On the other hand, less tree cover, lower road and highway disturbance, and greater plant species richness are associated with nearness in the urban forest (Table 4, Fig. 5), however, this model was a poor fit (</w:t>
       </w:r>
       <m:oMath>
         <m:sSup>
@@ -2913,7 +2894,7 @@
         <w:t xml:space="preserve"> </w:t>
       </w:r>
       <w:r>
-        <w:t xml:space="preserve">= 0.037). Urban center spiders are more aggregated where plant species richness, spectral radiance, and road length are high (Table 3, Fig. 5). The model average for the nearest neighbor distance in the urban center corroborates these findings and adds that webs are clumped when patch area is larger (Table S2).</w:t>
+        <w:t xml:space="preserve">= 0.037). Urban center spiders are more aggregated where plant species richness, spectral radiance, and road length are high (Table 4, Fig. 5). The model average for the nearest neighbor distance in the urban center corroborates these findings and adds that webs are clumped when patch area is larger (Table S2).</w:t>
       </w:r>
     </w:p>
     <w:p>
@@ -2921,7 +2902,7 @@
         <w:pStyle w:val="BodyText"/>
       </w:pPr>
       <w:r>
-        <w:t xml:space="preserve">Further, webs are built higher overall when the number of plant species is higher (Table 3, Fig. S11). A trend also suggests that lower webs are associated with higher road disturbance, although this result is not significant (Table 3, Fig. S11). In the urban forest, web height is positively related to tree cover (Table 3). While plant species richness was included in the top model, it did not vary by web height in the urban center (Table 3). We see similar results from the model averages for web height (Table S2). Despite the addition of predictors under the model averages, none of the added predictors varied by web height in their respective data sets (Table S2).</w:t>
+        <w:t xml:space="preserve">Further, webs are built higher overall when the number of plant species is higher (Table 4, Fig. S11). A trend also suggests that lower webs are associated with higher road disturbance, although this result is not significant (Table 4, Fig. S11). In the urban forest, web height is positively related to tree cover (Table 4). While plant species richness was included in the top model, it did not vary by web height in the urban center (Table 4). We see similar results from the model averages for web height (Table S2). Despite the addition of predictors under the model averages, none of the added predictors varied by web height in their respective data sets (Table S2).</w:t>
       </w:r>
     </w:p>
     <w:p>
@@ -2988,7 +2969,7 @@
         <w:t xml:space="preserve"> </w:t>
       </w:r>
       <w:r>
-        <w:t xml:space="preserve">(Bang &amp; Faeth, 2011; Sol et al., 2013)</w:t>
+        <w:t xml:space="preserve">(Bang &amp; Faeth, 2011a; Sol et al., 2013)</w:t>
       </w:r>
       <w:r>
         <w:t xml:space="preserve">, and the scale of the measurements being collected</w:t>
@@ -3057,21 +3038,102 @@
         <w:pStyle w:val="BodyText"/>
       </w:pPr>
       <w:r>
-        <w:rPr>
-          <w:bCs/>
-          <w:b/>
-        </w:rPr>
-        <w:t xml:space="preserve">would like to add that Agelenopsis are generalists and widespread but CANNOT find citations</w:t>
-      </w:r>
-      <w:r>
-        <w:t xml:space="preserve"> </w:t>
-      </w:r>
-      <w:r>
-        <w:rPr>
-          <w:bCs/>
-          <w:b/>
-        </w:rPr>
-        <w:t xml:space="preserve">need to talk more about predator and competitor abundance? - I think not, mention in next paragraph.</w:t>
+        <w:t xml:space="preserve">The environmental conditions assessed here only correlated with web and spider abundance in the urban center, with no strong environmental effects on abundance in the urban forest. Variation in abundance per urban forest site was low, only ranging from two to four webs and one to three spiders. On the other hand, abundance for webs ranged from one to 73 webs and one to 22 spiders per urban center site. Additionally, urban forest abundance may be better predicted by factors not assessed here, such as prey and predator abundance or dispersal limitation</w:t>
+      </w:r>
+      <w:r>
+        <w:t xml:space="preserve"> </w:t>
+      </w:r>
+      <w:r>
+        <w:t xml:space="preserve">(Bonte et al., 2003; Harwood et al., 2001)</w:t>
+      </w:r>
+      <w:r>
+        <w:t xml:space="preserve">. In the urban center, web and spider abundance was higher when plant species richness, patch area, highway disturbance, and road length were lower.</w:t>
+      </w:r>
+      <w:r>
+        <w:t xml:space="preserve"> </w:t>
+      </w:r>
+      <w:r>
+        <w:rPr>
+          <w:iCs/>
+          <w:i/>
+        </w:rPr>
+        <w:t xml:space="preserve">Agelenopsis pennsylvanica</w:t>
+      </w:r>
+      <w:r>
+        <w:t xml:space="preserve"> </w:t>
+      </w:r>
+      <w:r>
+        <w:t xml:space="preserve">rely heavily on vibrations to capture prey</w:t>
+      </w:r>
+      <w:r>
+        <w:t xml:space="preserve"> </w:t>
+      </w:r>
+      <w:r>
+        <w:t xml:space="preserve">(Riechert &amp; Maupin, 1998)</w:t>
+      </w:r>
+      <w:r>
+        <w:t xml:space="preserve">, court potential mates</w:t>
+      </w:r>
+      <w:r>
+        <w:t xml:space="preserve"> </w:t>
+      </w:r>
+      <w:r>
+        <w:t xml:space="preserve">(Singer et al., 2000)</w:t>
+      </w:r>
+      <w:r>
+        <w:t xml:space="preserve">, and potentially evade predators</w:t>
+      </w:r>
+      <w:r>
+        <w:t xml:space="preserve"> </w:t>
+      </w:r>
+      <w:r>
+        <w:t xml:space="preserve">(Riechert &amp; Hedrick, 1990)</w:t>
+      </w:r>
+      <w:r>
+        <w:t xml:space="preserve">. Thus, we suspect that vibratory noise may play a key role in web site selection, choosing sites that mitigate these effects. We show that webs and spiders are more abundant in urban center sites that had lower highway disturbance and total length of road in a 100-meter radius. Although research on the effects of noise on arthropod behavior has focused on acoustic rather than vibratory noise</w:t>
+      </w:r>
+      <w:r>
+        <w:t xml:space="preserve"> </w:t>
+      </w:r>
+      <w:r>
+        <w:t xml:space="preserve">(Roberts &amp; Howard, 2022)</w:t>
+      </w:r>
+      <w:r>
+        <w:t xml:space="preserve">, studies have found strong negative effects of acoustic and vibratory noise on arthropod behavior</w:t>
+      </w:r>
+      <w:r>
+        <w:t xml:space="preserve"> </w:t>
+      </w:r>
+      <w:r>
+        <w:t xml:space="preserve">(Jessie. P. Bunkley et al., 2017; Carosi et al., 2019)</w:t>
+      </w:r>
+      <w:r>
+        <w:t xml:space="preserve">. A recent study shows that the orb-weaving spider,</w:t>
+      </w:r>
+      <w:r>
+        <w:t xml:space="preserve"> </w:t>
+      </w:r>
+      <w:r>
+        <w:rPr>
+          <w:iCs/>
+          <w:i/>
+        </w:rPr>
+        <w:t xml:space="preserve">Larinioides sclopetarius</w:t>
+      </w:r>
+      <w:r>
+        <w:t xml:space="preserve"> </w:t>
+      </w:r>
+      <w:r>
+        <w:t xml:space="preserve">is able to detect airborne sound that induces vibrations in the web</w:t>
+      </w:r>
+      <w:r>
+        <w:t xml:space="preserve"> </w:t>
+      </w:r>
+      <w:r>
+        <w:t xml:space="preserve">(Zhou et al., 2022)</w:t>
+      </w:r>
+      <w:r>
+        <w:t xml:space="preserve">.</w:t>
       </w:r>
     </w:p>
     <w:p>
@@ -3079,47 +3141,34 @@
         <w:pStyle w:val="BodyText"/>
       </w:pPr>
       <w:r>
-        <w:t xml:space="preserve">The environmental conditions assessed here only correlated with web and spider abundance in the urban center, with no strong environmental effects on abundance in the urban forest. Variation in abundance per urban forest site was low, only ranging from two to four webs and one to three spiders. On the other hand, abundance for webs ranged from one to 73 webs and one to 22 spiders per urban center site. Additionally, urban forest abundance may be better predicted by factors not assessed here, such as prey and predator abundance or dispersal limitation [CITE]. In the urban center, web and spider abundance was higher when plant species richness, patch area, highway disturbance, and road length were lower.</w:t>
-      </w:r>
-      <w:r>
-        <w:t xml:space="preserve"> </w:t>
-      </w:r>
-      <w:r>
-        <w:rPr>
-          <w:iCs/>
-          <w:i/>
-        </w:rPr>
-        <w:t xml:space="preserve">Agelenopsis pennsylvanica</w:t>
-      </w:r>
-      <w:r>
-        <w:t xml:space="preserve"> </w:t>
-      </w:r>
-      <w:r>
-        <w:t xml:space="preserve">rely heavily on vibrations to capture prey [CITE], court potential mates [CITE], and potentially evade predators [CITE]. Thus, vibratory noise may play a key role in web site selection, choosing sites that mitigate these effects [CITE]. We show that webs and spiders are more abundant in urban center sites that had lower highway disturbance and total length of road in a 100-meter radius. Although research on the effects of noise on arthorpod behavior has focused on acoustic rather than vibratory noise, studies have found strong negative effects of acoustic and vibratory noise on arthropod behavior [CITE]. A recent study shows that the orb-weaving spider,</w:t>
-      </w:r>
-      <w:r>
-        <w:t xml:space="preserve"> </w:t>
-      </w:r>
-      <w:r>
-        <w:rPr>
-          <w:iCs/>
-          <w:i/>
-        </w:rPr>
-        <w:t xml:space="preserve">Larinioides sclopetarius</w:t>
-      </w:r>
-      <w:r>
-        <w:t xml:space="preserve"> </w:t>
-      </w:r>
-      <w:r>
-        <w:t xml:space="preserve">is able to detect airborne sound that induces vibrations in the web [zhou et al. 2022].</w:t>
-      </w:r>
-    </w:p>
-    <w:p>
-      <w:pPr>
-        <w:pStyle w:val="BodyText"/>
-      </w:pPr>
-      <w:r>
-        <w:t xml:space="preserve">Since different plants transmit vibrations differently [CITE], selective spiders in urban habitats may choose plants web substrates that reduce vibratory noise. Our results show that spiders are more abundant when plant species richness is lower. The urban center sites were covered in grass lawns and managed landscaping that usually had few plant species present. Sites with lower plant diversity may have few plant species that are highly preferred, leading to higher spider abundance. Greater plant diversity has been found to have both positive and negative affects on spider abundance, and some suggest that plant community composition tends to play a vital role [CITE]. To better understand the role that plant species play in abundance would require comparing plant communities between patches used by spiders versus those devoid of spiders. Additionally, smaller patches were associated with higher spider abundance. While arthropods overall tend to decrease in abundance as smaller patch sizes, habitat generalists and edge specialists can be found at greater abundance in smaller patches [CITE].</w:t>
+        <w:t xml:space="preserve">Since different plants transmit vibrations differently</w:t>
+      </w:r>
+      <w:r>
+        <w:t xml:space="preserve"> </w:t>
+      </w:r>
+      <w:r>
+        <w:t xml:space="preserve">(Cocroft et al., 2006)</w:t>
+      </w:r>
+      <w:r>
+        <w:t xml:space="preserve">, selective spiders in urban habitats may choose plants as web substrates that reduce vibratory noise, either human-caused or natural. Our results show that spiders are more abundant when plant species richness is lower. The urban center sites were covered in grass lawns and managed landscaping that usually had few plant species present, but in high abundance. Sites with lower plant diversity may have few plant species that are highly preferred, leading to higher spider abundance. Research has shown mixed but often positive effects of plant diversity on spider abundance</w:t>
+      </w:r>
+      <w:r>
+        <w:t xml:space="preserve"> </w:t>
+      </w:r>
+      <w:r>
+        <w:t xml:space="preserve">(Koricheva et al., 2000; Malumbres-Olarte et al., 2013)</w:t>
+      </w:r>
+      <w:r>
+        <w:t xml:space="preserve">, suggesting that plant community composition may play a vital, yet context-specific role. To better understand the role that plant species play in abundance would require comparing plant communities between patches used by spiders versus those devoid of spiders. We additionally found that smaller patches were associated with higher spider abundance. While arthropods overall tend to decrease in abundance as smaller patch sizes, habitat generalists and edge specialists can be found at greater abundance in smaller patches</w:t>
+      </w:r>
+      <w:r>
+        <w:t xml:space="preserve"> </w:t>
+      </w:r>
+      <w:r>
+        <w:t xml:space="preserve">(Martinson &amp; Fagan, 2014)</w:t>
+      </w:r>
+      <w:r>
+        <w:t xml:space="preserve">.</w:t>
       </w:r>
     </w:p>
     <w:bookmarkEnd w:id="36"/>
@@ -3137,7 +3186,43 @@
         <w:pStyle w:val="FirstParagraph"/>
       </w:pPr>
       <w:r>
-        <w:t xml:space="preserve">Both the first and second nearest neighbor webs to the focal web were closer in the urban center than the urban forest. Multiple reports have found spider aggregations in urban habitats [], especially when related to the abundance of prey. Territoriality over mates and prey resources often drives random spacing of solitary species [], but aggregations can form when abundant resources allow for increased tolerance of neighbors []. Light at night in cities attracts insects creating pockets of increased prey abundance for spiders. As such, spiders have been found to aggregate under light sources. Although we did not measure microhabitat levels of light at night or prey abundance,</w:t>
+        <w:t xml:space="preserve">Both the first and second nearest neighbor webs to the focal web were closer in the urban center than the urban forest. Multiple reports have found spider aggregations in urban habitats</w:t>
+      </w:r>
+      <w:r>
+        <w:t xml:space="preserve"> </w:t>
+      </w:r>
+      <w:r>
+        <w:t xml:space="preserve">(Mammola et al., 2018; Trubl et al., 2012)</w:t>
+      </w:r>
+      <w:r>
+        <w:t xml:space="preserve">, often related directly or indirectly to the abundance of prey. Territoriality, especially over prey resources, often drives regular (and non-random) spacing of solitary species</w:t>
+      </w:r>
+      <w:r>
+        <w:t xml:space="preserve"> </w:t>
+      </w:r>
+      <w:r>
+        <w:t xml:space="preserve">(Riechert, 1974a)</w:t>
+      </w:r>
+      <w:r>
+        <w:t xml:space="preserve">, but aggregations can form when abundant resources allow for increased tolerance of neighbors</w:t>
+      </w:r>
+      <w:r>
+        <w:t xml:space="preserve"> </w:t>
+      </w:r>
+      <w:r>
+        <w:t xml:space="preserve">(Gillespie, 1987)</w:t>
+      </w:r>
+      <w:r>
+        <w:t xml:space="preserve">. Light at night in cities attracts insects creating pockets of increased prey abundance for spiders that may lead to spiders aggregating under such light sources</w:t>
+      </w:r>
+      <w:r>
+        <w:t xml:space="preserve"> </w:t>
+      </w:r>
+      <w:r>
+        <w:t xml:space="preserve">(Davies et al., 2012)</w:t>
+      </w:r>
+      <w:r>
+        <w:t xml:space="preserve">. Although we did not measure microhabitat levels of light at night or prey abundance,</w:t>
       </w:r>
       <w:r>
         <w:t xml:space="preserve"> </w:t>
@@ -3178,7 +3263,25 @@
         <w:pStyle w:val="BodyText"/>
       </w:pPr>
       <w:r>
-        <w:t xml:space="preserve">We found significant relationships between environmental predictors and nearest neighbor distance in both urban habitats. Urban center and forest spiders responded differently in aggregative behavior in response to vibratory noise measures – urban forest spiders aggregated at lower road and highway disturbance and urban center spiders aggregated more there was more road within 100 meters of the focal web, but did not vary by road or highway disturbance. As a result, noise might affect urban forest spiders more than spiders reared in or that are decendents from the urban center where noise is greater. Spiders in the urban forest may exhibit increased nearest to neighbors if higher quality web locations are those that are further from road disturbance. Many spiders are thought to be plastic in the structure and tuning of their webs, and urban exploiters are often fast to adjust to changing conditions, so spiders in the urban center might be able to better tune their webs to decrease vibrations, although this hypothesis requires further testing. It will also be important to differentiate whether these differences in behavior between environments is based on developmental exposure, behavioral plasticity, or genetic differentiation.</w:t>
+        <w:t xml:space="preserve">We found significant relationships between environmental predictors and nearest neighbor distance in both urban habitats. Urban center and forest spiders responded differently in aggregative behavior in response to traffic measures that may reflect vibratory noise – neighboring urban forest spiders were closer at lower road and highway disturbance and urban center spiders aggregated more when there was more road within 100 meters of the focal web, but did not vary by road or highway disturbance. Perhaps noise negatively affects urban forest spiders, encouraging spiders to inhabit areas further from noise sources and reducing space between neighbors. more than spiders reared in or descended from the urban center where noise is greater. Many spiders are thought to be plastic in the structure and tuning of their webs</w:t>
+      </w:r>
+      <w:r>
+        <w:t xml:space="preserve"> </w:t>
+      </w:r>
+      <w:r>
+        <w:t xml:space="preserve">(Blamires, 2010; Mortimer et al., 2016)</w:t>
+      </w:r>
+      <w:r>
+        <w:t xml:space="preserve">, and urban exploiters are often fast to adjust to changing conditions</w:t>
+      </w:r>
+      <w:r>
+        <w:t xml:space="preserve"> </w:t>
+      </w:r>
+      <w:r>
+        <w:t xml:space="preserve">(Kralj-Fišer et al., 2017)</w:t>
+      </w:r>
+      <w:r>
+        <w:t xml:space="preserve">, so spiders reared in or descended from spiders in the urban center might be better able to tune their webs to decrease vibrations, although this hypothesis requires further testing. It will also be important to differentiate whether these differences in behavior between environments is based on developmental exposure, behavioral plasticity, or genetic differentiation.</w:t>
       </w:r>
     </w:p>
     <w:p>
@@ -3202,7 +3305,55 @@
         <w:t xml:space="preserve"> </w:t>
       </w:r>
       <w:r>
-        <w:t xml:space="preserve">prefers a certain plant or type of plant, especially in urban centers where similar plants are often clumped in space for landscaping. In the urban forest, we also found nearer neighbors under less tree cover. A study that measured invertebrate abundance after manipulating tree cover found that newly formed tree gaps have greater vegetation height and coverage and increased soil moisture and temperature, all of which led to an overall increase in invertebrate abundance – a result that had been corroborated by other studies. Since spider aggregations tend to occur where prey abundance is higher, we might predict that lower tree cover might indirectly increase spider aggregation through an increase in prey abundance. Lastly, spiders in the urban center were more aggregated at sites with higher spectral radiance (a measure of surface temperature). Urban centers tend to be warmer on average compared to surrounding areas due to heat trapping via pavement in a phenomenon called the Urban Heat Island Effect. Aggregation formation in warmer sites could be the result of limited shelter from excessive heat or from a preference for warmer areas.</w:t>
+        <w:t xml:space="preserve">prefers a certain plant or type of plant, especially in the urban center where we observed similar plants clumped in space. In the urban forest, we also found nearer neighbors under less tree cover. A study that measured invertebrate abundance after manipulating tree cover found that newly formed tree gaps have greater vegetation height and coverage and increased soil moisture and temperature, all of which led to an overall increase in invertebrate abundance</w:t>
+      </w:r>
+      <w:r>
+        <w:t xml:space="preserve"> </w:t>
+      </w:r>
+      <w:r>
+        <w:t xml:space="preserve">(Perry et al., 2018)</w:t>
+      </w:r>
+      <w:r>
+        <w:t xml:space="preserve">. Similar results have been found with spider communities in particular</w:t>
+      </w:r>
+      <w:r>
+        <w:t xml:space="preserve"> </w:t>
+      </w:r>
+      <w:r>
+        <w:t xml:space="preserve">(Černecká et al., 2020)</w:t>
+      </w:r>
+      <w:r>
+        <w:t xml:space="preserve">. Since spider aggregations tend to occur where prey abundance is higher, we might predict that lower tree cover might indirectly increase spider aggregation through an increase in prey abundance. Lastly, spiders in the urban center were more aggregated at sites with higher spectral radiance (a measure of surface temperature). Urban centers tend to be warmer on average compared to surrounding areas due to heat trapping via pavement in a phenomenon called the Urban Heat Island Effect</w:t>
+      </w:r>
+      <w:r>
+        <w:t xml:space="preserve"> </w:t>
+      </w:r>
+      <w:r>
+        <w:t xml:space="preserve">(J. C. Johnson et al., 2020)</w:t>
+      </w:r>
+      <w:r>
+        <w:t xml:space="preserve">. Aggregation formation in warmer sites could be the result of preference for or acclimation to warmer areas</w:t>
+      </w:r>
+      <w:r>
+        <w:t xml:space="preserve"> </w:t>
+      </w:r>
+      <w:r>
+        <w:t xml:space="preserve">(Meineke et al., 2013)</w:t>
+      </w:r>
+      <w:r>
+        <w:t xml:space="preserve"> </w:t>
+      </w:r>
+      <w:r>
+        <w:t xml:space="preserve">or perhaps aggregation occurs at limited thermal refuges</w:t>
+      </w:r>
+      <w:r>
+        <w:t xml:space="preserve"> </w:t>
+      </w:r>
+      <w:r>
+        <w:t xml:space="preserve">(Riechert, 1974a)</w:t>
+      </w:r>
+      <w:r>
+        <w:t xml:space="preserve">.</w:t>
       </w:r>
     </w:p>
     <w:bookmarkEnd w:id="37"/>
@@ -3220,7 +3371,7 @@
         <w:pStyle w:val="FirstParagraph"/>
       </w:pPr>
       <w:r>
-        <w:t xml:space="preserve">We found that the height of the webs built by spiders in the urban center were built lower than webs in the urban forest, and this result was independent of the height of the substrate. Webs may vary in height based on the type of prey being ensnared.</w:t>
+        <w:t xml:space="preserve">We found that the webs of urban center spiders were built lower than webs in the urban forest, and this result was independent of the height of the substrate. Webs may vary in height based on the type of prey being ensnared. We have observed</w:t>
       </w:r>
       <w:r>
         <w:t xml:space="preserve"> </w:t>
@@ -3236,7 +3387,16 @@
         <w:t xml:space="preserve"> </w:t>
       </w:r>
       <w:r>
-        <w:t xml:space="preserve">spiders capture both flying and crawling insects []. Arthropod community structure is highly variable between urban habitats, and urban centers and urban forests may support different types of prey items for</w:t>
+        <w:t xml:space="preserve">spiders capture both flying, hopping, and crawling insects. Arthropod community structure can be highly variable between urban habitats</w:t>
+      </w:r>
+      <w:r>
+        <w:t xml:space="preserve"> </w:t>
+      </w:r>
+      <w:r>
+        <w:t xml:space="preserve">(Bang &amp; Faeth, 2011b)</w:t>
+      </w:r>
+      <w:r>
+        <w:t xml:space="preserve">, and urban centers and urban forests may support different types of prey items for</w:t>
       </w:r>
       <w:r>
         <w:t xml:space="preserve"> </w:t>
@@ -3249,7 +3409,16 @@
         <w:t xml:space="preserve">A. pennsylvanica</w:t>
       </w:r>
       <w:r>
-        <w:t xml:space="preserve">. Lower webs in the urban center may be ideal for more crawling prey while higher webs in the urban forest may better trap flying insects. Alternatively, webs in different habitats may experience different levels of disturbance. In the urban center where lawns are mown frequently and ornamental plants are regularly pruned, spiders could maintain lower webs to conserve energy from constantly climbing up a substrate. Urban forests likely have abundant ground dwelling vertebrates whose movement along the forest floor could frequently damage lower webs. Greater tree coverage in the urban forest predict higher webs may further suggest that small mammal movement could destroy low wbes as areas with greater tree cover have been shown to have higher abundance of small mammals []. Future research should assess prey type available and small animal abundance and movement between these two habitats. We speculate that vibratory noise may promote lower web heights based on a trend that showed lower web heights overall at sites with higher road disturbance. Plant vibrations tend to be dampened nearer to the ground [] which could encourage spiders to build lower where noise is reduced.</w:t>
+        <w:t xml:space="preserve">. Lower webs in the urban center may be ideal for more crawling prey while higher webs in the urban forest may better trap flying insects. Alternatively, webs in different habitats may experience different levels of disturbance. In the urban center where lawns are mowed frequently and ornamental plants are regularly pruned, spiders could maintain lower webs to conserve energy from frequent rebuilding. Urban forests likely support (and act as a refuge for) many ground dwelling vertebrates, whose movement along the forest floor could frequently damage lower webs. Greater tree coverage in the urban forest predict higher webs may further suggest that small mammal movement could destroy low webs as areas with greater tree cover may provide protection and food resources for small mammals</w:t>
+      </w:r>
+      <w:r>
+        <w:t xml:space="preserve"> </w:t>
+      </w:r>
+      <w:r>
+        <w:t xml:space="preserve">(Sarkar &amp; Bhadra, 2022)</w:t>
+      </w:r>
+      <w:r>
+        <w:t xml:space="preserve">. Future research should assess prey type available and small animal abundance and movement between these two habitats. We speculate that vibratory noise may promote lower web heights based on a trend that showed lower web heights overall at sites with higher road disturbance. Perhaps vibratory noise is dampened on a plant nearer to the ground, but this idea requires further testing.</w:t>
       </w:r>
     </w:p>
     <w:bookmarkEnd w:id="38"/>
@@ -3268,7 +3437,7 @@
         <w:pStyle w:val="FirstParagraph"/>
       </w:pPr>
       <w:r>
-        <w:t xml:space="preserve">Our study shows that a solitary, generalist predator is more abundant and aggregated with lower web height in an urban center compared to an urban forest – habitats that vary signficantly in environmental condition. While we did not measure community-level interactions among organisms, correlations between spatial pattern and environmental condition indirectly indicate that inter- and intraspecific interactions, especially prey abundance, are essential for predicting and monitoring spider aggregative behavior. Spider aggregations in urban centers can have medical consequences, such as dense</w:t>
+        <w:t xml:space="preserve">Our study shows that a solitary, generalist predator is more abundant and aggregated with lower web height in an urban center compared to an urban forest – habitats that vary significantly in environmental condition. While we did not measure community-level interactions among organisms, correlations between spatial pattern and environmental condition indirectly indicate that inter- and intraspecific interactions, especially prey abundance, may be essential for predicting and monitoring spider aggregative behavior. Spider aggregations in urban centers can have medical consequences, such as dense</w:t>
       </w:r>
       <w:r>
         <w:t xml:space="preserve"> </w:t>
@@ -3284,7 +3453,41 @@
         <w:t xml:space="preserve"> </w:t>
       </w:r>
       <w:r>
-        <w:t xml:space="preserve">aggregations [], and aesthetic conerns, as is the case with aggregations of ** under archways of historic buildings []. On the other hand, spider aggregations could control pest outbreaks that threaten human health and food supply. We emphasize that elucidating the complex relationship between the arthropod abundance and the impacts of urbanization is essential for our understanding of how urbanization affects ecosystem services and food web interactions. Our variables that estimate the potential for vibratory noise negatively affected spider abundance while promoting lower web heights, potentially to reduce interference from vibratory noise. Noise variables had opposite affects on aggregative behavior of spiders in the different habitats that may indicate differences in tolerance to noise, but more research is necessary to test this hypothesis. Thus, urban habitats can vary in environmental conditions which can determine how animals distribute themselves in space and affect predator-prey interactions.</w:t>
+        <w:t xml:space="preserve">aggregations</w:t>
+      </w:r>
+      <w:r>
+        <w:t xml:space="preserve"> </w:t>
+      </w:r>
+      <w:r>
+        <w:t xml:space="preserve">(A. Johnson et al., 2011)</w:t>
+      </w:r>
+      <w:r>
+        <w:t xml:space="preserve">, and aesthetic concerns, as is the case with aggregations of</w:t>
+      </w:r>
+      <w:r>
+        <w:t xml:space="preserve"> </w:t>
+      </w:r>
+      <w:r>
+        <w:rPr>
+          <w:iCs/>
+          <w:i/>
+        </w:rPr>
+        <w:t xml:space="preserve">Brigittea civica</w:t>
+      </w:r>
+      <w:r>
+        <w:t xml:space="preserve"> </w:t>
+      </w:r>
+      <w:r>
+        <w:t xml:space="preserve">under archways of historic buildings</w:t>
+      </w:r>
+      <w:r>
+        <w:t xml:space="preserve"> </w:t>
+      </w:r>
+      <w:r>
+        <w:t xml:space="preserve">(Mammola et al., 2018)</w:t>
+      </w:r>
+      <w:r>
+        <w:t xml:space="preserve">. On the other hand, spider aggregations could control pest outbreaks that threaten human health and food supply. We emphasize that elucidating the complex relationship between the arthropod abundance and the impacts of urbanization is essential for our understanding of how urbanization affects ecosystem services and food web interactions. Our variables that estimate the potential for vibratory noise negatively affected spider abundance while promoting lower web heights, potentially to reduce interference from vibratory noise. Noise variables had opposite effects on aggregative behavior of spiders in the different habitats that may indicate differences in tolerance to noise, but more research is necessary to test this hypothesis. Thus, urban habitats can vary in environmental conditions which can determine how animals distribute themselves in space and affect predator-prey interactions.</w:t>
       </w:r>
     </w:p>
     <w:p>
@@ -3293,7 +3496,7 @@
       </w:r>
     </w:p>
     <w:bookmarkEnd w:id="40"/>
-    <w:bookmarkStart w:id="194" w:name="references"/>
+    <w:bookmarkStart w:id="219" w:name="references"/>
     <w:p>
       <w:pPr>
         <w:pStyle w:val="Heading2"/>
@@ -3302,7 +3505,7 @@
         <w:t xml:space="preserve">References</w:t>
       </w:r>
     </w:p>
-    <w:bookmarkStart w:id="193" w:name="refs"/>
+    <w:bookmarkStart w:id="218" w:name="refs"/>
     <w:bookmarkStart w:id="42" w:name="ref-alberti_2020"/>
     <w:p>
       <w:pPr>
@@ -3444,13 +3647,13 @@
       </w:hyperlink>
     </w:p>
     <w:bookmarkEnd w:id="46"/>
-    <w:bookmarkStart w:id="47" w:name="ref-bang_2011"/>
-    <w:p>
-      <w:pPr>
-        <w:pStyle w:val="Bibliography"/>
-      </w:pPr>
-      <w:r>
-        <w:t xml:space="preserve">Bang, C., &amp; Faeth, S. H. (2011). Variation in arthropod communities in response to urbanization: Seven years of arthropod monitoring in a desert city.</w:t>
+    <w:bookmarkStart w:id="47" w:name="ref-bang_faeth_2011"/>
+    <w:p>
+      <w:pPr>
+        <w:pStyle w:val="Bibliography"/>
+      </w:pPr>
+      <w:r>
+        <w:t xml:space="preserve">Bang, C., &amp; Faeth, S. H. (2011b). Variation in arthropod communities in response to urbanization: Seven years of arthropod monitoring in a desert city.</w:t>
       </w:r>
       <w:r>
         <w:t xml:space="preserve"> </w:t>
@@ -3480,7 +3683,43 @@
       </w:r>
     </w:p>
     <w:bookmarkEnd w:id="47"/>
-    <w:bookmarkStart w:id="49" w:name="ref-barber_2010"/>
+    <w:bookmarkStart w:id="48" w:name="ref-bang_2011"/>
+    <w:p>
+      <w:pPr>
+        <w:pStyle w:val="Bibliography"/>
+      </w:pPr>
+      <w:r>
+        <w:t xml:space="preserve">Bang, C., &amp; Faeth, S. H. (2011a). Variation in arthropod communities in response to urbanization: Seven years of arthropod monitoring in a desert city.</w:t>
+      </w:r>
+      <w:r>
+        <w:t xml:space="preserve"> </w:t>
+      </w:r>
+      <w:r>
+        <w:rPr>
+          <w:iCs/>
+          <w:i/>
+        </w:rPr>
+        <w:t xml:space="preserve">Landscape and Urban Planning</w:t>
+      </w:r>
+      <w:r>
+        <w:t xml:space="preserve">,</w:t>
+      </w:r>
+      <w:r>
+        <w:t xml:space="preserve"> </w:t>
+      </w:r>
+      <w:r>
+        <w:rPr>
+          <w:iCs/>
+          <w:i/>
+        </w:rPr>
+        <w:t xml:space="preserve">103</w:t>
+      </w:r>
+      <w:r>
+        <w:t xml:space="preserve">(3-4), 383–399.</w:t>
+      </w:r>
+    </w:p>
+    <w:bookmarkEnd w:id="48"/>
+    <w:bookmarkStart w:id="50" w:name="ref-barber_2010"/>
     <w:p>
       <w:pPr>
         <w:pStyle w:val="Bibliography"/>
@@ -3517,7 +3756,7 @@
       <w:r>
         <w:t xml:space="preserve"> </w:t>
       </w:r>
-      <w:hyperlink r:id="rId48">
+      <w:hyperlink r:id="rId49">
         <w:r>
           <w:rPr>
             <w:rStyle w:val="Hyperlink"/>
@@ -3526,8 +3765,8 @@
         </w:r>
       </w:hyperlink>
     </w:p>
-    <w:bookmarkEnd w:id="49"/>
-    <w:bookmarkStart w:id="51" w:name="ref-MuMIn"/>
+    <w:bookmarkEnd w:id="50"/>
+    <w:bookmarkStart w:id="52" w:name="ref-MuMIn"/>
     <w:p>
       <w:pPr>
         <w:pStyle w:val="Bibliography"/>
@@ -3551,7 +3790,7 @@
       <w:r>
         <w:t xml:space="preserve"> </w:t>
       </w:r>
-      <w:hyperlink r:id="rId50">
+      <w:hyperlink r:id="rId51">
         <w:r>
           <w:rPr>
             <w:rStyle w:val="Hyperlink"/>
@@ -3560,8 +3799,8 @@
         </w:r>
       </w:hyperlink>
     </w:p>
-    <w:bookmarkEnd w:id="51"/>
-    <w:bookmarkStart w:id="53" w:name="ref-lme4"/>
+    <w:bookmarkEnd w:id="52"/>
+    <w:bookmarkStart w:id="54" w:name="ref-lme4"/>
     <w:p>
       <w:pPr>
         <w:pStyle w:val="Bibliography"/>
@@ -3607,7 +3846,7 @@
       <w:r>
         <w:t xml:space="preserve"> </w:t>
       </w:r>
-      <w:hyperlink r:id="rId52">
+      <w:hyperlink r:id="rId53">
         <w:r>
           <w:rPr>
             <w:rStyle w:val="Hyperlink"/>
@@ -3616,8 +3855,8 @@
         </w:r>
       </w:hyperlink>
     </w:p>
-    <w:bookmarkEnd w:id="53"/>
-    <w:bookmarkStart w:id="54" w:name="ref-bennett_lovell_2014"/>
+    <w:bookmarkEnd w:id="54"/>
+    <w:bookmarkStart w:id="55" w:name="ref-bennett_lovell_2014"/>
     <w:p>
       <w:pPr>
         <w:pStyle w:val="Bibliography"/>
@@ -3652,8 +3891,44 @@
         <w:t xml:space="preserve">(1), 405–412.</w:t>
       </w:r>
     </w:p>
-    <w:bookmarkEnd w:id="54"/>
-    <w:bookmarkStart w:id="56" w:name="ref-broommixed"/>
+    <w:bookmarkEnd w:id="55"/>
+    <w:bookmarkStart w:id="56" w:name="ref-blamires_2010"/>
+    <w:p>
+      <w:pPr>
+        <w:pStyle w:val="Bibliography"/>
+      </w:pPr>
+      <w:r>
+        <w:t xml:space="preserve">Blamires, S. J. (2010). Plasticity in extended phenotypes: Orb web architectural responses to variations in prey parameters.</w:t>
+      </w:r>
+      <w:r>
+        <w:t xml:space="preserve"> </w:t>
+      </w:r>
+      <w:r>
+        <w:rPr>
+          <w:iCs/>
+          <w:i/>
+        </w:rPr>
+        <w:t xml:space="preserve">Journal of Experimental Biology</w:t>
+      </w:r>
+      <w:r>
+        <w:t xml:space="preserve">,</w:t>
+      </w:r>
+      <w:r>
+        <w:t xml:space="preserve"> </w:t>
+      </w:r>
+      <w:r>
+        <w:rPr>
+          <w:iCs/>
+          <w:i/>
+        </w:rPr>
+        <w:t xml:space="preserve">213</w:t>
+      </w:r>
+      <w:r>
+        <w:t xml:space="preserve">(18), 3207–3212.</w:t>
+      </w:r>
+    </w:p>
+    <w:bookmarkEnd w:id="56"/>
+    <w:bookmarkStart w:id="58" w:name="ref-broommixed"/>
     <w:p>
       <w:pPr>
         <w:pStyle w:val="Bibliography"/>
@@ -3677,7 +3952,7 @@
       <w:r>
         <w:t xml:space="preserve"> </w:t>
       </w:r>
-      <w:hyperlink r:id="rId55">
+      <w:hyperlink r:id="rId57">
         <w:r>
           <w:rPr>
             <w:rStyle w:val="Hyperlink"/>
@@ -3686,8 +3961,44 @@
         </w:r>
       </w:hyperlink>
     </w:p>
-    <w:bookmarkEnd w:id="56"/>
-    <w:bookmarkStart w:id="58" w:name="ref-boulangeat_2012"/>
+    <w:bookmarkEnd w:id="58"/>
+    <w:bookmarkStart w:id="59" w:name="ref-bonte_et_al_2003"/>
+    <w:p>
+      <w:pPr>
+        <w:pStyle w:val="Bibliography"/>
+      </w:pPr>
+      <w:r>
+        <w:t xml:space="preserve">Bonte, D., Vandenbroecke, N., Lens, L., &amp; Maelfait, J.-P. (2003). Low propensity for aerial dispersal in specialist spiders from fragmented landscapes.</w:t>
+      </w:r>
+      <w:r>
+        <w:t xml:space="preserve"> </w:t>
+      </w:r>
+      <w:r>
+        <w:rPr>
+          <w:iCs/>
+          <w:i/>
+        </w:rPr>
+        <w:t xml:space="preserve">Proceedings of the Royal Society of London. Series B: Biological Sciences</w:t>
+      </w:r>
+      <w:r>
+        <w:t xml:space="preserve">,</w:t>
+      </w:r>
+      <w:r>
+        <w:t xml:space="preserve"> </w:t>
+      </w:r>
+      <w:r>
+        <w:rPr>
+          <w:iCs/>
+          <w:i/>
+        </w:rPr>
+        <w:t xml:space="preserve">270</w:t>
+      </w:r>
+      <w:r>
+        <w:t xml:space="preserve">(1524), 1601–1607.</w:t>
+      </w:r>
+    </w:p>
+    <w:bookmarkEnd w:id="59"/>
+    <w:bookmarkStart w:id="61" w:name="ref-boulangeat_2012"/>
     <w:p>
       <w:pPr>
         <w:pStyle w:val="Bibliography"/>
@@ -3724,7 +4035,7 @@
       <w:r>
         <w:t xml:space="preserve"> </w:t>
       </w:r>
-      <w:hyperlink r:id="rId57">
+      <w:hyperlink r:id="rId60">
         <w:r>
           <w:rPr>
             <w:rStyle w:val="Hyperlink"/>
@@ -3733,8 +4044,8 @@
         </w:r>
       </w:hyperlink>
     </w:p>
-    <w:bookmarkEnd w:id="58"/>
-    <w:bookmarkStart w:id="60" w:name="ref-bradley_altizer_2007"/>
+    <w:bookmarkEnd w:id="61"/>
+    <w:bookmarkStart w:id="63" w:name="ref-bradley_altizer_2007"/>
     <w:p>
       <w:pPr>
         <w:pStyle w:val="Bibliography"/>
@@ -3771,7 +4082,7 @@
       <w:r>
         <w:t xml:space="preserve"> </w:t>
       </w:r>
-      <w:hyperlink r:id="rId59">
+      <w:hyperlink r:id="rId62">
         <w:r>
           <w:rPr>
             <w:rStyle w:val="Hyperlink"/>
@@ -3780,8 +4091,8 @@
         </w:r>
       </w:hyperlink>
     </w:p>
-    <w:bookmarkEnd w:id="60"/>
-    <w:bookmarkStart w:id="62" w:name="ref-buckland_2005"/>
+    <w:bookmarkEnd w:id="63"/>
+    <w:bookmarkStart w:id="65" w:name="ref-buckland_2005"/>
     <w:p>
       <w:pPr>
         <w:pStyle w:val="Bibliography"/>
@@ -3802,7 +4113,7 @@
       <w:r>
         <w:t xml:space="preserve">. John Wiley &amp; Sons, Ltd. https://doi.org/</w:t>
       </w:r>
-      <w:hyperlink r:id="rId61">
+      <w:hyperlink r:id="rId64">
         <w:r>
           <w:rPr>
             <w:rStyle w:val="Hyperlink"/>
@@ -3811,8 +4122,8 @@
         </w:r>
       </w:hyperlink>
     </w:p>
-    <w:bookmarkEnd w:id="62"/>
-    <w:bookmarkStart w:id="63" w:name="ref-bunkley_2017"/>
+    <w:bookmarkEnd w:id="65"/>
+    <w:bookmarkStart w:id="66" w:name="ref-bunkley_2017"/>
     <w:p>
       <w:pPr>
         <w:pStyle w:val="Bibliography"/>
@@ -3847,8 +4158,55 @@
         <w:t xml:space="preserve">(1), 2977–2985.</w:t>
       </w:r>
     </w:p>
-    <w:bookmarkEnd w:id="63"/>
-    <w:bookmarkStart w:id="65" w:name="ref-cadenasso_2007"/>
+    <w:bookmarkEnd w:id="66"/>
+    <w:bookmarkStart w:id="68" w:name="ref-bunkley_et_al_2017"/>
+    <w:p>
+      <w:pPr>
+        <w:pStyle w:val="Bibliography"/>
+      </w:pPr>
+      <w:r>
+        <w:t xml:space="preserve">Bunkley, Jessie. P., McClure, C. J. W., Kawahara, A. Y., Francis, C. D., &amp; Barber, J. R. (2017). Anthropogenic noise changes arthropod abundances.</w:t>
+      </w:r>
+      <w:r>
+        <w:t xml:space="preserve"> </w:t>
+      </w:r>
+      <w:r>
+        <w:rPr>
+          <w:iCs/>
+          <w:i/>
+        </w:rPr>
+        <w:t xml:space="preserve">Ecology and Evolution</w:t>
+      </w:r>
+      <w:r>
+        <w:t xml:space="preserve">,</w:t>
+      </w:r>
+      <w:r>
+        <w:t xml:space="preserve"> </w:t>
+      </w:r>
+      <w:r>
+        <w:rPr>
+          <w:iCs/>
+          <w:i/>
+        </w:rPr>
+        <w:t xml:space="preserve">7</w:t>
+      </w:r>
+      <w:r>
+        <w:t xml:space="preserve">(9), 2977–2985.</w:t>
+      </w:r>
+      <w:r>
+        <w:t xml:space="preserve"> </w:t>
+      </w:r>
+      <w:hyperlink r:id="rId67">
+        <w:r>
+          <w:rPr>
+            <w:rStyle w:val="Hyperlink"/>
+          </w:rPr>
+          <w:t xml:space="preserve">https://doi.org/10.1002/ece3.2698</w:t>
+        </w:r>
+      </w:hyperlink>
+    </w:p>
+    <w:bookmarkEnd w:id="68"/>
+    <w:bookmarkStart w:id="70" w:name="ref-cadenasso_2007"/>
     <w:p>
       <w:pPr>
         <w:pStyle w:val="Bibliography"/>
@@ -3885,7 +4243,7 @@
       <w:r>
         <w:t xml:space="preserve"> </w:t>
       </w:r>
-      <w:hyperlink r:id="rId64">
+      <w:hyperlink r:id="rId69">
         <w:r>
           <w:rPr>
             <w:rStyle w:val="Hyperlink"/>
@@ -3894,8 +4252,8 @@
         </w:r>
       </w:hyperlink>
     </w:p>
-    <w:bookmarkEnd w:id="65"/>
-    <w:bookmarkStart w:id="66" w:name="ref-callaghan_2021"/>
+    <w:bookmarkEnd w:id="70"/>
+    <w:bookmarkStart w:id="71" w:name="ref-callaghan_2021"/>
     <w:p>
       <w:pPr>
         <w:pStyle w:val="Bibliography"/>
@@ -3930,8 +4288,91 @@
         <w:t xml:space="preserve">(15), 3532–3546.</w:t>
       </w:r>
     </w:p>
-    <w:bookmarkEnd w:id="66"/>
-    <w:bookmarkStart w:id="67" w:name="ref-chan_2009"/>
+    <w:bookmarkEnd w:id="71"/>
+    <w:bookmarkStart w:id="73" w:name="ref-carosi_et_al_2019"/>
+    <w:p>
+      <w:pPr>
+        <w:pStyle w:val="Bibliography"/>
+      </w:pPr>
+      <w:r>
+        <w:t xml:space="preserve">Carosi, V., Guerra, V., Furtado, R., Lucia, D., Miron, L. R., Borges-Martins, M., Both, C., &amp; Narins, S. W. F. A. M., Peter M. And Meenderink. (2019). Anthropogenic substrate-borne vibrations impact anuran calling.</w:t>
+      </w:r>
+      <w:r>
+        <w:t xml:space="preserve"> </w:t>
+      </w:r>
+      <w:r>
+        <w:rPr>
+          <w:iCs/>
+          <w:i/>
+        </w:rPr>
+        <w:t xml:space="preserve">Scientific Reports</w:t>
+      </w:r>
+      <w:r>
+        <w:t xml:space="preserve">,</w:t>
+      </w:r>
+      <w:r>
+        <w:t xml:space="preserve"> </w:t>
+      </w:r>
+      <w:r>
+        <w:rPr>
+          <w:iCs/>
+          <w:i/>
+        </w:rPr>
+        <w:t xml:space="preserve">9</w:t>
+      </w:r>
+      <w:r>
+        <w:t xml:space="preserve">, 19456.</w:t>
+      </w:r>
+      <w:r>
+        <w:t xml:space="preserve"> </w:t>
+      </w:r>
+      <w:hyperlink r:id="rId72">
+        <w:r>
+          <w:rPr>
+            <w:rStyle w:val="Hyperlink"/>
+          </w:rPr>
+          <w:t xml:space="preserve">https://doi.org/10.1038/s41598-019-55639-0</w:t>
+        </w:r>
+      </w:hyperlink>
+    </w:p>
+    <w:bookmarkEnd w:id="73"/>
+    <w:bookmarkStart w:id="74" w:name="ref-vcernecka_2020"/>
+    <w:p>
+      <w:pPr>
+        <w:pStyle w:val="Bibliography"/>
+      </w:pPr>
+      <w:r>
+        <w:t xml:space="preserve">Černecká, L., Mihál, I., Gajdoš, P., &amp; Jarčuška, B. (2020). The effect of canopy openness of european beech (fagus sylvatica) forests on ground-dwelling spider communities.</w:t>
+      </w:r>
+      <w:r>
+        <w:t xml:space="preserve"> </w:t>
+      </w:r>
+      <w:r>
+        <w:rPr>
+          <w:iCs/>
+          <w:i/>
+        </w:rPr>
+        <w:t xml:space="preserve">Insect Conservation and Diversity</w:t>
+      </w:r>
+      <w:r>
+        <w:t xml:space="preserve">,</w:t>
+      </w:r>
+      <w:r>
+        <w:t xml:space="preserve"> </w:t>
+      </w:r>
+      <w:r>
+        <w:rPr>
+          <w:iCs/>
+          <w:i/>
+        </w:rPr>
+        <w:t xml:space="preserve">13</w:t>
+      </w:r>
+      <w:r>
+        <w:t xml:space="preserve">(3), 250–261.</w:t>
+      </w:r>
+    </w:p>
+    <w:bookmarkEnd w:id="74"/>
+    <w:bookmarkStart w:id="75" w:name="ref-chan_2009"/>
     <w:p>
       <w:pPr>
         <w:pStyle w:val="Bibliography"/>
@@ -3966,8 +4407,8 @@
         <w:t xml:space="preserve">(2), 196–201.</w:t>
       </w:r>
     </w:p>
-    <w:bookmarkEnd w:id="67"/>
-    <w:bookmarkStart w:id="68" w:name="ref-chase_leibold_2003"/>
+    <w:bookmarkEnd w:id="75"/>
+    <w:bookmarkStart w:id="76" w:name="ref-chase_leibold_2003"/>
     <w:p>
       <w:pPr>
         <w:pStyle w:val="Bibliography"/>
@@ -3989,8 +4430,8 @@
         <w:t xml:space="preserve">. University of Chicago Press.</w:t>
       </w:r>
     </w:p>
-    <w:bookmarkEnd w:id="68"/>
-    <w:bookmarkStart w:id="70" w:name="ref-churchill_2020"/>
+    <w:bookmarkEnd w:id="76"/>
+    <w:bookmarkStart w:id="78" w:name="ref-churchill_2020"/>
     <w:p>
       <w:pPr>
         <w:pStyle w:val="Bibliography"/>
@@ -4027,7 +4468,7 @@
       <w:r>
         <w:t xml:space="preserve"> </w:t>
       </w:r>
-      <w:hyperlink r:id="rId69">
+      <w:hyperlink r:id="rId77">
         <w:r>
           <w:rPr>
             <w:rStyle w:val="Hyperlink"/>
@@ -4036,8 +4477,8 @@
         </w:r>
       </w:hyperlink>
     </w:p>
-    <w:bookmarkEnd w:id="70"/>
-    <w:bookmarkStart w:id="72" w:name="ref-adtv_2021"/>
+    <w:bookmarkEnd w:id="78"/>
+    <w:bookmarkStart w:id="80" w:name="ref-adtv_2021"/>
     <w:p>
       <w:pPr>
         <w:pStyle w:val="Bibliography"/>
@@ -4061,7 +4502,7 @@
       <w:r>
         <w:t xml:space="preserve"> </w:t>
       </w:r>
-      <w:hyperlink r:id="rId71">
+      <w:hyperlink r:id="rId79">
         <w:r>
           <w:rPr>
             <w:rStyle w:val="Hyperlink"/>
@@ -4070,8 +4511,8 @@
         </w:r>
       </w:hyperlink>
     </w:p>
-    <w:bookmarkEnd w:id="72"/>
-    <w:bookmarkStart w:id="73" w:name="ref-clark_evans_1954"/>
+    <w:bookmarkEnd w:id="80"/>
+    <w:bookmarkStart w:id="81" w:name="ref-clark_evans_1954"/>
     <w:p>
       <w:pPr>
         <w:pStyle w:val="Bibliography"/>
@@ -4106,8 +4547,8 @@
         <w:t xml:space="preserve">(4), 445–453.</w:t>
       </w:r>
     </w:p>
-    <w:bookmarkEnd w:id="73"/>
-    <w:bookmarkStart w:id="74" w:name="ref-cobbold_supp_2012"/>
+    <w:bookmarkEnd w:id="81"/>
+    <w:bookmarkStart w:id="82" w:name="ref-cobbold_supp_2012"/>
     <w:p>
       <w:pPr>
         <w:pStyle w:val="Bibliography"/>
@@ -4142,8 +4583,44 @@
         <w:t xml:space="preserve">(1), 581–589.</w:t>
       </w:r>
     </w:p>
-    <w:bookmarkEnd w:id="74"/>
-    <w:bookmarkStart w:id="76" w:name="ref-dahirel_2017"/>
+    <w:bookmarkEnd w:id="82"/>
+    <w:bookmarkStart w:id="83" w:name="ref-cocroft_et_al_2006"/>
+    <w:p>
+      <w:pPr>
+        <w:pStyle w:val="Bibliography"/>
+      </w:pPr>
+      <w:r>
+        <w:t xml:space="preserve">Cocroft, R., Shugart, H., Konrad, K., &amp; Tibbs, K. (2006). Variation in plant substrates and its consequences for insect vibrational communication.</w:t>
+      </w:r>
+      <w:r>
+        <w:t xml:space="preserve"> </w:t>
+      </w:r>
+      <w:r>
+        <w:rPr>
+          <w:iCs/>
+          <w:i/>
+        </w:rPr>
+        <w:t xml:space="preserve">Ethology</w:t>
+      </w:r>
+      <w:r>
+        <w:t xml:space="preserve">,</w:t>
+      </w:r>
+      <w:r>
+        <w:t xml:space="preserve"> </w:t>
+      </w:r>
+      <w:r>
+        <w:rPr>
+          <w:iCs/>
+          <w:i/>
+        </w:rPr>
+        <w:t xml:space="preserve">112</w:t>
+      </w:r>
+      <w:r>
+        <w:t xml:space="preserve">(8), 779–789.</w:t>
+      </w:r>
+    </w:p>
+    <w:bookmarkEnd w:id="83"/>
+    <w:bookmarkStart w:id="85" w:name="ref-dahirel_2017"/>
     <w:p>
       <w:pPr>
         <w:pStyle w:val="Bibliography"/>
@@ -4180,7 +4657,7 @@
       <w:r>
         <w:t xml:space="preserve"> </w:t>
       </w:r>
-      <w:hyperlink r:id="rId75">
+      <w:hyperlink r:id="rId84">
         <w:r>
           <w:rPr>
             <w:rStyle w:val="Hyperlink"/>
@@ -4189,8 +4666,8 @@
         </w:r>
       </w:hyperlink>
     </w:p>
-    <w:bookmarkEnd w:id="76"/>
-    <w:bookmarkStart w:id="77" w:name="ref-dale_frank_2018"/>
+    <w:bookmarkEnd w:id="85"/>
+    <w:bookmarkStart w:id="86" w:name="ref-dale_frank_2018"/>
     <w:p>
       <w:pPr>
         <w:pStyle w:val="Bibliography"/>
@@ -4225,8 +4702,44 @@
         <w:t xml:space="preserve">(1), 27–33.</w:t>
       </w:r>
     </w:p>
-    <w:bookmarkEnd w:id="77"/>
-    <w:bookmarkStart w:id="79" w:name="ref-diez_pulliam_2007"/>
+    <w:bookmarkEnd w:id="86"/>
+    <w:bookmarkStart w:id="87" w:name="ref-davies_et_al_2012"/>
+    <w:p>
+      <w:pPr>
+        <w:pStyle w:val="Bibliography"/>
+      </w:pPr>
+      <w:r>
+        <w:t xml:space="preserve">Davies, T. W., Bennie, J., &amp; Gaston, K. J. (2012). Street lighting changes the composition of invertebrate communities.</w:t>
+      </w:r>
+      <w:r>
+        <w:t xml:space="preserve"> </w:t>
+      </w:r>
+      <w:r>
+        <w:rPr>
+          <w:iCs/>
+          <w:i/>
+        </w:rPr>
+        <w:t xml:space="preserve">Biology Letters</w:t>
+      </w:r>
+      <w:r>
+        <w:t xml:space="preserve">,</w:t>
+      </w:r>
+      <w:r>
+        <w:t xml:space="preserve"> </w:t>
+      </w:r>
+      <w:r>
+        <w:rPr>
+          <w:iCs/>
+          <w:i/>
+        </w:rPr>
+        <w:t xml:space="preserve">8</w:t>
+      </w:r>
+      <w:r>
+        <w:t xml:space="preserve">(5), 764–767.</w:t>
+      </w:r>
+    </w:p>
+    <w:bookmarkEnd w:id="87"/>
+    <w:bookmarkStart w:id="89" w:name="ref-diez_pulliam_2007"/>
     <w:p>
       <w:pPr>
         <w:pStyle w:val="Bibliography"/>
@@ -4263,7 +4776,7 @@
       <w:r>
         <w:t xml:space="preserve"> </w:t>
       </w:r>
-      <w:hyperlink r:id="rId78">
+      <w:hyperlink r:id="rId88">
         <w:r>
           <w:rPr>
             <w:rStyle w:val="Hyperlink"/>
@@ -4272,8 +4785,8 @@
         </w:r>
       </w:hyperlink>
     </w:p>
-    <w:bookmarkEnd w:id="79"/>
-    <w:bookmarkStart w:id="81" w:name="ref-dooley_2020"/>
+    <w:bookmarkEnd w:id="89"/>
+    <w:bookmarkStart w:id="91" w:name="ref-dooley_2020"/>
     <w:p>
       <w:pPr>
         <w:pStyle w:val="Bibliography"/>
@@ -4310,7 +4823,7 @@
       <w:r>
         <w:t xml:space="preserve"> </w:t>
       </w:r>
-      <w:hyperlink r:id="rId80">
+      <w:hyperlink r:id="rId90">
         <w:r>
           <w:rPr>
             <w:rStyle w:val="Hyperlink"/>
@@ -4319,8 +4832,8 @@
         </w:r>
       </w:hyperlink>
     </w:p>
-    <w:bookmarkEnd w:id="81"/>
-    <w:bookmarkStart w:id="82" w:name="ref-fenoglio_2020"/>
+    <w:bookmarkEnd w:id="91"/>
+    <w:bookmarkStart w:id="92" w:name="ref-fenoglio_2020"/>
     <w:p>
       <w:pPr>
         <w:pStyle w:val="Bibliography"/>
@@ -4355,8 +4868,8 @@
         <w:t xml:space="preserve">(8), 1412–1429.</w:t>
       </w:r>
     </w:p>
-    <w:bookmarkEnd w:id="82"/>
-    <w:bookmarkStart w:id="84" w:name="ref-car"/>
+    <w:bookmarkEnd w:id="92"/>
+    <w:bookmarkStart w:id="94" w:name="ref-car"/>
     <w:p>
       <w:pPr>
         <w:pStyle w:val="Bibliography"/>
@@ -4411,7 +4924,7 @@
       <w:r>
         <w:t xml:space="preserve"> </w:t>
       </w:r>
-      <w:hyperlink r:id="rId83">
+      <w:hyperlink r:id="rId93">
         <w:r>
           <w:rPr>
             <w:rStyle w:val="Hyperlink"/>
@@ -4420,8 +4933,44 @@
         </w:r>
       </w:hyperlink>
     </w:p>
-    <w:bookmarkEnd w:id="84"/>
-    <w:bookmarkStart w:id="85" w:name="ref-gippet_2017"/>
+    <w:bookmarkEnd w:id="94"/>
+    <w:bookmarkStart w:id="95" w:name="ref-gillespie_1987"/>
+    <w:p>
+      <w:pPr>
+        <w:pStyle w:val="Bibliography"/>
+      </w:pPr>
+      <w:r>
+        <w:t xml:space="preserve">Gillespie, R. G. (1987). The role of prey availability in aggregative behaviour of the orb weaving spider tetragnatha elongata.</w:t>
+      </w:r>
+      <w:r>
+        <w:t xml:space="preserve"> </w:t>
+      </w:r>
+      <w:r>
+        <w:rPr>
+          <w:iCs/>
+          <w:i/>
+        </w:rPr>
+        <w:t xml:space="preserve">Animal Behaviour</w:t>
+      </w:r>
+      <w:r>
+        <w:t xml:space="preserve">,</w:t>
+      </w:r>
+      <w:r>
+        <w:t xml:space="preserve"> </w:t>
+      </w:r>
+      <w:r>
+        <w:rPr>
+          <w:iCs/>
+          <w:i/>
+        </w:rPr>
+        <w:t xml:space="preserve">35</w:t>
+      </w:r>
+      <w:r>
+        <w:t xml:space="preserve">(3), 675–681.</w:t>
+      </w:r>
+    </w:p>
+    <w:bookmarkEnd w:id="95"/>
+    <w:bookmarkStart w:id="96" w:name="ref-gippet_2017"/>
     <w:p>
       <w:pPr>
         <w:pStyle w:val="Bibliography"/>
@@ -4456,8 +5005,8 @@
         <w:t xml:space="preserve">(1), 157–169.</w:t>
       </w:r>
     </w:p>
-    <w:bookmarkEnd w:id="85"/>
-    <w:bookmarkStart w:id="86" w:name="ref-gomes_2020"/>
+    <w:bookmarkEnd w:id="96"/>
+    <w:bookmarkStart w:id="97" w:name="ref-gomes_2020"/>
     <w:p>
       <w:pPr>
         <w:pStyle w:val="Bibliography"/>
@@ -4492,8 +5041,8 @@
         <w:t xml:space="preserve">, 717–726.</w:t>
       </w:r>
     </w:p>
-    <w:bookmarkEnd w:id="86"/>
-    <w:bookmarkStart w:id="88" w:name="ref-grimm_2008"/>
+    <w:bookmarkEnd w:id="97"/>
+    <w:bookmarkStart w:id="99" w:name="ref-grimm_2008"/>
     <w:p>
       <w:pPr>
         <w:pStyle w:val="Bibliography"/>
@@ -4530,7 +5079,7 @@
       <w:r>
         <w:t xml:space="preserve"> </w:t>
       </w:r>
-      <w:hyperlink r:id="rId87">
+      <w:hyperlink r:id="rId98">
         <w:r>
           <w:rPr>
             <w:rStyle w:val="Hyperlink"/>
@@ -4539,8 +5088,8 @@
         </w:r>
       </w:hyperlink>
     </w:p>
-    <w:bookmarkEnd w:id="88"/>
-    <w:bookmarkStart w:id="90" w:name="ref-guarisco_2014"/>
+    <w:bookmarkEnd w:id="99"/>
+    <w:bookmarkStart w:id="101" w:name="ref-guarisco_2014"/>
     <w:p>
       <w:pPr>
         <w:pStyle w:val="Bibliography"/>
@@ -4577,7 +5126,7 @@
       <w:r>
         <w:t xml:space="preserve"> </w:t>
       </w:r>
-      <w:hyperlink r:id="rId89">
+      <w:hyperlink r:id="rId100">
         <w:r>
           <w:rPr>
             <w:rStyle w:val="Hyperlink"/>
@@ -4586,8 +5135,8 @@
         </w:r>
       </w:hyperlink>
     </w:p>
-    <w:bookmarkEnd w:id="90"/>
-    <w:bookmarkStart w:id="91" w:name="ref-guenard_2015"/>
+    <w:bookmarkEnd w:id="101"/>
+    <w:bookmarkStart w:id="102" w:name="ref-guenard_2015"/>
     <w:p>
       <w:pPr>
         <w:pStyle w:val="Bibliography"/>
@@ -4622,8 +5171,8 @@
         <w:t xml:space="preserve">, 449–463.</w:t>
       </w:r>
     </w:p>
-    <w:bookmarkEnd w:id="91"/>
-    <w:bookmarkStart w:id="92" w:name="ref-harwood_2001"/>
+    <w:bookmarkEnd w:id="102"/>
+    <w:bookmarkStart w:id="103" w:name="ref-harwood_2001"/>
     <w:p>
       <w:pPr>
         <w:pStyle w:val="Bibliography"/>
@@ -4658,8 +5207,8 @@
         <w:t xml:space="preserve">(1), 88–99.</w:t>
       </w:r>
     </w:p>
-    <w:bookmarkEnd w:id="92"/>
-    <w:bookmarkStart w:id="94" w:name="ref-hopkins_2018"/>
+    <w:bookmarkEnd w:id="103"/>
+    <w:bookmarkStart w:id="105" w:name="ref-hopkins_2018"/>
     <w:p>
       <w:pPr>
         <w:pStyle w:val="Bibliography"/>
@@ -4696,7 +5245,7 @@
       <w:r>
         <w:t xml:space="preserve"> </w:t>
       </w:r>
-      <w:hyperlink r:id="rId93">
+      <w:hyperlink r:id="rId104">
         <w:r>
           <w:rPr>
             <w:rStyle w:val="Hyperlink"/>
@@ -4705,8 +5254,8 @@
         </w:r>
       </w:hyperlink>
     </w:p>
-    <w:bookmarkEnd w:id="94"/>
-    <w:bookmarkStart w:id="95" w:name="ref-multcomp"/>
+    <w:bookmarkEnd w:id="105"/>
+    <w:bookmarkStart w:id="106" w:name="ref-multcomp"/>
     <w:p>
       <w:pPr>
         <w:pStyle w:val="Bibliography"/>
@@ -4741,8 +5290,8 @@
         <w:t xml:space="preserve">(3), 346–363.</w:t>
       </w:r>
     </w:p>
-    <w:bookmarkEnd w:id="95"/>
-    <w:bookmarkStart w:id="97" w:name="ref-ivers_2022"/>
+    <w:bookmarkEnd w:id="106"/>
+    <w:bookmarkStart w:id="108" w:name="ref-ivers_2022"/>
     <w:p>
       <w:pPr>
         <w:pStyle w:val="Bibliography"/>
@@ -4766,7 +5315,7 @@
       <w:r>
         <w:t xml:space="preserve"> </w:t>
       </w:r>
-      <w:hyperlink r:id="rId96">
+      <w:hyperlink r:id="rId107">
         <w:r>
           <w:rPr>
             <w:rStyle w:val="Hyperlink"/>
@@ -4775,8 +5324,80 @@
         </w:r>
       </w:hyperlink>
     </w:p>
-    <w:bookmarkEnd w:id="97"/>
-    <w:bookmarkStart w:id="98" w:name="ref-johnson_et_al_2012"/>
+    <w:bookmarkEnd w:id="108"/>
+    <w:bookmarkStart w:id="109" w:name="ref-johnson_et_al_2011"/>
+    <w:p>
+      <w:pPr>
+        <w:pStyle w:val="Bibliography"/>
+      </w:pPr>
+      <w:r>
+        <w:t xml:space="preserve">Johnson, A., Revis, O., &amp; Johnson, J. C. (2011). Chemical prey cues influence the urban microhabitat preferences of western black widow spiders, latrodectus hesperus.</w:t>
+      </w:r>
+      <w:r>
+        <w:t xml:space="preserve"> </w:t>
+      </w:r>
+      <w:r>
+        <w:rPr>
+          <w:iCs/>
+          <w:i/>
+        </w:rPr>
+        <w:t xml:space="preserve">The Journal of Arachnology</w:t>
+      </w:r>
+      <w:r>
+        <w:t xml:space="preserve">,</w:t>
+      </w:r>
+      <w:r>
+        <w:t xml:space="preserve"> </w:t>
+      </w:r>
+      <w:r>
+        <w:rPr>
+          <w:iCs/>
+          <w:i/>
+        </w:rPr>
+        <w:t xml:space="preserve">39</w:t>
+      </w:r>
+      <w:r>
+        <w:t xml:space="preserve">(3), 449–453.</w:t>
+      </w:r>
+    </w:p>
+    <w:bookmarkEnd w:id="109"/>
+    <w:bookmarkStart w:id="110" w:name="ref-johnson_et_al_2020"/>
+    <w:p>
+      <w:pPr>
+        <w:pStyle w:val="Bibliography"/>
+      </w:pPr>
+      <w:r>
+        <w:t xml:space="preserve">Johnson, J. C., Garver, E., &amp; Martin, T. (2020). Black widows on an urban heat island: Extreme heat affects spider development and behaviour from egg to adulthood.</w:t>
+      </w:r>
+      <w:r>
+        <w:t xml:space="preserve"> </w:t>
+      </w:r>
+      <w:r>
+        <w:rPr>
+          <w:iCs/>
+          <w:i/>
+        </w:rPr>
+        <w:t xml:space="preserve">Animal Behaviour</w:t>
+      </w:r>
+      <w:r>
+        <w:t xml:space="preserve">,</w:t>
+      </w:r>
+      <w:r>
+        <w:t xml:space="preserve"> </w:t>
+      </w:r>
+      <w:r>
+        <w:rPr>
+          <w:iCs/>
+          <w:i/>
+        </w:rPr>
+        <w:t xml:space="preserve">167</w:t>
+      </w:r>
+      <w:r>
+        <w:t xml:space="preserve">, 77–84.</w:t>
+      </w:r>
+    </w:p>
+    <w:bookmarkEnd w:id="110"/>
+    <w:bookmarkStart w:id="111" w:name="ref-johnson_et_al_2012"/>
     <w:p>
       <w:pPr>
         <w:pStyle w:val="Bibliography"/>
@@ -4811,8 +5432,8 @@
         <w:t xml:space="preserve">(2), 333–340.</w:t>
       </w:r>
     </w:p>
-    <w:bookmarkEnd w:id="98"/>
-    <w:bookmarkStart w:id="100" w:name="ref-johnson_munshisouth_2017"/>
+    <w:bookmarkEnd w:id="111"/>
+    <w:bookmarkStart w:id="113" w:name="ref-johnson_munshisouth_2017"/>
     <w:p>
       <w:pPr>
         <w:pStyle w:val="Bibliography"/>
@@ -4849,7 +5470,7 @@
       <w:r>
         <w:t xml:space="preserve"> </w:t>
       </w:r>
-      <w:hyperlink r:id="rId99">
+      <w:hyperlink r:id="rId112">
         <w:r>
           <w:rPr>
             <w:rStyle w:val="Hyperlink"/>
@@ -4858,8 +5479,8 @@
         </w:r>
       </w:hyperlink>
     </w:p>
-    <w:bookmarkEnd w:id="100"/>
-    <w:bookmarkStart w:id="102" w:name="ref-ggpubr"/>
+    <w:bookmarkEnd w:id="113"/>
+    <w:bookmarkStart w:id="115" w:name="ref-ggpubr"/>
     <w:p>
       <w:pPr>
         <w:pStyle w:val="Bibliography"/>
@@ -4883,7 +5504,7 @@
       <w:r>
         <w:t xml:space="preserve"> </w:t>
       </w:r>
-      <w:hyperlink r:id="rId101">
+      <w:hyperlink r:id="rId114">
         <w:r>
           <w:rPr>
             <w:rStyle w:val="Hyperlink"/>
@@ -4892,8 +5513,44 @@
         </w:r>
       </w:hyperlink>
     </w:p>
-    <w:bookmarkEnd w:id="102"/>
-    <w:bookmarkStart w:id="103" w:name="ref-kotze_2011"/>
+    <w:bookmarkEnd w:id="115"/>
+    <w:bookmarkStart w:id="116" w:name="ref-koricheva_et_al_2000"/>
+    <w:p>
+      <w:pPr>
+        <w:pStyle w:val="Bibliography"/>
+      </w:pPr>
+      <w:r>
+        <w:t xml:space="preserve">Koricheva, J., Mulder, C. P., Schmid, B., Joshi, J., &amp; Huss-Danell, K. (2000). Numerical responses of different trophic groups of invertebrates to manipulations of plant diversity in grasslands.</w:t>
+      </w:r>
+      <w:r>
+        <w:t xml:space="preserve"> </w:t>
+      </w:r>
+      <w:r>
+        <w:rPr>
+          <w:iCs/>
+          <w:i/>
+        </w:rPr>
+        <w:t xml:space="preserve">Oecologia</w:t>
+      </w:r>
+      <w:r>
+        <w:t xml:space="preserve">,</w:t>
+      </w:r>
+      <w:r>
+        <w:t xml:space="preserve"> </w:t>
+      </w:r>
+      <w:r>
+        <w:rPr>
+          <w:iCs/>
+          <w:i/>
+        </w:rPr>
+        <w:t xml:space="preserve">125</w:t>
+      </w:r>
+      <w:r>
+        <w:t xml:space="preserve">(2), 271–282.</w:t>
+      </w:r>
+    </w:p>
+    <w:bookmarkEnd w:id="116"/>
+    <w:bookmarkStart w:id="117" w:name="ref-kotze_2011"/>
     <w:p>
       <w:pPr>
         <w:pStyle w:val="Bibliography"/>
@@ -4915,8 +5572,8 @@
         <w:t xml:space="preserve">, 159–166.</w:t>
       </w:r>
     </w:p>
-    <w:bookmarkEnd w:id="103"/>
-    <w:bookmarkStart w:id="104" w:name="ref-kral_2018"/>
+    <w:bookmarkEnd w:id="117"/>
+    <w:bookmarkStart w:id="118" w:name="ref-kral_2018"/>
     <w:p>
       <w:pPr>
         <w:pStyle w:val="Bibliography"/>
@@ -4951,8 +5608,44 @@
         <w:t xml:space="preserve">(1), 1–14.</w:t>
       </w:r>
     </w:p>
-    <w:bookmarkEnd w:id="104"/>
-    <w:bookmarkStart w:id="106" w:name="ref-caret"/>
+    <w:bookmarkEnd w:id="118"/>
+    <w:bookmarkStart w:id="119" w:name="ref-kralj_2017"/>
+    <w:p>
+      <w:pPr>
+        <w:pStyle w:val="Bibliography"/>
+      </w:pPr>
+      <w:r>
+        <w:t xml:space="preserve">Kralj-Fišer, S., Hebets, E. A., &amp; Kuntner, M. (2017). Different patterns of behavioral variation across and within species of spiders with differing degrees of urbanization.</w:t>
+      </w:r>
+      <w:r>
+        <w:t xml:space="preserve"> </w:t>
+      </w:r>
+      <w:r>
+        <w:rPr>
+          <w:iCs/>
+          <w:i/>
+        </w:rPr>
+        <w:t xml:space="preserve">Behavioral Ecology and Sociobiology</w:t>
+      </w:r>
+      <w:r>
+        <w:t xml:space="preserve">,</w:t>
+      </w:r>
+      <w:r>
+        <w:t xml:space="preserve"> </w:t>
+      </w:r>
+      <w:r>
+        <w:rPr>
+          <w:iCs/>
+          <w:i/>
+        </w:rPr>
+        <w:t xml:space="preserve">71</w:t>
+      </w:r>
+      <w:r>
+        <w:t xml:space="preserve">(8), 1–15.</w:t>
+      </w:r>
+    </w:p>
+    <w:bookmarkEnd w:id="119"/>
+    <w:bookmarkStart w:id="121" w:name="ref-caret"/>
     <w:p>
       <w:pPr>
         <w:pStyle w:val="Bibliography"/>
@@ -4976,7 +5669,7 @@
       <w:r>
         <w:t xml:space="preserve"> </w:t>
       </w:r>
-      <w:hyperlink r:id="rId105">
+      <w:hyperlink r:id="rId120">
         <w:r>
           <w:rPr>
             <w:rStyle w:val="Hyperlink"/>
@@ -4985,8 +5678,8 @@
         </w:r>
       </w:hyperlink>
     </w:p>
-    <w:bookmarkEnd w:id="106"/>
-    <w:bookmarkStart w:id="108" w:name="ref-emmeans"/>
+    <w:bookmarkEnd w:id="121"/>
+    <w:bookmarkStart w:id="123" w:name="ref-emmeans"/>
     <w:p>
       <w:pPr>
         <w:pStyle w:val="Bibliography"/>
@@ -5010,7 +5703,7 @@
       <w:r>
         <w:t xml:space="preserve"> </w:t>
       </w:r>
-      <w:hyperlink r:id="rId107">
+      <w:hyperlink r:id="rId122">
         <w:r>
           <w:rPr>
             <w:rStyle w:val="Hyperlink"/>
@@ -5019,8 +5712,8 @@
         </w:r>
       </w:hyperlink>
     </w:p>
-    <w:bookmarkEnd w:id="108"/>
-    <w:bookmarkStart w:id="109" w:name="ref-lowe_2018"/>
+    <w:bookmarkEnd w:id="123"/>
+    <w:bookmarkStart w:id="124" w:name="ref-lowe_2018"/>
     <w:p>
       <w:pPr>
         <w:pStyle w:val="Bibliography"/>
@@ -5055,8 +5748,8 @@
         <w:t xml:space="preserve">(4), 829–852.</w:t>
       </w:r>
     </w:p>
-    <w:bookmarkEnd w:id="109"/>
-    <w:bookmarkStart w:id="110" w:name="ref-lowe_2016"/>
+    <w:bookmarkEnd w:id="124"/>
+    <w:bookmarkStart w:id="125" w:name="ref-lowe_2016"/>
     <w:p>
       <w:pPr>
         <w:pStyle w:val="Bibliography"/>
@@ -5091,8 +5784,44 @@
         <w:t xml:space="preserve">(2), 705–720.</w:t>
       </w:r>
     </w:p>
-    <w:bookmarkEnd w:id="110"/>
-    <w:bookmarkStart w:id="111" w:name="ref-mammola_et_al_2018"/>
+    <w:bookmarkEnd w:id="125"/>
+    <w:bookmarkStart w:id="126" w:name="ref-malumbres_et_al_2013"/>
+    <w:p>
+      <w:pPr>
+        <w:pStyle w:val="Bibliography"/>
+      </w:pPr>
+      <w:r>
+        <w:t xml:space="preserve">Malumbres-Olarte, J., Vink, C. J., Ross, J. G., Cruickshank, R. H., &amp; Paterson, A. M. (2013). The role of habitat complexity on spider communities in native alpine grasslands of new zealand.</w:t>
+      </w:r>
+      <w:r>
+        <w:t xml:space="preserve"> </w:t>
+      </w:r>
+      <w:r>
+        <w:rPr>
+          <w:iCs/>
+          <w:i/>
+        </w:rPr>
+        <w:t xml:space="preserve">Insect Conservation and Diversity</w:t>
+      </w:r>
+      <w:r>
+        <w:t xml:space="preserve">,</w:t>
+      </w:r>
+      <w:r>
+        <w:t xml:space="preserve"> </w:t>
+      </w:r>
+      <w:r>
+        <w:rPr>
+          <w:iCs/>
+          <w:i/>
+        </w:rPr>
+        <w:t xml:space="preserve">6</w:t>
+      </w:r>
+      <w:r>
+        <w:t xml:space="preserve">(2), 124–134.</w:t>
+      </w:r>
+    </w:p>
+    <w:bookmarkEnd w:id="126"/>
+    <w:bookmarkStart w:id="127" w:name="ref-mammola_et_al_2018"/>
     <w:p>
       <w:pPr>
         <w:pStyle w:val="Bibliography"/>
@@ -5127,8 +5856,44 @@
         <w:t xml:space="preserve">, 187–194.</w:t>
       </w:r>
     </w:p>
-    <w:bookmarkEnd w:id="111"/>
-    <w:bookmarkStart w:id="113" w:name="ref-mcdonnell_pickett_1990"/>
+    <w:bookmarkEnd w:id="127"/>
+    <w:bookmarkStart w:id="128" w:name="ref-martinson_fagan_2014"/>
+    <w:p>
+      <w:pPr>
+        <w:pStyle w:val="Bibliography"/>
+      </w:pPr>
+      <w:r>
+        <w:t xml:space="preserve">Martinson, H. M., &amp; Fagan, W. F. (2014). Trophic disruption: A meta-analysis of how habitat fragmentation affects resource consumption in terrestrial arthropod systems.</w:t>
+      </w:r>
+      <w:r>
+        <w:t xml:space="preserve"> </w:t>
+      </w:r>
+      <w:r>
+        <w:rPr>
+          <w:iCs/>
+          <w:i/>
+        </w:rPr>
+        <w:t xml:space="preserve">Ecology Letters</w:t>
+      </w:r>
+      <w:r>
+        <w:t xml:space="preserve">,</w:t>
+      </w:r>
+      <w:r>
+        <w:t xml:space="preserve"> </w:t>
+      </w:r>
+      <w:r>
+        <w:rPr>
+          <w:iCs/>
+          <w:i/>
+        </w:rPr>
+        <w:t xml:space="preserve">17</w:t>
+      </w:r>
+      <w:r>
+        <w:t xml:space="preserve">(9), 1178–1189.</w:t>
+      </w:r>
+    </w:p>
+    <w:bookmarkEnd w:id="128"/>
+    <w:bookmarkStart w:id="130" w:name="ref-mcdonnell_pickett_1990"/>
     <w:p>
       <w:pPr>
         <w:pStyle w:val="Bibliography"/>
@@ -5165,7 +5930,7 @@
       <w:r>
         <w:t xml:space="preserve"> </w:t>
       </w:r>
-      <w:hyperlink r:id="rId112">
+      <w:hyperlink r:id="rId129">
         <w:r>
           <w:rPr>
             <w:rStyle w:val="Hyperlink"/>
@@ -5174,8 +5939,8 @@
         </w:r>
       </w:hyperlink>
     </w:p>
-    <w:bookmarkEnd w:id="113"/>
-    <w:bookmarkStart w:id="115" w:name="ref-mcintyre_2000"/>
+    <w:bookmarkEnd w:id="130"/>
+    <w:bookmarkStart w:id="132" w:name="ref-mcintyre_2000"/>
     <w:p>
       <w:pPr>
         <w:pStyle w:val="Bibliography"/>
@@ -5212,7 +5977,7 @@
       <w:r>
         <w:t xml:space="preserve"> </w:t>
       </w:r>
-      <w:hyperlink r:id="rId114">
+      <w:hyperlink r:id="rId131">
         <w:r>
           <w:rPr>
             <w:rStyle w:val="Hyperlink"/>
@@ -5221,8 +5986,8 @@
         </w:r>
       </w:hyperlink>
     </w:p>
-    <w:bookmarkEnd w:id="115"/>
-    <w:bookmarkStart w:id="117" w:name="ref-mckinney_2002"/>
+    <w:bookmarkEnd w:id="132"/>
+    <w:bookmarkStart w:id="134" w:name="ref-mckinney_2002"/>
     <w:p>
       <w:pPr>
         <w:pStyle w:val="Bibliography"/>
@@ -5259,7 +6024,7 @@
       <w:r>
         <w:t xml:space="preserve"> </w:t>
       </w:r>
-      <w:hyperlink r:id="rId116">
+      <w:hyperlink r:id="rId133">
         <w:r>
           <w:rPr>
             <w:rStyle w:val="Hyperlink"/>
@@ -5268,8 +6033,8 @@
         </w:r>
       </w:hyperlink>
     </w:p>
-    <w:bookmarkEnd w:id="117"/>
-    <w:bookmarkStart w:id="119" w:name="ref-mckinney_2006"/>
+    <w:bookmarkEnd w:id="134"/>
+    <w:bookmarkStart w:id="135" w:name="ref-mckinney_2006"/>
     <w:p>
       <w:pPr>
         <w:pStyle w:val="Bibliography"/>
@@ -5303,20 +6068,45 @@
       <w:r>
         <w:t xml:space="preserve">(3), 247–260.</w:t>
       </w:r>
-      <w:r>
-        <w:t xml:space="preserve"> </w:t>
-      </w:r>
-      <w:hyperlink r:id="rId118">
-        <w:r>
-          <w:rPr>
-            <w:rStyle w:val="Hyperlink"/>
-          </w:rPr>
-          <w:t xml:space="preserve">https://doi.org/10.1016/j.biocon.2005.09.005</w:t>
-        </w:r>
-      </w:hyperlink>
-    </w:p>
-    <w:bookmarkEnd w:id="119"/>
-    <w:bookmarkStart w:id="121" w:name="ref-morabito_2021"/>
+    </w:p>
+    <w:bookmarkEnd w:id="135"/>
+    <w:bookmarkStart w:id="136" w:name="ref-meineke_et_al_2013"/>
+    <w:p>
+      <w:pPr>
+        <w:pStyle w:val="Bibliography"/>
+      </w:pPr>
+      <w:r>
+        <w:t xml:space="preserve">Meineke, E. K., Dunn, R. R., Sexton, J. O., &amp; Frank, S. D. (2013). Urban warming drives insect pest abundance on street trees.</w:t>
+      </w:r>
+      <w:r>
+        <w:t xml:space="preserve"> </w:t>
+      </w:r>
+      <w:r>
+        <w:rPr>
+          <w:iCs/>
+          <w:i/>
+        </w:rPr>
+        <w:t xml:space="preserve">PloS One</w:t>
+      </w:r>
+      <w:r>
+        <w:t xml:space="preserve">,</w:t>
+      </w:r>
+      <w:r>
+        <w:t xml:space="preserve"> </w:t>
+      </w:r>
+      <w:r>
+        <w:rPr>
+          <w:iCs/>
+          <w:i/>
+        </w:rPr>
+        <w:t xml:space="preserve">8</w:t>
+      </w:r>
+      <w:r>
+        <w:t xml:space="preserve">(3), e59687.</w:t>
+      </w:r>
+    </w:p>
+    <w:bookmarkEnd w:id="136"/>
+    <w:bookmarkStart w:id="138" w:name="ref-morabito_2021"/>
     <w:p>
       <w:pPr>
         <w:pStyle w:val="Bibliography"/>
@@ -5353,7 +6143,7 @@
       <w:r>
         <w:t xml:space="preserve"> </w:t>
       </w:r>
-      <w:hyperlink r:id="rId120">
+      <w:hyperlink r:id="rId137">
         <w:r>
           <w:rPr>
             <w:rStyle w:val="Hyperlink"/>
@@ -5362,8 +6152,44 @@
         </w:r>
       </w:hyperlink>
     </w:p>
-    <w:bookmarkEnd w:id="121"/>
-    <w:bookmarkStart w:id="123" w:name="ref-murray_2019"/>
+    <w:bookmarkEnd w:id="138"/>
+    <w:bookmarkStart w:id="139" w:name="ref-mortimer_2016"/>
+    <w:p>
+      <w:pPr>
+        <w:pStyle w:val="Bibliography"/>
+      </w:pPr>
+      <w:r>
+        <w:t xml:space="preserve">Mortimer, B., Soler, A., Siviour, C. R., Zaera, R., &amp; Vollrath, F. (2016). Tuning the instrument: Sonic properties in the spider’s web.</w:t>
+      </w:r>
+      <w:r>
+        <w:t xml:space="preserve"> </w:t>
+      </w:r>
+      <w:r>
+        <w:rPr>
+          <w:iCs/>
+          <w:i/>
+        </w:rPr>
+        <w:t xml:space="preserve">Journal of The Royal Society Interface</w:t>
+      </w:r>
+      <w:r>
+        <w:t xml:space="preserve">,</w:t>
+      </w:r>
+      <w:r>
+        <w:t xml:space="preserve"> </w:t>
+      </w:r>
+      <w:r>
+        <w:rPr>
+          <w:iCs/>
+          <w:i/>
+        </w:rPr>
+        <w:t xml:space="preserve">13</w:t>
+      </w:r>
+      <w:r>
+        <w:t xml:space="preserve">(122), 20160341.</w:t>
+      </w:r>
+    </w:p>
+    <w:bookmarkEnd w:id="139"/>
+    <w:bookmarkStart w:id="141" w:name="ref-murray_2019"/>
     <w:p>
       <w:pPr>
         <w:pStyle w:val="Bibliography"/>
@@ -5400,7 +6226,7 @@
       <w:r>
         <w:t xml:space="preserve"> </w:t>
       </w:r>
-      <w:hyperlink r:id="rId122">
+      <w:hyperlink r:id="rId140">
         <w:r>
           <w:rPr>
             <w:rStyle w:val="Hyperlink"/>
@@ -5409,8 +6235,8 @@
         </w:r>
       </w:hyperlink>
     </w:p>
-    <w:bookmarkEnd w:id="123"/>
-    <w:bookmarkStart w:id="125" w:name="ref-nowak_greenfield_2020"/>
+    <w:bookmarkEnd w:id="141"/>
+    <w:bookmarkStart w:id="143" w:name="ref-nowak_greenfield_2020"/>
     <w:p>
       <w:pPr>
         <w:pStyle w:val="Bibliography"/>
@@ -5447,7 +6273,7 @@
       <w:r>
         <w:t xml:space="preserve"> </w:t>
       </w:r>
-      <w:hyperlink r:id="rId124">
+      <w:hyperlink r:id="rId142">
         <w:r>
           <w:rPr>
             <w:rStyle w:val="Hyperlink"/>
@@ -5456,8 +6282,8 @@
         </w:r>
       </w:hyperlink>
     </w:p>
-    <w:bookmarkEnd w:id="125"/>
-    <w:bookmarkStart w:id="127" w:name="ref-nowak_1996"/>
+    <w:bookmarkEnd w:id="143"/>
+    <w:bookmarkStart w:id="145" w:name="ref-nowak_1996"/>
     <w:p>
       <w:pPr>
         <w:pStyle w:val="Bibliography"/>
@@ -5494,7 +6320,7 @@
       <w:r>
         <w:t xml:space="preserve"> </w:t>
       </w:r>
-      <w:hyperlink r:id="rId126">
+      <w:hyperlink r:id="rId144">
         <w:r>
           <w:rPr>
             <w:rStyle w:val="Hyperlink"/>
@@ -5503,8 +6329,8 @@
         </w:r>
       </w:hyperlink>
     </w:p>
-    <w:bookmarkEnd w:id="127"/>
-    <w:bookmarkStart w:id="128" w:name="ref-nyffeler_birkhofer_2017"/>
+    <w:bookmarkEnd w:id="145"/>
+    <w:bookmarkStart w:id="146" w:name="ref-nyffeler_birkhofer_2017"/>
     <w:p>
       <w:pPr>
         <w:pStyle w:val="Bibliography"/>
@@ -5539,8 +6365,8 @@
         <w:t xml:space="preserve">(1), 30.</w:t>
       </w:r>
     </w:p>
-    <w:bookmarkEnd w:id="128"/>
-    <w:bookmarkStart w:id="130" w:name="ref-otoshi_2015"/>
+    <w:bookmarkEnd w:id="146"/>
+    <w:bookmarkStart w:id="148" w:name="ref-otoshi_2015"/>
     <w:p>
       <w:pPr>
         <w:pStyle w:val="Bibliography"/>
@@ -5577,7 +6403,7 @@
       <w:r>
         <w:t xml:space="preserve"> </w:t>
       </w:r>
-      <w:hyperlink r:id="rId129">
+      <w:hyperlink r:id="rId147">
         <w:r>
           <w:rPr>
             <w:rStyle w:val="Hyperlink"/>
@@ -5586,8 +6412,8 @@
         </w:r>
       </w:hyperlink>
     </w:p>
-    <w:bookmarkEnd w:id="130"/>
-    <w:bookmarkStart w:id="131" w:name="ref-parkinson_2020"/>
+    <w:bookmarkEnd w:id="148"/>
+    <w:bookmarkStart w:id="149" w:name="ref-parkinson_2020"/>
     <w:p>
       <w:pPr>
         <w:pStyle w:val="Bibliography"/>
@@ -5622,8 +6448,8 @@
         <w:t xml:space="preserve">(10), e0240138.</w:t>
       </w:r>
     </w:p>
-    <w:bookmarkEnd w:id="131"/>
-    <w:bookmarkStart w:id="132" w:name="ref-peng_2020"/>
+    <w:bookmarkEnd w:id="149"/>
+    <w:bookmarkStart w:id="150" w:name="ref-peng_2020"/>
     <w:p>
       <w:pPr>
         <w:pStyle w:val="Bibliography"/>
@@ -5658,8 +6484,8 @@
         <w:t xml:space="preserve">(1), 1–12.</w:t>
       </w:r>
     </w:p>
-    <w:bookmarkEnd w:id="132"/>
-    <w:bookmarkStart w:id="134" w:name="ref-perry_2018"/>
+    <w:bookmarkEnd w:id="150"/>
+    <w:bookmarkStart w:id="152" w:name="ref-perry_2018"/>
     <w:p>
       <w:pPr>
         <w:pStyle w:val="Bibliography"/>
@@ -5696,7 +6522,7 @@
       <w:r>
         <w:t xml:space="preserve"> </w:t>
       </w:r>
-      <w:hyperlink r:id="rId133">
+      <w:hyperlink r:id="rId151">
         <w:r>
           <w:rPr>
             <w:rStyle w:val="Hyperlink"/>
@@ -5705,8 +6531,8 @@
         </w:r>
       </w:hyperlink>
     </w:p>
-    <w:bookmarkEnd w:id="134"/>
-    <w:bookmarkStart w:id="135" w:name="ref-philpott_2014"/>
+    <w:bookmarkEnd w:id="152"/>
+    <w:bookmarkStart w:id="153" w:name="ref-philpott_2014"/>
     <w:p>
       <w:pPr>
         <w:pStyle w:val="Bibliography"/>
@@ -5741,8 +6567,8 @@
         <w:t xml:space="preserve">(2), 513–532.</w:t>
       </w:r>
     </w:p>
-    <w:bookmarkEnd w:id="135"/>
-    <w:bookmarkStart w:id="137" w:name="ref-piano_2020"/>
+    <w:bookmarkEnd w:id="153"/>
+    <w:bookmarkStart w:id="155" w:name="ref-piano_2020"/>
     <w:p>
       <w:pPr>
         <w:pStyle w:val="Bibliography"/>
@@ -5779,7 +6605,7 @@
       <w:r>
         <w:t xml:space="preserve"> </w:t>
       </w:r>
-      <w:hyperlink r:id="rId136">
+      <w:hyperlink r:id="rId154">
         <w:r>
           <w:rPr>
             <w:rStyle w:val="Hyperlink"/>
@@ -5788,8 +6614,8 @@
         </w:r>
       </w:hyperlink>
     </w:p>
-    <w:bookmarkEnd w:id="137"/>
-    <w:bookmarkStart w:id="139" w:name="ref-pickett_2001"/>
+    <w:bookmarkEnd w:id="155"/>
+    <w:bookmarkStart w:id="157" w:name="ref-pickett_2001"/>
     <w:p>
       <w:pPr>
         <w:pStyle w:val="Bibliography"/>
@@ -5826,7 +6652,7 @@
       <w:r>
         <w:t xml:space="preserve"> </w:t>
       </w:r>
-      <w:hyperlink r:id="rId138">
+      <w:hyperlink r:id="rId156">
         <w:r>
           <w:rPr>
             <w:rStyle w:val="Hyperlink"/>
@@ -5835,8 +6661,8 @@
         </w:r>
       </w:hyperlink>
     </w:p>
-    <w:bookmarkEnd w:id="139"/>
-    <w:bookmarkStart w:id="141" w:name="ref-highways"/>
+    <w:bookmarkEnd w:id="157"/>
+    <w:bookmarkStart w:id="159" w:name="ref-highways"/>
     <w:p>
       <w:pPr>
         <w:pStyle w:val="Bibliography"/>
@@ -5860,7 +6686,7 @@
       <w:r>
         <w:t xml:space="preserve"> </w:t>
       </w:r>
-      <w:hyperlink r:id="rId140">
+      <w:hyperlink r:id="rId158">
         <w:r>
           <w:rPr>
             <w:rStyle w:val="Hyperlink"/>
@@ -5869,8 +6695,8 @@
         </w:r>
       </w:hyperlink>
     </w:p>
-    <w:bookmarkEnd w:id="141"/>
-    <w:bookmarkStart w:id="143" w:name="ref-centerlines"/>
+    <w:bookmarkEnd w:id="159"/>
+    <w:bookmarkStart w:id="161" w:name="ref-centerlines"/>
     <w:p>
       <w:pPr>
         <w:pStyle w:val="Bibliography"/>
@@ -5894,7 +6720,7 @@
       <w:r>
         <w:t xml:space="preserve"> </w:t>
       </w:r>
-      <w:hyperlink r:id="rId142">
+      <w:hyperlink r:id="rId160">
         <w:r>
           <w:rPr>
             <w:rStyle w:val="Hyperlink"/>
@@ -5903,8 +6729,8 @@
         </w:r>
       </w:hyperlink>
     </w:p>
-    <w:bookmarkEnd w:id="143"/>
-    <w:bookmarkStart w:id="145" w:name="ref-census"/>
+    <w:bookmarkEnd w:id="161"/>
+    <w:bookmarkStart w:id="163" w:name="ref-census"/>
     <w:p>
       <w:pPr>
         <w:pStyle w:val="Bibliography"/>
@@ -5922,7 +6748,7 @@
       <w:r>
         <w:t xml:space="preserve"> </w:t>
       </w:r>
-      <w:hyperlink r:id="rId144">
+      <w:hyperlink r:id="rId162">
         <w:r>
           <w:rPr>
             <w:rStyle w:val="Hyperlink"/>
@@ -5931,8 +6757,8 @@
         </w:r>
       </w:hyperlink>
     </w:p>
-    <w:bookmarkEnd w:id="145"/>
-    <w:bookmarkStart w:id="147" w:name="ref-r"/>
+    <w:bookmarkEnd w:id="163"/>
+    <w:bookmarkStart w:id="165" w:name="ref-r"/>
     <w:p>
       <w:pPr>
         <w:pStyle w:val="Bibliography"/>
@@ -5956,7 +6782,7 @@
       <w:r>
         <w:t xml:space="preserve"> </w:t>
       </w:r>
-      <w:hyperlink r:id="rId146">
+      <w:hyperlink r:id="rId164">
         <w:r>
           <w:rPr>
             <w:rStyle w:val="Hyperlink"/>
@@ -5965,8 +6791,8 @@
         </w:r>
       </w:hyperlink>
     </w:p>
-    <w:bookmarkEnd w:id="147"/>
-    <w:bookmarkStart w:id="148" w:name="ref-stats"/>
+    <w:bookmarkEnd w:id="165"/>
+    <w:bookmarkStart w:id="166" w:name="ref-stats"/>
     <w:p>
       <w:pPr>
         <w:pStyle w:val="Bibliography"/>
@@ -5990,7 +6816,7 @@
       <w:r>
         <w:t xml:space="preserve"> </w:t>
       </w:r>
-      <w:hyperlink r:id="rId146">
+      <w:hyperlink r:id="rId164">
         <w:r>
           <w:rPr>
             <w:rStyle w:val="Hyperlink"/>
@@ -5999,8 +6825,8 @@
         </w:r>
       </w:hyperlink>
     </w:p>
-    <w:bookmarkEnd w:id="148"/>
-    <w:bookmarkStart w:id="150" w:name="ref-riechert_1974b"/>
+    <w:bookmarkEnd w:id="166"/>
+    <w:bookmarkStart w:id="168" w:name="ref-riechert_1974b"/>
     <w:p>
       <w:pPr>
         <w:pStyle w:val="Bibliography"/>
@@ -6034,7 +6860,7 @@
       <w:r>
         <w:t xml:space="preserve">(3), 733–746.</w:t>
       </w:r>
-      <w:hyperlink r:id="rId149">
+      <w:hyperlink r:id="rId167">
         <w:r>
           <w:rPr>
             <w:rStyle w:val="Hyperlink"/>
@@ -6043,8 +6869,8 @@
         </w:r>
       </w:hyperlink>
     </w:p>
-    <w:bookmarkEnd w:id="150"/>
-    <w:bookmarkStart w:id="152" w:name="ref-riechert_1974"/>
+    <w:bookmarkEnd w:id="168"/>
+    <w:bookmarkStart w:id="170" w:name="ref-riechert_1974"/>
     <w:p>
       <w:pPr>
         <w:pStyle w:val="Bibliography"/>
@@ -6081,7 +6907,7 @@
       <w:r>
         <w:t xml:space="preserve"> </w:t>
       </w:r>
-      <w:hyperlink r:id="rId151">
+      <w:hyperlink r:id="rId169">
         <w:r>
           <w:rPr>
             <w:rStyle w:val="Hyperlink"/>
@@ -6090,8 +6916,8 @@
         </w:r>
       </w:hyperlink>
     </w:p>
-    <w:bookmarkEnd w:id="152"/>
-    <w:bookmarkStart w:id="154" w:name="ref-riechert_1976"/>
+    <w:bookmarkEnd w:id="170"/>
+    <w:bookmarkStart w:id="172" w:name="ref-riechert_1976"/>
     <w:p>
       <w:pPr>
         <w:pStyle w:val="Bibliography"/>
@@ -6128,7 +6954,7 @@
       <w:r>
         <w:t xml:space="preserve"> </w:t>
       </w:r>
-      <w:hyperlink r:id="rId153">
+      <w:hyperlink r:id="rId171">
         <w:r>
           <w:rPr>
             <w:rStyle w:val="Hyperlink"/>
@@ -6137,8 +6963,80 @@
         </w:r>
       </w:hyperlink>
     </w:p>
-    <w:bookmarkEnd w:id="154"/>
-    <w:bookmarkStart w:id="156" w:name="ref-riechert_1973"/>
+    <w:bookmarkEnd w:id="172"/>
+    <w:bookmarkStart w:id="173" w:name="ref-riechert_hedrick_1990"/>
+    <w:p>
+      <w:pPr>
+        <w:pStyle w:val="Bibliography"/>
+      </w:pPr>
+      <w:r>
+        <w:t xml:space="preserve">Riechert, S. E., &amp; Hedrick, A. V. (1990). Levels of predation and genetically based anti-predator behaviour in the spider, agelenopsis aperta.</w:t>
+      </w:r>
+      <w:r>
+        <w:t xml:space="preserve"> </w:t>
+      </w:r>
+      <w:r>
+        <w:rPr>
+          <w:iCs/>
+          <w:i/>
+        </w:rPr>
+        <w:t xml:space="preserve">Animal Behaviour</w:t>
+      </w:r>
+      <w:r>
+        <w:t xml:space="preserve">,</w:t>
+      </w:r>
+      <w:r>
+        <w:t xml:space="preserve"> </w:t>
+      </w:r>
+      <w:r>
+        <w:rPr>
+          <w:iCs/>
+          <w:i/>
+        </w:rPr>
+        <w:t xml:space="preserve">40</w:t>
+      </w:r>
+      <w:r>
+        <w:t xml:space="preserve">(4), 679–687.</w:t>
+      </w:r>
+    </w:p>
+    <w:bookmarkEnd w:id="173"/>
+    <w:bookmarkStart w:id="174" w:name="ref-riechert_maupin_1998"/>
+    <w:p>
+      <w:pPr>
+        <w:pStyle w:val="Bibliography"/>
+      </w:pPr>
+      <w:r>
+        <w:t xml:space="preserve">Riechert, S. E., &amp; Maupin, J. L. (1998). Spider effects on prey: Tests for superfluous killing in five web-builders.</w:t>
+      </w:r>
+      <w:r>
+        <w:t xml:space="preserve"> </w:t>
+      </w:r>
+      <w:r>
+        <w:rPr>
+          <w:iCs/>
+          <w:i/>
+        </w:rPr>
+        <w:t xml:space="preserve">Proceedings of the 17th European Colloquium of Arachnology, Edinburgh</w:t>
+      </w:r>
+      <w:r>
+        <w:t xml:space="preserve">,</w:t>
+      </w:r>
+      <w:r>
+        <w:t xml:space="preserve"> </w:t>
+      </w:r>
+      <w:r>
+        <w:rPr>
+          <w:iCs/>
+          <w:i/>
+        </w:rPr>
+        <w:t xml:space="preserve">1997</w:t>
+      </w:r>
+      <w:r>
+        <w:t xml:space="preserve">, 203–210.</w:t>
+      </w:r>
+    </w:p>
+    <w:bookmarkEnd w:id="174"/>
+    <w:bookmarkStart w:id="176" w:name="ref-riechert_1973"/>
     <w:p>
       <w:pPr>
         <w:pStyle w:val="Bibliography"/>
@@ -6175,7 +7073,7 @@
       <w:r>
         <w:t xml:space="preserve"> </w:t>
       </w:r>
-      <w:hyperlink r:id="rId155">
+      <w:hyperlink r:id="rId175">
         <w:r>
           <w:rPr>
             <w:rStyle w:val="Hyperlink"/>
@@ -6184,8 +7082,8 @@
         </w:r>
       </w:hyperlink>
     </w:p>
-    <w:bookmarkEnd w:id="156"/>
-    <w:bookmarkStart w:id="158" w:name="ref-riechert_tracy_1975"/>
+    <w:bookmarkEnd w:id="176"/>
+    <w:bookmarkStart w:id="178" w:name="ref-riechert_tracy_1975"/>
     <w:p>
       <w:pPr>
         <w:pStyle w:val="Bibliography"/>
@@ -6222,7 +7120,7 @@
       <w:r>
         <w:t xml:space="preserve"> </w:t>
       </w:r>
-      <w:hyperlink r:id="rId157">
+      <w:hyperlink r:id="rId177">
         <w:r>
           <w:rPr>
             <w:rStyle w:val="Hyperlink"/>
@@ -6231,8 +7129,8 @@
         </w:r>
       </w:hyperlink>
     </w:p>
-    <w:bookmarkEnd w:id="158"/>
-    <w:bookmarkStart w:id="160" w:name="ref-rivkin_2019"/>
+    <w:bookmarkEnd w:id="178"/>
+    <w:bookmarkStart w:id="180" w:name="ref-rivkin_2019"/>
     <w:p>
       <w:pPr>
         <w:pStyle w:val="Bibliography"/>
@@ -6269,7 +7167,7 @@
       <w:r>
         <w:t xml:space="preserve"> </w:t>
       </w:r>
-      <w:hyperlink r:id="rId159">
+      <w:hyperlink r:id="rId179">
         <w:r>
           <w:rPr>
             <w:rStyle w:val="Hyperlink"/>
@@ -6278,8 +7176,42 @@
         </w:r>
       </w:hyperlink>
     </w:p>
-    <w:bookmarkEnd w:id="160"/>
-    <w:bookmarkStart w:id="162" w:name="ref-broom"/>
+    <w:bookmarkEnd w:id="180"/>
+    <w:bookmarkStart w:id="182" w:name="ref-roberts_howard_2022"/>
+    <w:p>
+      <w:pPr>
+        <w:pStyle w:val="Bibliography"/>
+      </w:pPr>
+      <w:r>
+        <w:t xml:space="preserve">Roberts, L., &amp; Howard, D. R. (2022). Substrate-borne vibrational noise in the anthropocene: From land to sea. In</w:t>
+      </w:r>
+      <w:r>
+        <w:t xml:space="preserve"> </w:t>
+      </w:r>
+      <w:r>
+        <w:rPr>
+          <w:iCs/>
+          <w:i/>
+        </w:rPr>
+        <w:t xml:space="preserve">Biotremology: Physiology, ecology, and evolution. Animal signals and communication</w:t>
+      </w:r>
+      <w:r>
+        <w:t xml:space="preserve"> </w:t>
+      </w:r>
+      <w:r>
+        <w:t xml:space="preserve">(Vol. 8). Springer. https://doi.org/</w:t>
+      </w:r>
+      <w:hyperlink r:id="rId181">
+        <w:r>
+          <w:rPr>
+            <w:rStyle w:val="Hyperlink"/>
+          </w:rPr>
+          <w:t xml:space="preserve">https://doi.org/10.1007/978-3-030-97419-0_6</w:t>
+        </w:r>
+      </w:hyperlink>
+    </w:p>
+    <w:bookmarkEnd w:id="182"/>
+    <w:bookmarkStart w:id="184" w:name="ref-broom"/>
     <w:p>
       <w:pPr>
         <w:pStyle w:val="Bibliography"/>
@@ -6303,7 +7235,7 @@
       <w:r>
         <w:t xml:space="preserve"> </w:t>
       </w:r>
-      <w:hyperlink r:id="rId161">
+      <w:hyperlink r:id="rId183">
         <w:r>
           <w:rPr>
             <w:rStyle w:val="Hyperlink"/>
@@ -6312,8 +7244,8 @@
         </w:r>
       </w:hyperlink>
     </w:p>
-    <w:bookmarkEnd w:id="162"/>
-    <w:bookmarkStart w:id="164" w:name="ref-rstudio"/>
+    <w:bookmarkEnd w:id="184"/>
+    <w:bookmarkStart w:id="186" w:name="ref-rstudio"/>
     <w:p>
       <w:pPr>
         <w:pStyle w:val="Bibliography"/>
@@ -6337,7 +7269,7 @@
       <w:r>
         <w:t xml:space="preserve"> </w:t>
       </w:r>
-      <w:hyperlink r:id="rId163">
+      <w:hyperlink r:id="rId185">
         <w:r>
           <w:rPr>
             <w:rStyle w:val="Hyperlink"/>
@@ -6346,8 +7278,44 @@
         </w:r>
       </w:hyperlink>
     </w:p>
-    <w:bookmarkEnd w:id="164"/>
-    <w:bookmarkStart w:id="166" w:name="ref-singer_2000"/>
+    <w:bookmarkEnd w:id="186"/>
+    <w:bookmarkStart w:id="187" w:name="ref-sarkar_2022"/>
+    <w:p>
+      <w:pPr>
+        <w:pStyle w:val="Bibliography"/>
+      </w:pPr>
+      <w:r>
+        <w:t xml:space="preserve">Sarkar, R., &amp; Bhadra, A. (2022). How do animals navigate the urban jungle? A review of cognition in urban-adapted animals.</w:t>
+      </w:r>
+      <w:r>
+        <w:t xml:space="preserve"> </w:t>
+      </w:r>
+      <w:r>
+        <w:rPr>
+          <w:iCs/>
+          <w:i/>
+        </w:rPr>
+        <w:t xml:space="preserve">Current Opinion in Behavioral Sciences</w:t>
+      </w:r>
+      <w:r>
+        <w:t xml:space="preserve">,</w:t>
+      </w:r>
+      <w:r>
+        <w:t xml:space="preserve"> </w:t>
+      </w:r>
+      <w:r>
+        <w:rPr>
+          <w:iCs/>
+          <w:i/>
+        </w:rPr>
+        <w:t xml:space="preserve">46</w:t>
+      </w:r>
+      <w:r>
+        <w:t xml:space="preserve">, 101177.</w:t>
+      </w:r>
+    </w:p>
+    <w:bookmarkEnd w:id="187"/>
+    <w:bookmarkStart w:id="189" w:name="ref-singer_2000"/>
     <w:p>
       <w:pPr>
         <w:pStyle w:val="Bibliography"/>
@@ -6384,7 +7352,7 @@
       <w:r>
         <w:t xml:space="preserve"> </w:t>
       </w:r>
-      <w:hyperlink r:id="rId165">
+      <w:hyperlink r:id="rId188">
         <w:r>
           <w:rPr>
             <w:rStyle w:val="Hyperlink"/>
@@ -6393,8 +7361,8 @@
         </w:r>
       </w:hyperlink>
     </w:p>
-    <w:bookmarkEnd w:id="166"/>
-    <w:bookmarkStart w:id="168" w:name="ref-slabbekoorn_2010"/>
+    <w:bookmarkEnd w:id="189"/>
+    <w:bookmarkStart w:id="191" w:name="ref-slabbekoorn_2010"/>
     <w:p>
       <w:pPr>
         <w:pStyle w:val="Bibliography"/>
@@ -6431,7 +7399,7 @@
       <w:r>
         <w:t xml:space="preserve"> </w:t>
       </w:r>
-      <w:hyperlink r:id="rId167">
+      <w:hyperlink r:id="rId190">
         <w:r>
           <w:rPr>
             <w:rStyle w:val="Hyperlink"/>
@@ -6440,8 +7408,8 @@
         </w:r>
       </w:hyperlink>
     </w:p>
-    <w:bookmarkEnd w:id="168"/>
-    <w:bookmarkStart w:id="169" w:name="ref-sol_2013"/>
+    <w:bookmarkEnd w:id="191"/>
+    <w:bookmarkStart w:id="192" w:name="ref-sol_2013"/>
     <w:p>
       <w:pPr>
         <w:pStyle w:val="Bibliography"/>
@@ -6476,8 +7444,8 @@
         <w:t xml:space="preserve">(5), 1101–1112.</w:t>
       </w:r>
     </w:p>
-    <w:bookmarkEnd w:id="169"/>
-    <w:bookmarkStart w:id="171" w:name="ref-start_2020"/>
+    <w:bookmarkEnd w:id="192"/>
+    <w:bookmarkStart w:id="194" w:name="ref-start_2020"/>
     <w:p>
       <w:pPr>
         <w:pStyle w:val="Bibliography"/>
@@ -6514,7 +7482,7 @@
       <w:r>
         <w:t xml:space="preserve"> </w:t>
       </w:r>
-      <w:hyperlink r:id="rId170">
+      <w:hyperlink r:id="rId193">
         <w:r>
           <w:rPr>
             <w:rStyle w:val="Hyperlink"/>
@@ -6523,8 +7491,8 @@
         </w:r>
       </w:hyperlink>
     </w:p>
-    <w:bookmarkEnd w:id="171"/>
-    <w:bookmarkStart w:id="172" w:name="ref-stefani_delclaro_2015"/>
+    <w:bookmarkEnd w:id="194"/>
+    <w:bookmarkStart w:id="195" w:name="ref-stefani_delclaro_2015"/>
     <w:p>
       <w:pPr>
         <w:pStyle w:val="Bibliography"/>
@@ -6559,8 +7527,8 @@
         <w:t xml:space="preserve">(3-4), 211–231.</w:t>
       </w:r>
     </w:p>
-    <w:bookmarkEnd w:id="172"/>
-    <w:bookmarkStart w:id="174" w:name="ref-svamberkova_leps_2020"/>
+    <w:bookmarkEnd w:id="195"/>
+    <w:bookmarkStart w:id="197" w:name="ref-svamberkova_leps_2020"/>
     <w:p>
       <w:pPr>
         <w:pStyle w:val="Bibliography"/>
@@ -6597,7 +7565,7 @@
       <w:r>
         <w:t xml:space="preserve"> </w:t>
       </w:r>
-      <w:hyperlink r:id="rId173">
+      <w:hyperlink r:id="rId196">
         <w:r>
           <w:rPr>
             <w:rStyle w:val="Hyperlink"/>
@@ -6606,8 +7574,8 @@
         </w:r>
       </w:hyperlink>
     </w:p>
-    <w:bookmarkEnd w:id="174"/>
-    <w:bookmarkStart w:id="176" w:name="ref-trubl_2012"/>
+    <w:bookmarkEnd w:id="197"/>
+    <w:bookmarkStart w:id="199" w:name="ref-trubl_2012"/>
     <w:p>
       <w:pPr>
         <w:pStyle w:val="Bibliography"/>
@@ -6644,7 +7612,7 @@
       <w:r>
         <w:t xml:space="preserve"> </w:t>
       </w:r>
-      <w:hyperlink r:id="rId175">
+      <w:hyperlink r:id="rId198">
         <w:r>
           <w:rPr>
             <w:rStyle w:val="Hyperlink"/>
@@ -6653,8 +7621,8 @@
         </w:r>
       </w:hyperlink>
     </w:p>
-    <w:bookmarkEnd w:id="176"/>
-    <w:bookmarkStart w:id="178" w:name="ref-nnjoin"/>
+    <w:bookmarkEnd w:id="199"/>
+    <w:bookmarkStart w:id="201" w:name="ref-nnjoin"/>
     <w:p>
       <w:pPr>
         <w:pStyle w:val="Bibliography"/>
@@ -6678,7 +7646,7 @@
       <w:r>
         <w:t xml:space="preserve"> </w:t>
       </w:r>
-      <w:hyperlink r:id="rId177">
+      <w:hyperlink r:id="rId200">
         <w:r>
           <w:rPr>
             <w:rStyle w:val="Hyperlink"/>
@@ -6687,8 +7655,8 @@
         </w:r>
       </w:hyperlink>
     </w:p>
-    <w:bookmarkEnd w:id="178"/>
-    <w:bookmarkStart w:id="180" w:name="ref-iea_2021"/>
+    <w:bookmarkEnd w:id="201"/>
+    <w:bookmarkStart w:id="203" w:name="ref-iea_2021"/>
     <w:p>
       <w:pPr>
         <w:pStyle w:val="Bibliography"/>
@@ -6712,7 +7680,7 @@
       <w:r>
         <w:t xml:space="preserve"> </w:t>
       </w:r>
-      <w:hyperlink r:id="rId179">
+      <w:hyperlink r:id="rId202">
         <w:r>
           <w:rPr>
             <w:rStyle w:val="Hyperlink"/>
@@ -6721,8 +7689,8 @@
         </w:r>
       </w:hyperlink>
     </w:p>
-    <w:bookmarkEnd w:id="180"/>
-    <w:bookmarkStart w:id="182" w:name="ref-usfs_2016"/>
+    <w:bookmarkEnd w:id="203"/>
+    <w:bookmarkStart w:id="205" w:name="ref-usfs_2016"/>
     <w:p>
       <w:pPr>
         <w:pStyle w:val="Bibliography"/>
@@ -6746,7 +7714,7 @@
       <w:r>
         <w:t xml:space="preserve"> </w:t>
       </w:r>
-      <w:hyperlink r:id="rId181">
+      <w:hyperlink r:id="rId204">
         <w:r>
           <w:rPr>
             <w:rStyle w:val="Hyperlink"/>
@@ -6755,8 +7723,8 @@
         </w:r>
       </w:hyperlink>
     </w:p>
-    <w:bookmarkEnd w:id="182"/>
-    <w:bookmarkStart w:id="184" w:name="ref-usgs_2019_land"/>
+    <w:bookmarkEnd w:id="205"/>
+    <w:bookmarkStart w:id="207" w:name="ref-usgs_2019_land"/>
     <w:p>
       <w:pPr>
         <w:pStyle w:val="Bibliography"/>
@@ -6780,7 +7748,7 @@
       <w:r>
         <w:t xml:space="preserve"> </w:t>
       </w:r>
-      <w:hyperlink r:id="rId183">
+      <w:hyperlink r:id="rId206">
         <w:r>
           <w:rPr>
             <w:rStyle w:val="Hyperlink"/>
@@ -6789,8 +7757,8 @@
         </w:r>
       </w:hyperlink>
     </w:p>
-    <w:bookmarkEnd w:id="184"/>
-    <w:bookmarkStart w:id="186" w:name="ref-usgs_2019_imperv"/>
+    <w:bookmarkEnd w:id="207"/>
+    <w:bookmarkStart w:id="209" w:name="ref-usgs_2019_imperv"/>
     <w:p>
       <w:pPr>
         <w:pStyle w:val="Bibliography"/>
@@ -6814,7 +7782,7 @@
       <w:r>
         <w:t xml:space="preserve"> </w:t>
       </w:r>
-      <w:hyperlink r:id="rId185">
+      <w:hyperlink r:id="rId208">
         <w:r>
           <w:rPr>
             <w:rStyle w:val="Hyperlink"/>
@@ -6823,8 +7791,8 @@
         </w:r>
       </w:hyperlink>
     </w:p>
-    <w:bookmarkEnd w:id="186"/>
-    <w:bookmarkStart w:id="187" w:name="ref-wagner_2020"/>
+    <w:bookmarkEnd w:id="209"/>
+    <w:bookmarkStart w:id="210" w:name="ref-wagner_2020"/>
     <w:p>
       <w:pPr>
         <w:pStyle w:val="Bibliography"/>
@@ -6859,8 +7827,8 @@
         <w:t xml:space="preserve">, 457–480.</w:t>
       </w:r>
     </w:p>
-    <w:bookmarkEnd w:id="187"/>
-    <w:bookmarkStart w:id="189" w:name="ref-tidyverse"/>
+    <w:bookmarkEnd w:id="210"/>
+    <w:bookmarkStart w:id="212" w:name="ref-tidyverse"/>
     <w:p>
       <w:pPr>
         <w:pStyle w:val="Bibliography"/>
@@ -6906,7 +7874,7 @@
       <w:r>
         <w:t xml:space="preserve"> </w:t>
       </w:r>
-      <w:hyperlink r:id="rId188">
+      <w:hyperlink r:id="rId211">
         <w:r>
           <w:rPr>
             <w:rStyle w:val="Hyperlink"/>
@@ -6915,8 +7883,8 @@
         </w:r>
       </w:hyperlink>
     </w:p>
-    <w:bookmarkEnd w:id="189"/>
-    <w:bookmarkStart w:id="191" w:name="ref-wu_elias_2014"/>
+    <w:bookmarkEnd w:id="212"/>
+    <w:bookmarkStart w:id="214" w:name="ref-wu_elias_2014"/>
     <w:p>
       <w:pPr>
         <w:pStyle w:val="Bibliography"/>
@@ -6953,7 +7921,7 @@
       <w:r>
         <w:t xml:space="preserve"> </w:t>
       </w:r>
-      <w:hyperlink r:id="rId190">
+      <w:hyperlink r:id="rId213">
         <w:r>
           <w:rPr>
             <w:rStyle w:val="Hyperlink"/>
@@ -6962,8 +7930,55 @@
         </w:r>
       </w:hyperlink>
     </w:p>
-    <w:bookmarkEnd w:id="191"/>
-    <w:bookmarkStart w:id="192" w:name="ref-zmudzki_laskowski_2012"/>
+    <w:bookmarkEnd w:id="214"/>
+    <w:bookmarkStart w:id="216" w:name="ref-zhou_et_al_2022"/>
+    <w:p>
+      <w:pPr>
+        <w:pStyle w:val="Bibliography"/>
+      </w:pPr>
+      <w:r>
+        <w:t xml:space="preserve">Zhou, J., Lai, J., Menda, G., &amp; Miles, R. N. (2022). Outsourced hearing in an orb-weaving spider that uses its web as an auditory sensor.</w:t>
+      </w:r>
+      <w:r>
+        <w:t xml:space="preserve"> </w:t>
+      </w:r>
+      <w:r>
+        <w:rPr>
+          <w:iCs/>
+          <w:i/>
+        </w:rPr>
+        <w:t xml:space="preserve">Proceedings of the National Academy of Sciences</w:t>
+      </w:r>
+      <w:r>
+        <w:t xml:space="preserve">,</w:t>
+      </w:r>
+      <w:r>
+        <w:t xml:space="preserve"> </w:t>
+      </w:r>
+      <w:r>
+        <w:rPr>
+          <w:iCs/>
+          <w:i/>
+        </w:rPr>
+        <w:t xml:space="preserve">119</w:t>
+      </w:r>
+      <w:r>
+        <w:t xml:space="preserve">(14), e2122789119.</w:t>
+      </w:r>
+      <w:r>
+        <w:t xml:space="preserve"> </w:t>
+      </w:r>
+      <w:hyperlink r:id="rId215">
+        <w:r>
+          <w:rPr>
+            <w:rStyle w:val="Hyperlink"/>
+          </w:rPr>
+          <w:t xml:space="preserve">https://doi.org/10.1073/pnas.2122789119</w:t>
+        </w:r>
+      </w:hyperlink>
+    </w:p>
+    <w:bookmarkEnd w:id="216"/>
+    <w:bookmarkStart w:id="217" w:name="ref-zmudzki_laskowski_2012"/>
     <w:p>
       <w:pPr>
         <w:pStyle w:val="Bibliography"/>
@@ -6998,15 +8013,15 @@
         <w:t xml:space="preserve">(5), 1523–1532.</w:t>
       </w:r>
     </w:p>
-    <w:bookmarkEnd w:id="192"/>
-    <w:bookmarkEnd w:id="193"/>
+    <w:bookmarkEnd w:id="217"/>
+    <w:bookmarkEnd w:id="218"/>
     <w:p>
       <w:r>
         <w:br w:type="page"/>
       </w:r>
     </w:p>
-    <w:bookmarkEnd w:id="194"/>
-    <w:bookmarkStart w:id="195" w:name="figures"/>
+    <w:bookmarkEnd w:id="219"/>
+    <w:bookmarkStart w:id="220" w:name="figures"/>
     <w:p>
       <w:pPr>
         <w:pStyle w:val="Heading2"/>
@@ -7265,8 +8280,8 @@
         <w:t xml:space="preserve">&lt; 0.05)</w:t>
       </w:r>
     </w:p>
-    <w:bookmarkEnd w:id="195"/>
-    <w:bookmarkStart w:id="196" w:name="tables"/>
+    <w:bookmarkEnd w:id="220"/>
+    <w:bookmarkStart w:id="221" w:name="tables"/>
     <w:p>
       <w:pPr>
         <w:pStyle w:val="Heading2"/>
@@ -7290,7 +8305,7 @@
         <w:t xml:space="preserve"> </w:t>
       </w:r>
       <w:r>
-        <w:t xml:space="preserve">Landscape variables for Lincoln (Nebraska, USA) City Limits, University of Nebraska-Lincoln (UNL) City Campus, and Wilderness Park collected from the National Land Cover Database (2016 Tree Cover, 2019 Impervious Cover, 2019 Land Cover), the Landsat-7 World Reference System-2 (Band 6, path 28, row 32, taken September 2, 2020), and the 2020 Visible Infrared Imaging Radiometer Suite (VIIRS) using QGIS (v. 3.16.3-Hannover, ESRI 102704)</w:t>
+        <w:t xml:space="preserve">Examples of studies elucidating the mechanisms behind spider aggregations. Mechanisms are categorized by inter- and intraspecific interactions, environmental factors, and dispersal, but it is important to note that these categories are likely inter-related. The table is meant to provide examples, rather than represent a full review of studies. Several aggregation mechanisms were studied in urban habitats.</w:t>
       </w:r>
     </w:p>
     <w:p>
@@ -7302,13 +8317,13 @@
           <w:bCs/>
           <w:b/>
         </w:rPr>
-        <w:t xml:space="preserve">Table 2</w:t>
-      </w:r>
-      <w:r>
-        <w:t xml:space="preserve"> </w:t>
-      </w:r>
-      <w:r>
-        <w:t xml:space="preserve">Mean and standard error of environmental predictors collected in 100 meter buffers of each focal web by habitat</w:t>
+        <w:t xml:space="preserve">Table. 2</w:t>
+      </w:r>
+      <w:r>
+        <w:t xml:space="preserve"> </w:t>
+      </w:r>
+      <w:r>
+        <w:t xml:space="preserve">Landscape variables for Lincoln (Nebraska, USA) City Limits, University of Nebraska-Lincoln (UNL) City Campus, and Wilderness Park collected from the National Land Cover Database (2016 Tree Cover, 2019 Impervious Cover, 2019 Land Cover), the Landsat-7 World Reference System-2 (Band 6, path 28, row 32, taken September 2, 2020), and the 2020 Visible Infrared Imaging Radiometer Suite (VIIRS) using QGIS (v. 3.16.3-Hannover, ESRI 102704)</w:t>
       </w:r>
     </w:p>
     <w:p>
@@ -7320,7 +8335,25 @@
           <w:bCs/>
           <w:b/>
         </w:rPr>
-        <w:t xml:space="preserve">Table.3</w:t>
+        <w:t xml:space="preserve">Table 3</w:t>
+      </w:r>
+      <w:r>
+        <w:t xml:space="preserve"> </w:t>
+      </w:r>
+      <w:r>
+        <w:t xml:space="preserve">Mean and standard error of environmental predictors collected in 100 meter buffers of each focal web by habitat</w:t>
+      </w:r>
+    </w:p>
+    <w:p>
+      <w:pPr>
+        <w:pStyle w:val="BodyText"/>
+      </w:pPr>
+      <w:r>
+        <w:rPr>
+          <w:bCs/>
+          <w:b/>
+        </w:rPr>
+        <w:t xml:space="preserve">Table.4</w:t>
       </w:r>
       <w:r>
         <w:t xml:space="preserve"> </w:t>
@@ -7377,7 +8410,7 @@
         <w:t xml:space="preserve">&lt; 0.05)</w:t>
       </w:r>
     </w:p>
-    <w:bookmarkEnd w:id="196"/>
+    <w:bookmarkEnd w:id="221"/>
     <w:sectPr>
       <w:pgSz w:h="15840" w:w="12240"/>
       <w:pgMar w:bottom="1440" w:footer="720" w:gutter="0" w:header="720" w:left="1440" w:right="1440" w:top="1440"/>
@@ -7417,7 +8450,7 @@
   <w:abstractNum w15:restartNumberingAfterBreak="0" w:abstractNumId="0">
     <w:nsid w:val="FFFFFF7C"/>
     <w:multiLevelType w:val="singleLevel"/>
-    <w:tmpl w:val="ED044A2C"/>
+    <w:tmpl w:val="C4F2F6A6"/>
     <w:lvl w:ilvl="0">
       <w:start w:val="1"/>
       <w:numFmt w:val="decimal"/>
@@ -7434,7 +8467,7 @@
   <w:abstractNum w15:restartNumberingAfterBreak="0" w:abstractNumId="1">
     <w:nsid w:val="FFFFFF7D"/>
     <w:multiLevelType w:val="singleLevel"/>
-    <w:tmpl w:val="110AEBFC"/>
+    <w:tmpl w:val="D600513A"/>
     <w:lvl w:ilvl="0">
       <w:start w:val="1"/>
       <w:numFmt w:val="decimal"/>
@@ -7451,7 +8484,7 @@
   <w:abstractNum w15:restartNumberingAfterBreak="0" w:abstractNumId="2">
     <w:nsid w:val="FFFFFF7E"/>
     <w:multiLevelType w:val="singleLevel"/>
-    <w:tmpl w:val="BC988F36"/>
+    <w:tmpl w:val="980A4B7E"/>
     <w:lvl w:ilvl="0">
       <w:start w:val="1"/>
       <w:numFmt w:val="decimal"/>
@@ -7468,7 +8501,7 @@
   <w:abstractNum w15:restartNumberingAfterBreak="0" w:abstractNumId="3">
     <w:nsid w:val="FFFFFF7F"/>
     <w:multiLevelType w:val="singleLevel"/>
-    <w:tmpl w:val="71449B70"/>
+    <w:tmpl w:val="B94043F2"/>
     <w:lvl w:ilvl="0">
       <w:start w:val="1"/>
       <w:numFmt w:val="decimal"/>
@@ -7485,7 +8518,7 @@
   <w:abstractNum w15:restartNumberingAfterBreak="0" w:abstractNumId="4">
     <w:nsid w:val="FFFFFF80"/>
     <w:multiLevelType w:val="singleLevel"/>
-    <w:tmpl w:val="E1DA0B10"/>
+    <w:tmpl w:val="DE1683A2"/>
     <w:lvl w:ilvl="0">
       <w:start w:val="1"/>
       <w:numFmt w:val="bullet"/>
@@ -7505,7 +8538,7 @@
   <w:abstractNum w15:restartNumberingAfterBreak="0" w:abstractNumId="5">
     <w:nsid w:val="FFFFFF81"/>
     <w:multiLevelType w:val="singleLevel"/>
-    <w:tmpl w:val="B81CBED0"/>
+    <w:tmpl w:val="677697AE"/>
     <w:lvl w:ilvl="0">
       <w:start w:val="1"/>
       <w:numFmt w:val="bullet"/>
@@ -7525,7 +8558,7 @@
   <w:abstractNum w15:restartNumberingAfterBreak="0" w:abstractNumId="6">
     <w:nsid w:val="FFFFFF82"/>
     <w:multiLevelType w:val="singleLevel"/>
-    <w:tmpl w:val="C562F7D6"/>
+    <w:tmpl w:val="646CFD32"/>
     <w:lvl w:ilvl="0">
       <w:start w:val="1"/>
       <w:numFmt w:val="bullet"/>
@@ -7545,7 +8578,7 @@
   <w:abstractNum w15:restartNumberingAfterBreak="0" w:abstractNumId="7">
     <w:nsid w:val="FFFFFF83"/>
     <w:multiLevelType w:val="singleLevel"/>
-    <w:tmpl w:val="95FC76CC"/>
+    <w:tmpl w:val="026EA30C"/>
     <w:lvl w:ilvl="0">
       <w:start w:val="1"/>
       <w:numFmt w:val="bullet"/>
@@ -7565,7 +8598,7 @@
   <w:abstractNum w15:restartNumberingAfterBreak="0" w:abstractNumId="8">
     <w:nsid w:val="FFFFFF88"/>
     <w:multiLevelType w:val="singleLevel"/>
-    <w:tmpl w:val="88325B88"/>
+    <w:tmpl w:val="03345D32"/>
     <w:lvl w:ilvl="0">
       <w:start w:val="1"/>
       <w:numFmt w:val="decimal"/>
@@ -7582,7 +8615,7 @@
   <w:abstractNum w15:restartNumberingAfterBreak="0" w:abstractNumId="9">
     <w:nsid w:val="FFFFFF89"/>
     <w:multiLevelType w:val="singleLevel"/>
-    <w:tmpl w:val="FE00CA98"/>
+    <w:tmpl w:val="83528200"/>
     <w:lvl w:ilvl="0">
       <w:start w:val="1"/>
       <w:numFmt w:val="bullet"/>

</xml_diff>